<commit_message>
Se agrego contenido al punto de las interfaces
</commit_message>
<xml_diff>
--- a/Tesis.docx
+++ b/Tesis.docx
@@ -544,7 +544,7 @@
               </wp:anchor>
             </w:drawing>
           </mc:Choice>
-          <mc:Fallback xmlns:w15="http://schemas.microsoft.com/office/word/2012/wordml">
+          <mc:Fallback>
             <w:pict>
               <v:shapetype id="_x0000_t202" coordsize="21600,21600" o:spt="202" path="m,l,21600r21600,l21600,xe">
                 <v:stroke joinstyle="miter"/>
@@ -836,9 +836,9 @@
               </wp:anchor>
             </w:drawing>
           </mc:Choice>
-          <mc:Fallback xmlns:w15="http://schemas.microsoft.com/office/word/2012/wordml">
+          <mc:Fallback>
             <w:pict>
-              <v:shape w14:anchorId="5051120F" id="_x0000_s1027" type="#_x0000_t202" style="position:absolute;margin-left:211.2pt;margin-top:315.45pt;width:237pt;height:110.6pt;z-index:251661312;visibility:visible;mso-wrap-style:square;mso-width-percent:0;mso-height-percent:200;mso-wrap-distance-left:9pt;mso-wrap-distance-top:3.6pt;mso-wrap-distance-right:9pt;mso-wrap-distance-bottom:3.6pt;mso-position-horizontal:absolute;mso-position-horizontal-relative:text;mso-position-vertical:absolute;mso-position-vertical-relative:text;mso-width-percent:0;mso-height-percent:200;mso-width-relative:margin;mso-height-relative:margin;v-text-anchor:top" o:gfxdata="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" stroked="f">
+              <v:shape id="_x0000_s1027" type="#_x0000_t202" style="position:absolute;margin-left:211.2pt;margin-top:315.45pt;width:237pt;height:110.6pt;z-index:251661312;visibility:visible;mso-wrap-style:square;mso-width-percent:0;mso-height-percent:200;mso-wrap-distance-left:9pt;mso-wrap-distance-top:3.6pt;mso-wrap-distance-right:9pt;mso-wrap-distance-bottom:3.6pt;mso-position-horizontal:absolute;mso-position-horizontal-relative:text;mso-position-vertical:absolute;mso-position-vertical-relative:text;mso-width-percent:0;mso-height-percent:200;mso-width-relative:margin;mso-height-relative:margin;v-text-anchor:top" o:gfxdata="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" stroked="f">
                 <v:textbox style="mso-fit-shape-to-text:t">
                   <w:txbxContent>
                     <w:p>
@@ -1782,7 +1782,7 @@
             </w:rPr>
             <w:fldChar w:fldCharType="separate"/>
           </w:r>
-          <w:hyperlink w:anchor="_Toc422939073" w:history="1">
+          <w:hyperlink w:anchor="_Toc423507476" w:history="1">
             <w:r>
               <w:rPr>
                 <w:rStyle w:val="Hipervnculo"/>
@@ -1810,7 +1810,7 @@
                 <w:noProof/>
                 <w:webHidden/>
               </w:rPr>
-              <w:instrText xml:space="preserve"> PAGEREF _Toc422939073 \h </w:instrText>
+              <w:instrText xml:space="preserve"> PAGEREF _Toc423507476 \h </w:instrText>
             </w:r>
             <w:r>
               <w:rPr>
@@ -1854,7 +1854,7 @@
               <w:szCs w:val="22"/>
             </w:rPr>
           </w:pPr>
-          <w:hyperlink w:anchor="_Toc422939074" w:history="1">
+          <w:hyperlink w:anchor="_Toc423507477" w:history="1">
             <w:r>
               <w:rPr>
                 <w:rStyle w:val="Hipervnculo"/>
@@ -1882,7 +1882,7 @@
                 <w:noProof/>
                 <w:webHidden/>
               </w:rPr>
-              <w:instrText xml:space="preserve"> PAGEREF _Toc422939074 \h </w:instrText>
+              <w:instrText xml:space="preserve"> PAGEREF _Toc423507477 \h </w:instrText>
             </w:r>
             <w:r>
               <w:rPr>
@@ -1926,7 +1926,7 @@
               <w:szCs w:val="22"/>
             </w:rPr>
           </w:pPr>
-          <w:hyperlink w:anchor="_Toc422939075" w:history="1">
+          <w:hyperlink w:anchor="_Toc423507478" w:history="1">
             <w:r>
               <w:rPr>
                 <w:rStyle w:val="Hipervnculo"/>
@@ -1954,7 +1954,7 @@
                 <w:noProof/>
                 <w:webHidden/>
               </w:rPr>
-              <w:instrText xml:space="preserve"> PAGEREF _Toc422939075 \h </w:instrText>
+              <w:instrText xml:space="preserve"> PAGEREF _Toc423507478 \h </w:instrText>
             </w:r>
             <w:r>
               <w:rPr>
@@ -1998,7 +1998,7 @@
               <w:szCs w:val="22"/>
             </w:rPr>
           </w:pPr>
-          <w:hyperlink w:anchor="_Toc422939076" w:history="1">
+          <w:hyperlink w:anchor="_Toc423507479" w:history="1">
             <w:r>
               <w:rPr>
                 <w:rStyle w:val="Hipervnculo"/>
@@ -2026,7 +2026,7 @@
                 <w:noProof/>
                 <w:webHidden/>
               </w:rPr>
-              <w:instrText xml:space="preserve"> PAGEREF _Toc422939076 \h </w:instrText>
+              <w:instrText xml:space="preserve"> PAGEREF _Toc423507479 \h </w:instrText>
             </w:r>
             <w:r>
               <w:rPr>
@@ -2070,7 +2070,7 @@
               <w:szCs w:val="22"/>
             </w:rPr>
           </w:pPr>
-          <w:hyperlink w:anchor="_Toc422939077" w:history="1">
+          <w:hyperlink w:anchor="_Toc423507480" w:history="1">
             <w:r>
               <w:rPr>
                 <w:rStyle w:val="Hipervnculo"/>
@@ -2098,7 +2098,7 @@
                 <w:noProof/>
                 <w:webHidden/>
               </w:rPr>
-              <w:instrText xml:space="preserve"> PAGEREF _Toc422939077 \h </w:instrText>
+              <w:instrText xml:space="preserve"> PAGEREF _Toc423507480 \h </w:instrText>
             </w:r>
             <w:r>
               <w:rPr>
@@ -2142,7 +2142,7 @@
               <w:szCs w:val="22"/>
             </w:rPr>
           </w:pPr>
-          <w:hyperlink w:anchor="_Toc422939078" w:history="1">
+          <w:hyperlink w:anchor="_Toc423507481" w:history="1">
             <w:r>
               <w:rPr>
                 <w:rStyle w:val="Hipervnculo"/>
@@ -2170,7 +2170,7 @@
                 <w:noProof/>
                 <w:webHidden/>
               </w:rPr>
-              <w:instrText xml:space="preserve"> PAGEREF _Toc422939078 \h </w:instrText>
+              <w:instrText xml:space="preserve"> PAGEREF _Toc423507481 \h </w:instrText>
             </w:r>
             <w:r>
               <w:rPr>
@@ -2214,7 +2214,7 @@
               <w:szCs w:val="22"/>
             </w:rPr>
           </w:pPr>
-          <w:hyperlink w:anchor="_Toc422939079" w:history="1">
+          <w:hyperlink w:anchor="_Toc423507482" w:history="1">
             <w:r>
               <w:rPr>
                 <w:rStyle w:val="Hipervnculo"/>
@@ -2242,7 +2242,7 @@
                 <w:noProof/>
                 <w:webHidden/>
               </w:rPr>
-              <w:instrText xml:space="preserve"> PAGEREF _Toc422939079 \h </w:instrText>
+              <w:instrText xml:space="preserve"> PAGEREF _Toc423507482 \h </w:instrText>
             </w:r>
             <w:r>
               <w:rPr>
@@ -2286,7 +2286,7 @@
               <w:szCs w:val="22"/>
             </w:rPr>
           </w:pPr>
-          <w:hyperlink w:anchor="_Toc422939080" w:history="1">
+          <w:hyperlink w:anchor="_Toc423507483" w:history="1">
             <w:r>
               <w:rPr>
                 <w:rStyle w:val="Hipervnculo"/>
@@ -2314,7 +2314,7 @@
                 <w:noProof/>
                 <w:webHidden/>
               </w:rPr>
-              <w:instrText xml:space="preserve"> PAGEREF _Toc422939080 \h </w:instrText>
+              <w:instrText xml:space="preserve"> PAGEREF _Toc423507483 \h </w:instrText>
             </w:r>
             <w:r>
               <w:rPr>
@@ -2358,7 +2358,7 @@
               <w:szCs w:val="22"/>
             </w:rPr>
           </w:pPr>
-          <w:hyperlink w:anchor="_Toc422939081" w:history="1">
+          <w:hyperlink w:anchor="_Toc423507484" w:history="1">
             <w:r>
               <w:rPr>
                 <w:rStyle w:val="Hipervnculo"/>
@@ -2386,7 +2386,7 @@
                 <w:noProof/>
                 <w:webHidden/>
               </w:rPr>
-              <w:instrText xml:space="preserve"> PAGEREF _Toc422939081 \h </w:instrText>
+              <w:instrText xml:space="preserve"> PAGEREF _Toc423507484 \h </w:instrText>
             </w:r>
             <w:r>
               <w:rPr>
@@ -2430,7 +2430,7 @@
               <w:szCs w:val="22"/>
             </w:rPr>
           </w:pPr>
-          <w:hyperlink w:anchor="_Toc422939082" w:history="1">
+          <w:hyperlink w:anchor="_Toc423507485" w:history="1">
             <w:r>
               <w:rPr>
                 <w:rStyle w:val="Hipervnculo"/>
@@ -2458,7 +2458,7 @@
                 <w:noProof/>
                 <w:webHidden/>
               </w:rPr>
-              <w:instrText xml:space="preserve"> PAGEREF _Toc422939082 \h </w:instrText>
+              <w:instrText xml:space="preserve"> PAGEREF _Toc423507485 \h </w:instrText>
             </w:r>
             <w:r>
               <w:rPr>
@@ -2502,7 +2502,7 @@
               <w:szCs w:val="22"/>
             </w:rPr>
           </w:pPr>
-          <w:hyperlink w:anchor="_Toc422939083" w:history="1">
+          <w:hyperlink w:anchor="_Toc423507486" w:history="1">
             <w:r>
               <w:rPr>
                 <w:rStyle w:val="Hipervnculo"/>
@@ -2530,7 +2530,7 @@
                 <w:noProof/>
                 <w:webHidden/>
               </w:rPr>
-              <w:instrText xml:space="preserve"> PAGEREF _Toc422939083 \h </w:instrText>
+              <w:instrText xml:space="preserve"> PAGEREF _Toc423507486 \h </w:instrText>
             </w:r>
             <w:r>
               <w:rPr>
@@ -2574,7 +2574,7 @@
               <w:szCs w:val="22"/>
             </w:rPr>
           </w:pPr>
-          <w:hyperlink w:anchor="_Toc422939084" w:history="1">
+          <w:hyperlink w:anchor="_Toc423507487" w:history="1">
             <w:r>
               <w:rPr>
                 <w:rStyle w:val="Hipervnculo"/>
@@ -2602,7 +2602,7 @@
                 <w:noProof/>
                 <w:webHidden/>
               </w:rPr>
-              <w:instrText xml:space="preserve"> PAGEREF _Toc422939084 \h </w:instrText>
+              <w:instrText xml:space="preserve"> PAGEREF _Toc423507487 \h </w:instrText>
             </w:r>
             <w:r>
               <w:rPr>
@@ -2646,7 +2646,7 @@
               <w:szCs w:val="22"/>
             </w:rPr>
           </w:pPr>
-          <w:hyperlink w:anchor="_Toc422939085" w:history="1">
+          <w:hyperlink w:anchor="_Toc423507488" w:history="1">
             <w:r>
               <w:rPr>
                 <w:rStyle w:val="Hipervnculo"/>
@@ -2674,7 +2674,7 @@
                 <w:noProof/>
                 <w:webHidden/>
               </w:rPr>
-              <w:instrText xml:space="preserve"> PAGEREF _Toc422939085 \h </w:instrText>
+              <w:instrText xml:space="preserve"> PAGEREF _Toc423507488 \h </w:instrText>
             </w:r>
             <w:r>
               <w:rPr>
@@ -2718,7 +2718,7 @@
               <w:szCs w:val="22"/>
             </w:rPr>
           </w:pPr>
-          <w:hyperlink w:anchor="_Toc422939086" w:history="1">
+          <w:hyperlink w:anchor="_Toc423507489" w:history="1">
             <w:r>
               <w:rPr>
                 <w:rStyle w:val="Hipervnculo"/>
@@ -2746,7 +2746,7 @@
                 <w:noProof/>
                 <w:webHidden/>
               </w:rPr>
-              <w:instrText xml:space="preserve"> PAGEREF _Toc422939086 \h </w:instrText>
+              <w:instrText xml:space="preserve"> PAGEREF _Toc423507489 \h </w:instrText>
             </w:r>
             <w:r>
               <w:rPr>
@@ -2766,7 +2766,7 @@
                 <w:noProof/>
                 <w:webHidden/>
               </w:rPr>
-              <w:t>19</w:t>
+              <w:t>20</w:t>
             </w:r>
             <w:r>
               <w:rPr>
@@ -2790,7 +2790,7 @@
               <w:szCs w:val="22"/>
             </w:rPr>
           </w:pPr>
-          <w:hyperlink w:anchor="_Toc422939087" w:history="1">
+          <w:hyperlink w:anchor="_Toc423507490" w:history="1">
             <w:r>
               <w:rPr>
                 <w:rStyle w:val="Hipervnculo"/>
@@ -2818,7 +2818,7 @@
                 <w:noProof/>
                 <w:webHidden/>
               </w:rPr>
-              <w:instrText xml:space="preserve"> PAGEREF _Toc422939087 \h </w:instrText>
+              <w:instrText xml:space="preserve"> PAGEREF _Toc423507490 \h </w:instrText>
             </w:r>
             <w:r>
               <w:rPr>
@@ -2862,7 +2862,7 @@
               <w:szCs w:val="22"/>
             </w:rPr>
           </w:pPr>
-          <w:hyperlink w:anchor="_Toc422939088" w:history="1">
+          <w:hyperlink w:anchor="_Toc423507491" w:history="1">
             <w:r>
               <w:rPr>
                 <w:rStyle w:val="Hipervnculo"/>
@@ -2890,7 +2890,7 @@
                 <w:noProof/>
                 <w:webHidden/>
               </w:rPr>
-              <w:instrText xml:space="preserve"> PAGEREF _Toc422939088 \h </w:instrText>
+              <w:instrText xml:space="preserve"> PAGEREF _Toc423507491 \h </w:instrText>
             </w:r>
             <w:r>
               <w:rPr>
@@ -2934,12 +2934,13 @@
               <w:szCs w:val="22"/>
             </w:rPr>
           </w:pPr>
-          <w:hyperlink w:anchor="_Toc422939089" w:history="1">
+          <w:hyperlink w:anchor="_Toc423507492" w:history="1">
             <w:r>
               <w:rPr>
                 <w:rStyle w:val="Hipervnculo"/>
                 <w:rFonts w:ascii="Georgia" w:hAnsi="Georgia"/>
                 <w:noProof/>
+                <w:lang w:val="en-US"/>
               </w:rPr>
               <w:t>3.2 memoAR - An Augmented Reality Application on Urban Story Telling [14]</w:t>
             </w:r>
@@ -2962,7 +2963,7 @@
                 <w:noProof/>
                 <w:webHidden/>
               </w:rPr>
-              <w:instrText xml:space="preserve"> PAGEREF _Toc422939089 \h </w:instrText>
+              <w:instrText xml:space="preserve"> PAGEREF _Toc423507492 \h </w:instrText>
             </w:r>
             <w:r>
               <w:rPr>
@@ -3006,12 +3007,13 @@
               <w:szCs w:val="22"/>
             </w:rPr>
           </w:pPr>
-          <w:hyperlink w:anchor="_Toc422939090" w:history="1">
+          <w:hyperlink w:anchor="_Toc423507493" w:history="1">
             <w:r>
               <w:rPr>
                 <w:rStyle w:val="Hipervnculo"/>
                 <w:rFonts w:ascii="Georgia" w:hAnsi="Georgia"/>
                 <w:noProof/>
+                <w:lang w:val="en-US"/>
               </w:rPr>
               <w:t>3.3 A framework for context-aware applications using augmented reality: A train station navigation proof-of-concept on Google Android [15]</w:t>
             </w:r>
@@ -3034,7 +3036,7 @@
                 <w:noProof/>
                 <w:webHidden/>
               </w:rPr>
-              <w:instrText xml:space="preserve"> PAGEREF _Toc422939090 \h </w:instrText>
+              <w:instrText xml:space="preserve"> PAGEREF _Toc423507493 \h </w:instrText>
             </w:r>
             <w:r>
               <w:rPr>
@@ -3078,7 +3080,7 @@
               <w:szCs w:val="22"/>
             </w:rPr>
           </w:pPr>
-          <w:hyperlink w:anchor="_Toc422939091" w:history="1">
+          <w:hyperlink w:anchor="_Toc423507494" w:history="1">
             <w:r>
               <w:rPr>
                 <w:rStyle w:val="Hipervnculo"/>
@@ -3106,7 +3108,7 @@
                 <w:noProof/>
                 <w:webHidden/>
               </w:rPr>
-              <w:instrText xml:space="preserve"> PAGEREF _Toc422939091 \h </w:instrText>
+              <w:instrText xml:space="preserve"> PAGEREF _Toc423507494 \h </w:instrText>
             </w:r>
             <w:r>
               <w:rPr>
@@ -3126,7 +3128,7 @@
                 <w:noProof/>
                 <w:webHidden/>
               </w:rPr>
-              <w:t>23</w:t>
+              <w:t>24</w:t>
             </w:r>
             <w:r>
               <w:rPr>
@@ -3150,7 +3152,7 @@
               <w:szCs w:val="22"/>
             </w:rPr>
           </w:pPr>
-          <w:hyperlink w:anchor="_Toc422939092" w:history="1">
+          <w:hyperlink w:anchor="_Toc423507495" w:history="1">
             <w:r>
               <w:rPr>
                 <w:rStyle w:val="Hipervnculo"/>
@@ -3178,7 +3180,7 @@
                 <w:noProof/>
                 <w:webHidden/>
               </w:rPr>
-              <w:instrText xml:space="preserve"> PAGEREF _Toc422939092 \h </w:instrText>
+              <w:instrText xml:space="preserve"> PAGEREF _Toc423507495 \h </w:instrText>
             </w:r>
             <w:r>
               <w:rPr>
@@ -3222,7 +3224,7 @@
               <w:szCs w:val="22"/>
             </w:rPr>
           </w:pPr>
-          <w:hyperlink w:anchor="_Toc422939093" w:history="1">
+          <w:hyperlink w:anchor="_Toc423507496" w:history="1">
             <w:r>
               <w:rPr>
                 <w:rStyle w:val="Hipervnculo"/>
@@ -3250,7 +3252,7 @@
                 <w:noProof/>
                 <w:webHidden/>
               </w:rPr>
-              <w:instrText xml:space="preserve"> PAGEREF _Toc422939093 \h </w:instrText>
+              <w:instrText xml:space="preserve"> PAGEREF _Toc423507496 \h </w:instrText>
             </w:r>
             <w:r>
               <w:rPr>
@@ -3294,7 +3296,7 @@
               <w:szCs w:val="22"/>
             </w:rPr>
           </w:pPr>
-          <w:hyperlink w:anchor="_Toc422939094" w:history="1">
+          <w:hyperlink w:anchor="_Toc423507497" w:history="1">
             <w:r>
               <w:rPr>
                 <w:rStyle w:val="Hipervnculo"/>
@@ -3322,7 +3324,7 @@
                 <w:noProof/>
                 <w:webHidden/>
               </w:rPr>
-              <w:instrText xml:space="preserve"> PAGEREF _Toc422939094 \h </w:instrText>
+              <w:instrText xml:space="preserve"> PAGEREF _Toc423507497 \h </w:instrText>
             </w:r>
             <w:r>
               <w:rPr>
@@ -3366,7 +3368,7 @@
               <w:szCs w:val="22"/>
             </w:rPr>
           </w:pPr>
-          <w:hyperlink w:anchor="_Toc422939095" w:history="1">
+          <w:hyperlink w:anchor="_Toc423507498" w:history="1">
             <w:r>
               <w:rPr>
                 <w:rStyle w:val="Hipervnculo"/>
@@ -3394,7 +3396,7 @@
                 <w:noProof/>
                 <w:webHidden/>
               </w:rPr>
-              <w:instrText xml:space="preserve"> PAGEREF _Toc422939095 \h </w:instrText>
+              <w:instrText xml:space="preserve"> PAGEREF _Toc423507498 \h </w:instrText>
             </w:r>
             <w:r>
               <w:rPr>
@@ -3438,7 +3440,7 @@
               <w:szCs w:val="22"/>
             </w:rPr>
           </w:pPr>
-          <w:hyperlink w:anchor="_Toc422939096" w:history="1">
+          <w:hyperlink w:anchor="_Toc423507499" w:history="1">
             <w:r>
               <w:rPr>
                 <w:rStyle w:val="Hipervnculo"/>
@@ -3466,7 +3468,7 @@
                 <w:noProof/>
                 <w:webHidden/>
               </w:rPr>
-              <w:instrText xml:space="preserve"> PAGEREF _Toc422939096 \h </w:instrText>
+              <w:instrText xml:space="preserve"> PAGEREF _Toc423507499 \h </w:instrText>
             </w:r>
             <w:r>
               <w:rPr>
@@ -3510,7 +3512,7 @@
               <w:szCs w:val="22"/>
             </w:rPr>
           </w:pPr>
-          <w:hyperlink w:anchor="_Toc422939097" w:history="1">
+          <w:hyperlink w:anchor="_Toc423507500" w:history="1">
             <w:r>
               <w:rPr>
                 <w:rStyle w:val="Hipervnculo"/>
@@ -3538,7 +3540,7 @@
                 <w:noProof/>
                 <w:webHidden/>
               </w:rPr>
-              <w:instrText xml:space="preserve"> PAGEREF _Toc422939097 \h </w:instrText>
+              <w:instrText xml:space="preserve"> PAGEREF _Toc423507500 \h </w:instrText>
             </w:r>
             <w:r>
               <w:rPr>
@@ -3582,7 +3584,7 @@
               <w:szCs w:val="22"/>
             </w:rPr>
           </w:pPr>
-          <w:hyperlink w:anchor="_Toc422939098" w:history="1">
+          <w:hyperlink w:anchor="_Toc423507501" w:history="1">
             <w:r>
               <w:rPr>
                 <w:rStyle w:val="Hipervnculo"/>
@@ -3610,7 +3612,7 @@
                 <w:noProof/>
                 <w:webHidden/>
               </w:rPr>
-              <w:instrText xml:space="preserve"> PAGEREF _Toc422939098 \h </w:instrText>
+              <w:instrText xml:space="preserve"> PAGEREF _Toc423507501 \h </w:instrText>
             </w:r>
             <w:r>
               <w:rPr>
@@ -3654,7 +3656,7 @@
               <w:szCs w:val="22"/>
             </w:rPr>
           </w:pPr>
-          <w:hyperlink w:anchor="_Toc422939099" w:history="1">
+          <w:hyperlink w:anchor="_Toc423507502" w:history="1">
             <w:r>
               <w:rPr>
                 <w:rStyle w:val="Hipervnculo"/>
@@ -3681,7 +3683,7 @@
                 <w:noProof/>
                 <w:webHidden/>
               </w:rPr>
-              <w:instrText xml:space="preserve"> PAGEREF _Toc422939099 \h </w:instrText>
+              <w:instrText xml:space="preserve"> PAGEREF _Toc423507502 \h </w:instrText>
             </w:r>
             <w:r>
               <w:rPr>
@@ -3725,7 +3727,7 @@
               <w:szCs w:val="22"/>
             </w:rPr>
           </w:pPr>
-          <w:hyperlink w:anchor="_Toc422939100" w:history="1">
+          <w:hyperlink w:anchor="_Toc423507503" w:history="1">
             <w:r>
               <w:rPr>
                 <w:rStyle w:val="Hipervnculo"/>
@@ -3752,7 +3754,7 @@
                 <w:noProof/>
                 <w:webHidden/>
               </w:rPr>
-              <w:instrText xml:space="preserve"> PAGEREF _Toc422939100 \h </w:instrText>
+              <w:instrText xml:space="preserve"> PAGEREF _Toc423507503 \h </w:instrText>
             </w:r>
             <w:r>
               <w:rPr>
@@ -3796,7 +3798,7 @@
               <w:szCs w:val="22"/>
             </w:rPr>
           </w:pPr>
-          <w:hyperlink w:anchor="_Toc422939101" w:history="1">
+          <w:hyperlink w:anchor="_Toc423507504" w:history="1">
             <w:r>
               <w:rPr>
                 <w:rStyle w:val="Hipervnculo"/>
@@ -3823,7 +3825,7 @@
                 <w:noProof/>
                 <w:webHidden/>
               </w:rPr>
-              <w:instrText xml:space="preserve"> PAGEREF _Toc422939101 \h </w:instrText>
+              <w:instrText xml:space="preserve"> PAGEREF _Toc423507504 \h </w:instrText>
             </w:r>
             <w:r>
               <w:rPr>
@@ -3867,7 +3869,7 @@
               <w:szCs w:val="22"/>
             </w:rPr>
           </w:pPr>
-          <w:hyperlink w:anchor="_Toc422939102" w:history="1">
+          <w:hyperlink w:anchor="_Toc423507505" w:history="1">
             <w:r>
               <w:rPr>
                 <w:rStyle w:val="Hipervnculo"/>
@@ -3894,7 +3896,7 @@
                 <w:noProof/>
                 <w:webHidden/>
               </w:rPr>
-              <w:instrText xml:space="preserve"> PAGEREF _Toc422939102 \h </w:instrText>
+              <w:instrText xml:space="preserve"> PAGEREF _Toc423507505 \h </w:instrText>
             </w:r>
             <w:r>
               <w:rPr>
@@ -3938,7 +3940,7 @@
               <w:szCs w:val="22"/>
             </w:rPr>
           </w:pPr>
-          <w:hyperlink w:anchor="_Toc422939103" w:history="1">
+          <w:hyperlink w:anchor="_Toc423507506" w:history="1">
             <w:r>
               <w:rPr>
                 <w:rStyle w:val="Hipervnculo"/>
@@ -3965,7 +3967,7 @@
                 <w:noProof/>
                 <w:webHidden/>
               </w:rPr>
-              <w:instrText xml:space="preserve"> PAGEREF _Toc422939103 \h </w:instrText>
+              <w:instrText xml:space="preserve"> PAGEREF _Toc423507506 \h </w:instrText>
             </w:r>
             <w:r>
               <w:rPr>
@@ -4009,7 +4011,7 @@
               <w:szCs w:val="22"/>
             </w:rPr>
           </w:pPr>
-          <w:hyperlink w:anchor="_Toc422939104" w:history="1">
+          <w:hyperlink w:anchor="_Toc423507507" w:history="1">
             <w:r>
               <w:rPr>
                 <w:rStyle w:val="Hipervnculo"/>
@@ -4036,7 +4038,7 @@
                 <w:noProof/>
                 <w:webHidden/>
               </w:rPr>
-              <w:instrText xml:space="preserve"> PAGEREF _Toc422939104 \h </w:instrText>
+              <w:instrText xml:space="preserve"> PAGEREF _Toc423507507 \h </w:instrText>
             </w:r>
             <w:r>
               <w:rPr>
@@ -4080,7 +4082,7 @@
               <w:szCs w:val="22"/>
             </w:rPr>
           </w:pPr>
-          <w:hyperlink w:anchor="_Toc422939105" w:history="1">
+          <w:hyperlink w:anchor="_Toc423507508" w:history="1">
             <w:r>
               <w:rPr>
                 <w:rStyle w:val="Hipervnculo"/>
@@ -4107,7 +4109,7 @@
                 <w:noProof/>
                 <w:webHidden/>
               </w:rPr>
-              <w:instrText xml:space="preserve"> PAGEREF _Toc422939105 \h </w:instrText>
+              <w:instrText xml:space="preserve"> PAGEREF _Toc423507508 \h </w:instrText>
             </w:r>
             <w:r>
               <w:rPr>
@@ -4151,7 +4153,7 @@
               <w:szCs w:val="22"/>
             </w:rPr>
           </w:pPr>
-          <w:hyperlink w:anchor="_Toc422939106" w:history="1">
+          <w:hyperlink w:anchor="_Toc423507509" w:history="1">
             <w:r>
               <w:rPr>
                 <w:rStyle w:val="Hipervnculo"/>
@@ -4178,7 +4180,7 @@
                 <w:noProof/>
                 <w:webHidden/>
               </w:rPr>
-              <w:instrText xml:space="preserve"> PAGEREF _Toc422939106 \h </w:instrText>
+              <w:instrText xml:space="preserve"> PAGEREF _Toc423507509 \h </w:instrText>
             </w:r>
             <w:r>
               <w:rPr>
@@ -4222,7 +4224,362 @@
               <w:szCs w:val="22"/>
             </w:rPr>
           </w:pPr>
-          <w:hyperlink w:anchor="_Toc422939107" w:history="1">
+          <w:hyperlink w:anchor="_Toc423507510" w:history="1">
+            <w:r>
+              <w:rPr>
+                <w:rStyle w:val="Hipervnculo"/>
+                <w:noProof/>
+              </w:rPr>
+              <w:t>CAPÍTULO V: APORTE PRÁCTICO</w:t>
+            </w:r>
+            <w:r>
+              <w:rPr>
+                <w:noProof/>
+                <w:webHidden/>
+              </w:rPr>
+              <w:tab/>
+            </w:r>
+            <w:r>
+              <w:rPr>
+                <w:noProof/>
+                <w:webHidden/>
+              </w:rPr>
+              <w:fldChar w:fldCharType="begin"/>
+            </w:r>
+            <w:r>
+              <w:rPr>
+                <w:noProof/>
+                <w:webHidden/>
+              </w:rPr>
+              <w:instrText xml:space="preserve"> PAGEREF _Toc423507510 \h </w:instrText>
+            </w:r>
+            <w:r>
+              <w:rPr>
+                <w:noProof/>
+                <w:webHidden/>
+              </w:rPr>
+            </w:r>
+            <w:r>
+              <w:rPr>
+                <w:noProof/>
+                <w:webHidden/>
+              </w:rPr>
+              <w:fldChar w:fldCharType="separate"/>
+            </w:r>
+            <w:r>
+              <w:rPr>
+                <w:noProof/>
+                <w:webHidden/>
+              </w:rPr>
+              <w:t>36</w:t>
+            </w:r>
+            <w:r>
+              <w:rPr>
+                <w:noProof/>
+                <w:webHidden/>
+              </w:rPr>
+              <w:fldChar w:fldCharType="end"/>
+            </w:r>
+          </w:hyperlink>
+        </w:p>
+        <w:p>
+          <w:pPr>
+            <w:pStyle w:val="TDC2"/>
+            <w:tabs>
+              <w:tab w:val="right" w:leader="dot" w:pos="9350"/>
+            </w:tabs>
+            <w:rPr>
+              <w:rFonts w:asciiTheme="minorHAnsi" w:eastAsiaTheme="minorEastAsia" w:hAnsiTheme="minorHAnsi" w:cstheme="minorBidi"/>
+              <w:noProof/>
+              <w:color w:val="auto"/>
+              <w:szCs w:val="22"/>
+            </w:rPr>
+          </w:pPr>
+          <w:hyperlink w:anchor="_Toc423507511" w:history="1">
+            <w:r>
+              <w:rPr>
+                <w:rStyle w:val="Hipervnculo"/>
+                <w:noProof/>
+              </w:rPr>
+              <w:t>5.1 Análisis de requisitos</w:t>
+            </w:r>
+            <w:r>
+              <w:rPr>
+                <w:noProof/>
+                <w:webHidden/>
+              </w:rPr>
+              <w:tab/>
+            </w:r>
+            <w:r>
+              <w:rPr>
+                <w:noProof/>
+                <w:webHidden/>
+              </w:rPr>
+              <w:fldChar w:fldCharType="begin"/>
+            </w:r>
+            <w:r>
+              <w:rPr>
+                <w:noProof/>
+                <w:webHidden/>
+              </w:rPr>
+              <w:instrText xml:space="preserve"> PAGEREF _Toc423507511 \h </w:instrText>
+            </w:r>
+            <w:r>
+              <w:rPr>
+                <w:noProof/>
+                <w:webHidden/>
+              </w:rPr>
+            </w:r>
+            <w:r>
+              <w:rPr>
+                <w:noProof/>
+                <w:webHidden/>
+              </w:rPr>
+              <w:fldChar w:fldCharType="separate"/>
+            </w:r>
+            <w:r>
+              <w:rPr>
+                <w:noProof/>
+                <w:webHidden/>
+              </w:rPr>
+              <w:t>36</w:t>
+            </w:r>
+            <w:r>
+              <w:rPr>
+                <w:noProof/>
+                <w:webHidden/>
+              </w:rPr>
+              <w:fldChar w:fldCharType="end"/>
+            </w:r>
+          </w:hyperlink>
+        </w:p>
+        <w:p>
+          <w:pPr>
+            <w:pStyle w:val="TDC3"/>
+            <w:tabs>
+              <w:tab w:val="right" w:leader="dot" w:pos="9350"/>
+            </w:tabs>
+            <w:rPr>
+              <w:rFonts w:asciiTheme="minorHAnsi" w:eastAsiaTheme="minorEastAsia" w:hAnsiTheme="minorHAnsi" w:cstheme="minorBidi"/>
+              <w:noProof/>
+              <w:color w:val="auto"/>
+              <w:szCs w:val="22"/>
+            </w:rPr>
+          </w:pPr>
+          <w:hyperlink w:anchor="_Toc423507512" w:history="1">
+            <w:r>
+              <w:rPr>
+                <w:rStyle w:val="Hipervnculo"/>
+                <w:noProof/>
+              </w:rPr>
+              <w:t>5.1.1 Introducción</w:t>
+            </w:r>
+            <w:r>
+              <w:rPr>
+                <w:noProof/>
+                <w:webHidden/>
+              </w:rPr>
+              <w:tab/>
+            </w:r>
+            <w:r>
+              <w:rPr>
+                <w:noProof/>
+                <w:webHidden/>
+              </w:rPr>
+              <w:fldChar w:fldCharType="begin"/>
+            </w:r>
+            <w:r>
+              <w:rPr>
+                <w:noProof/>
+                <w:webHidden/>
+              </w:rPr>
+              <w:instrText xml:space="preserve"> PAGEREF _Toc423507512 \h </w:instrText>
+            </w:r>
+            <w:r>
+              <w:rPr>
+                <w:noProof/>
+                <w:webHidden/>
+              </w:rPr>
+            </w:r>
+            <w:r>
+              <w:rPr>
+                <w:noProof/>
+                <w:webHidden/>
+              </w:rPr>
+              <w:fldChar w:fldCharType="separate"/>
+            </w:r>
+            <w:r>
+              <w:rPr>
+                <w:noProof/>
+                <w:webHidden/>
+              </w:rPr>
+              <w:t>37</w:t>
+            </w:r>
+            <w:r>
+              <w:rPr>
+                <w:noProof/>
+                <w:webHidden/>
+              </w:rPr>
+              <w:fldChar w:fldCharType="end"/>
+            </w:r>
+          </w:hyperlink>
+        </w:p>
+        <w:p>
+          <w:pPr>
+            <w:pStyle w:val="TDC3"/>
+            <w:tabs>
+              <w:tab w:val="right" w:leader="dot" w:pos="9350"/>
+            </w:tabs>
+            <w:rPr>
+              <w:rFonts w:asciiTheme="minorHAnsi" w:eastAsiaTheme="minorEastAsia" w:hAnsiTheme="minorHAnsi" w:cstheme="minorBidi"/>
+              <w:noProof/>
+              <w:color w:val="auto"/>
+              <w:szCs w:val="22"/>
+            </w:rPr>
+          </w:pPr>
+          <w:hyperlink w:anchor="_Toc423507513" w:history="1">
+            <w:r>
+              <w:rPr>
+                <w:rStyle w:val="Hipervnculo"/>
+                <w:noProof/>
+              </w:rPr>
+              <w:t>5.1.2 Descripción general</w:t>
+            </w:r>
+            <w:r>
+              <w:rPr>
+                <w:noProof/>
+                <w:webHidden/>
+              </w:rPr>
+              <w:tab/>
+            </w:r>
+            <w:r>
+              <w:rPr>
+                <w:noProof/>
+                <w:webHidden/>
+              </w:rPr>
+              <w:fldChar w:fldCharType="begin"/>
+            </w:r>
+            <w:r>
+              <w:rPr>
+                <w:noProof/>
+                <w:webHidden/>
+              </w:rPr>
+              <w:instrText xml:space="preserve"> PAGEREF _Toc423507513 \h </w:instrText>
+            </w:r>
+            <w:r>
+              <w:rPr>
+                <w:noProof/>
+                <w:webHidden/>
+              </w:rPr>
+            </w:r>
+            <w:r>
+              <w:rPr>
+                <w:noProof/>
+                <w:webHidden/>
+              </w:rPr>
+              <w:fldChar w:fldCharType="separate"/>
+            </w:r>
+            <w:r>
+              <w:rPr>
+                <w:noProof/>
+                <w:webHidden/>
+              </w:rPr>
+              <w:t>37</w:t>
+            </w:r>
+            <w:r>
+              <w:rPr>
+                <w:noProof/>
+                <w:webHidden/>
+              </w:rPr>
+              <w:fldChar w:fldCharType="end"/>
+            </w:r>
+          </w:hyperlink>
+        </w:p>
+        <w:p>
+          <w:pPr>
+            <w:pStyle w:val="TDC3"/>
+            <w:tabs>
+              <w:tab w:val="right" w:leader="dot" w:pos="9350"/>
+            </w:tabs>
+            <w:rPr>
+              <w:rFonts w:asciiTheme="minorHAnsi" w:eastAsiaTheme="minorEastAsia" w:hAnsiTheme="minorHAnsi" w:cstheme="minorBidi"/>
+              <w:noProof/>
+              <w:color w:val="auto"/>
+              <w:szCs w:val="22"/>
+            </w:rPr>
+          </w:pPr>
+          <w:hyperlink w:anchor="_Toc423507514" w:history="1">
+            <w:r>
+              <w:rPr>
+                <w:rStyle w:val="Hipervnculo"/>
+                <w:noProof/>
+              </w:rPr>
+              <w:t>5.1.3 Requisitos específicos</w:t>
+            </w:r>
+            <w:r>
+              <w:rPr>
+                <w:noProof/>
+                <w:webHidden/>
+              </w:rPr>
+              <w:tab/>
+            </w:r>
+            <w:r>
+              <w:rPr>
+                <w:noProof/>
+                <w:webHidden/>
+              </w:rPr>
+              <w:fldChar w:fldCharType="begin"/>
+            </w:r>
+            <w:r>
+              <w:rPr>
+                <w:noProof/>
+                <w:webHidden/>
+              </w:rPr>
+              <w:instrText xml:space="preserve"> PAGEREF _Toc423507514 \h </w:instrText>
+            </w:r>
+            <w:r>
+              <w:rPr>
+                <w:noProof/>
+                <w:webHidden/>
+              </w:rPr>
+            </w:r>
+            <w:r>
+              <w:rPr>
+                <w:noProof/>
+                <w:webHidden/>
+              </w:rPr>
+              <w:fldChar w:fldCharType="separate"/>
+            </w:r>
+            <w:r>
+              <w:rPr>
+                <w:noProof/>
+                <w:webHidden/>
+              </w:rPr>
+              <w:t>40</w:t>
+            </w:r>
+            <w:r>
+              <w:rPr>
+                <w:noProof/>
+                <w:webHidden/>
+              </w:rPr>
+              <w:fldChar w:fldCharType="end"/>
+            </w:r>
+          </w:hyperlink>
+        </w:p>
+        <w:p>
+          <w:pPr>
+            <w:pStyle w:val="TDC1"/>
+            <w:tabs>
+              <w:tab w:val="right" w:leader="dot" w:pos="9350"/>
+            </w:tabs>
+            <w:rPr>
+              <w:rFonts w:asciiTheme="minorHAnsi" w:eastAsiaTheme="minorEastAsia" w:hAnsiTheme="minorHAnsi" w:cstheme="minorBidi"/>
+              <w:noProof/>
+              <w:color w:val="auto"/>
+              <w:szCs w:val="22"/>
+            </w:rPr>
+          </w:pPr>
+          <w:hyperlink w:anchor="_Toc423507515" w:history="1">
             <w:r>
               <w:rPr>
                 <w:rStyle w:val="Hipervnculo"/>
@@ -4250,7 +4607,7 @@
                 <w:noProof/>
                 <w:webHidden/>
               </w:rPr>
-              <w:instrText xml:space="preserve"> PAGEREF _Toc422939107 \h </w:instrText>
+              <w:instrText xml:space="preserve"> PAGEREF _Toc423507515 \h </w:instrText>
             </w:r>
             <w:r>
               <w:rPr>
@@ -4270,7 +4627,7 @@
                 <w:noProof/>
                 <w:webHidden/>
               </w:rPr>
-              <w:t>36</w:t>
+              <w:t>40</w:t>
             </w:r>
             <w:r>
               <w:rPr>
@@ -4321,7 +4678,7 @@
         </w:rPr>
       </w:pPr>
       <w:bookmarkStart w:id="4" w:name="h.6lew0li21kqt" w:colFirst="0" w:colLast="0"/>
-      <w:bookmarkStart w:id="5" w:name="_Toc422939073"/>
+      <w:bookmarkStart w:id="5" w:name="_Toc423507476"/>
       <w:bookmarkEnd w:id="4"/>
       <w:r>
         <w:rPr>
@@ -4381,7 +4738,7 @@
         </w:rPr>
       </w:pPr>
       <w:bookmarkStart w:id="6" w:name="h.9ir0ck22u9e5" w:colFirst="0" w:colLast="0"/>
-      <w:bookmarkStart w:id="7" w:name="_Toc422939074"/>
+      <w:bookmarkStart w:id="7" w:name="_Toc423507477"/>
       <w:bookmarkEnd w:id="6"/>
       <w:r>
         <w:rPr>
@@ -4401,7 +4758,7 @@
         </w:rPr>
       </w:pPr>
       <w:bookmarkStart w:id="8" w:name="h.f6fyvsuytlkf" w:colFirst="0" w:colLast="0"/>
-      <w:bookmarkStart w:id="9" w:name="_Toc422939075"/>
+      <w:bookmarkStart w:id="9" w:name="_Toc423507478"/>
       <w:bookmarkEnd w:id="8"/>
       <w:r>
         <w:rPr>
@@ -4513,7 +4870,7 @@
         </w:rPr>
       </w:pPr>
       <w:bookmarkStart w:id="10" w:name="h.c2l1a15teten" w:colFirst="0" w:colLast="0"/>
-      <w:bookmarkStart w:id="11" w:name="_Toc422939076"/>
+      <w:bookmarkStart w:id="11" w:name="_Toc423507479"/>
       <w:bookmarkEnd w:id="10"/>
       <w:r>
         <w:rPr>
@@ -4583,7 +4940,7 @@
         </w:rPr>
       </w:pPr>
       <w:bookmarkStart w:id="12" w:name="h.zdj1f9wx85ss" w:colFirst="0" w:colLast="0"/>
-      <w:bookmarkStart w:id="13" w:name="_Toc422939077"/>
+      <w:bookmarkStart w:id="13" w:name="_Toc423507480"/>
       <w:bookmarkEnd w:id="12"/>
       <w:r>
         <w:rPr>
@@ -4690,7 +5047,7 @@
         </w:rPr>
       </w:pPr>
       <w:bookmarkStart w:id="14" w:name="h.h9yu0mukzhb6" w:colFirst="0" w:colLast="0"/>
-      <w:bookmarkStart w:id="15" w:name="_Toc422939078"/>
+      <w:bookmarkStart w:id="15" w:name="_Toc423507481"/>
       <w:bookmarkEnd w:id="14"/>
       <w:r>
         <w:rPr>
@@ -4847,7 +5204,7 @@
         </w:rPr>
       </w:pPr>
       <w:bookmarkStart w:id="16" w:name="h.hm270y170oa" w:colFirst="0" w:colLast="0"/>
-      <w:bookmarkStart w:id="17" w:name="_Toc422939079"/>
+      <w:bookmarkStart w:id="17" w:name="_Toc423507482"/>
       <w:bookmarkEnd w:id="16"/>
       <w:r>
         <w:rPr>
@@ -5071,7 +5428,7 @@
         </w:rPr>
       </w:pPr>
       <w:bookmarkStart w:id="18" w:name="h.6ltsvdgdr6bd" w:colFirst="0" w:colLast="0"/>
-      <w:bookmarkStart w:id="19" w:name="_Toc422939080"/>
+      <w:bookmarkStart w:id="19" w:name="_Toc423507483"/>
       <w:bookmarkEnd w:id="18"/>
       <w:r>
         <w:rPr>
@@ -5092,7 +5449,7 @@
         </w:rPr>
       </w:pPr>
       <w:bookmarkStart w:id="20" w:name="h.lbe7ihk0eu4i" w:colFirst="0" w:colLast="0"/>
-      <w:bookmarkStart w:id="21" w:name="_Toc422939081"/>
+      <w:bookmarkStart w:id="21" w:name="_Toc423507484"/>
       <w:bookmarkEnd w:id="20"/>
       <w:r>
         <w:rPr>
@@ -5642,7 +5999,7 @@
         </w:rPr>
       </w:pPr>
       <w:bookmarkStart w:id="22" w:name="h.trij8ynwbmhu" w:colFirst="0" w:colLast="0"/>
-      <w:bookmarkStart w:id="23" w:name="_Toc422939082"/>
+      <w:bookmarkStart w:id="23" w:name="_Toc423507485"/>
       <w:bookmarkEnd w:id="22"/>
       <w:r>
         <w:rPr>
@@ -6041,7 +6398,7 @@
         </w:rPr>
       </w:pPr>
       <w:bookmarkStart w:id="24" w:name="h.12weplp495i" w:colFirst="0" w:colLast="0"/>
-      <w:bookmarkStart w:id="25" w:name="_Toc422939083"/>
+      <w:bookmarkStart w:id="25" w:name="_Toc423507486"/>
       <w:bookmarkEnd w:id="24"/>
       <w:r>
         <w:rPr>
@@ -6869,7 +7226,7 @@
         </w:rPr>
       </w:pPr>
       <w:bookmarkStart w:id="26" w:name="h.hkrrz4tb5kdy" w:colFirst="0" w:colLast="0"/>
-      <w:bookmarkStart w:id="27" w:name="_Toc422939084"/>
+      <w:bookmarkStart w:id="27" w:name="_Toc423507487"/>
       <w:bookmarkEnd w:id="26"/>
       <w:r>
         <w:rPr>
@@ -8009,7 +8366,7 @@
         </w:rPr>
       </w:pPr>
       <w:bookmarkStart w:id="28" w:name="h.8rqoggyj4wks" w:colFirst="0" w:colLast="0"/>
-      <w:bookmarkStart w:id="29" w:name="_Toc422939085"/>
+      <w:bookmarkStart w:id="29" w:name="_Toc423507488"/>
       <w:bookmarkEnd w:id="28"/>
       <w:r>
         <w:rPr>
@@ -8229,7 +8586,7 @@
         </w:rPr>
       </w:pPr>
       <w:bookmarkStart w:id="30" w:name="h.dhwf4dd2hhn1" w:colFirst="0" w:colLast="0"/>
-      <w:bookmarkStart w:id="31" w:name="_Toc422939086"/>
+      <w:bookmarkStart w:id="31" w:name="_Toc423507489"/>
       <w:bookmarkEnd w:id="30"/>
       <w:r>
         <w:rPr>
@@ -8778,7 +9135,7 @@
         </w:rPr>
       </w:pPr>
       <w:bookmarkStart w:id="32" w:name="h.rd2y308u8hk7" w:colFirst="0" w:colLast="0"/>
-      <w:bookmarkStart w:id="33" w:name="_Toc422939087"/>
+      <w:bookmarkStart w:id="33" w:name="_Toc423507490"/>
       <w:bookmarkEnd w:id="32"/>
       <w:r>
         <w:rPr>
@@ -8825,7 +9182,7 @@
         </w:rPr>
       </w:pPr>
       <w:bookmarkStart w:id="34" w:name="h.aetv8xl5n38q" w:colFirst="0" w:colLast="0"/>
-      <w:bookmarkStart w:id="35" w:name="_Toc422939088"/>
+      <w:bookmarkStart w:id="35" w:name="_Toc423507491"/>
       <w:bookmarkEnd w:id="34"/>
       <w:r>
         <w:rPr>
@@ -8936,7 +9293,7 @@
         </w:rPr>
       </w:pPr>
       <w:bookmarkStart w:id="36" w:name="h.ojxkjza682t1" w:colFirst="0" w:colLast="0"/>
-      <w:bookmarkStart w:id="37" w:name="_Toc422939089"/>
+      <w:bookmarkStart w:id="37" w:name="_Toc423507492"/>
       <w:bookmarkEnd w:id="36"/>
       <w:r>
         <w:rPr>
@@ -9266,7 +9623,7 @@
         </w:rPr>
       </w:pPr>
       <w:bookmarkStart w:id="38" w:name="h.8z5ai624j5jm" w:colFirst="0" w:colLast="0"/>
-      <w:bookmarkStart w:id="39" w:name="_Toc422939090"/>
+      <w:bookmarkStart w:id="39" w:name="_Toc423507493"/>
       <w:bookmarkEnd w:id="38"/>
       <w:r>
         <w:rPr>
@@ -9602,7 +9959,7 @@
         </w:rPr>
       </w:pPr>
       <w:bookmarkStart w:id="40" w:name="h.xqj6mqit2srw" w:colFirst="0" w:colLast="0"/>
-      <w:bookmarkStart w:id="41" w:name="_Toc422939091"/>
+      <w:bookmarkStart w:id="41" w:name="_Toc423507494"/>
       <w:bookmarkEnd w:id="40"/>
       <w:r>
         <w:rPr>
@@ -9623,7 +9980,7 @@
         </w:rPr>
       </w:pPr>
       <w:bookmarkStart w:id="42" w:name="h.25kjr3nqsi7q" w:colFirst="0" w:colLast="0"/>
-      <w:bookmarkStart w:id="43" w:name="_Toc422939092"/>
+      <w:bookmarkStart w:id="43" w:name="_Toc423507495"/>
       <w:bookmarkEnd w:id="42"/>
       <w:r>
         <w:rPr>
@@ -9807,7 +10164,7 @@
         </w:rPr>
       </w:pPr>
       <w:bookmarkStart w:id="44" w:name="h.3v6tgm67pius" w:colFirst="0" w:colLast="0"/>
-      <w:bookmarkStart w:id="45" w:name="_Toc422939093"/>
+      <w:bookmarkStart w:id="45" w:name="_Toc423507496"/>
       <w:bookmarkEnd w:id="44"/>
       <w:r>
         <w:rPr>
@@ -9995,7 +10352,7 @@
         </w:rPr>
       </w:pPr>
       <w:bookmarkStart w:id="46" w:name="h.e8nlw3v26dx1" w:colFirst="0" w:colLast="0"/>
-      <w:bookmarkStart w:id="47" w:name="_Toc422939094"/>
+      <w:bookmarkStart w:id="47" w:name="_Toc423507497"/>
       <w:bookmarkEnd w:id="46"/>
       <w:r>
         <w:rPr>
@@ -10029,7 +10386,7 @@
         </w:rPr>
       </w:pPr>
       <w:bookmarkStart w:id="48" w:name="h.fmohysmlo0us" w:colFirst="0" w:colLast="0"/>
-      <w:bookmarkStart w:id="49" w:name="_Toc422939095"/>
+      <w:bookmarkStart w:id="49" w:name="_Toc423507498"/>
       <w:bookmarkEnd w:id="48"/>
       <w:r>
         <w:rPr>
@@ -10333,7 +10690,7 @@
         </w:rPr>
       </w:pPr>
       <w:bookmarkStart w:id="50" w:name="h.9e7y58l7992o" w:colFirst="0" w:colLast="0"/>
-      <w:bookmarkStart w:id="51" w:name="_Toc422939096"/>
+      <w:bookmarkStart w:id="51" w:name="_Toc423507499"/>
       <w:bookmarkEnd w:id="50"/>
       <w:r>
         <w:rPr>
@@ -10406,7 +10763,7 @@
         </w:rPr>
       </w:pPr>
       <w:bookmarkStart w:id="52" w:name="h.gmt610ckg4m7" w:colFirst="0" w:colLast="0"/>
-      <w:bookmarkStart w:id="53" w:name="_Toc422939097"/>
+      <w:bookmarkStart w:id="53" w:name="_Toc423507500"/>
       <w:bookmarkEnd w:id="52"/>
       <w:r>
         <w:rPr>
@@ -10500,7 +10857,7 @@
         </w:rPr>
       </w:pPr>
       <w:bookmarkStart w:id="54" w:name="h.ak2w79gh5dvp" w:colFirst="0" w:colLast="0"/>
-      <w:bookmarkStart w:id="55" w:name="_Toc422939098"/>
+      <w:bookmarkStart w:id="55" w:name="_Toc423507501"/>
       <w:bookmarkEnd w:id="54"/>
       <w:r>
         <w:rPr>
@@ -11958,7 +12315,7 @@
       <w:pPr>
         <w:pStyle w:val="Ttulo1"/>
       </w:pPr>
-      <w:bookmarkStart w:id="56" w:name="_Toc422939099"/>
+      <w:bookmarkStart w:id="56" w:name="_Toc423507502"/>
       <w:r>
         <w:lastRenderedPageBreak/>
         <w:t>CAPÍTULO IV: APORTE TEÓRICO</w:t>
@@ -11989,7 +12346,7 @@
       <w:pPr>
         <w:pStyle w:val="Ttulo2"/>
       </w:pPr>
-      <w:bookmarkStart w:id="57" w:name="_Toc422939100"/>
+      <w:bookmarkStart w:id="57" w:name="_Toc423507503"/>
       <w:r>
         <w:t>4.1 Metodología</w:t>
       </w:r>
@@ -12748,7 +13105,7 @@
       <w:pPr>
         <w:pStyle w:val="Ttulo2"/>
       </w:pPr>
-      <w:bookmarkStart w:id="58" w:name="_Toc422939101"/>
+      <w:bookmarkStart w:id="58" w:name="_Toc423507504"/>
       <w:r>
         <w:t xml:space="preserve">4.2 Cómo trabaja </w:t>
       </w:r>
@@ -16441,7 +16798,7 @@
       <w:pPr>
         <w:pStyle w:val="Ttulo2"/>
       </w:pPr>
-      <w:bookmarkStart w:id="59" w:name="_Toc422939102"/>
+      <w:bookmarkStart w:id="59" w:name="_Toc423507505"/>
       <w:r>
         <w:t xml:space="preserve">4.3 Por qué </w:t>
       </w:r>
@@ -16640,7 +16997,7 @@
       <w:pPr>
         <w:pStyle w:val="Ttulo3"/>
       </w:pPr>
-      <w:bookmarkStart w:id="60" w:name="_Toc422939103"/>
+      <w:bookmarkStart w:id="60" w:name="_Toc423507506"/>
       <w:r>
         <w:t>4.3.1 Un mecanismo sistemático de reducción de riesgo</w:t>
       </w:r>
@@ -16727,7 +17084,7 @@
       <w:pPr>
         <w:pStyle w:val="Ttulo3"/>
       </w:pPr>
-      <w:bookmarkStart w:id="61" w:name="_Toc422939104"/>
+      <w:bookmarkStart w:id="61" w:name="_Toc423507507"/>
       <w:r>
         <w:t xml:space="preserve">4.3.2 </w:t>
       </w:r>
@@ -17028,7 +17385,7 @@
       <w:pPr>
         <w:pStyle w:val="Ttulo3"/>
       </w:pPr>
-      <w:bookmarkStart w:id="62" w:name="_Toc422939105"/>
+      <w:bookmarkStart w:id="62" w:name="_Toc423507508"/>
       <w:r>
         <w:t>4.3.3 Un proceso de gestión de proyectos más adaptativo</w:t>
       </w:r>
@@ -17316,7 +17673,7 @@
       <w:pPr>
         <w:pStyle w:val="Ttulo3"/>
       </w:pPr>
-      <w:bookmarkStart w:id="63" w:name="_Toc422939106"/>
+      <w:bookmarkStart w:id="63" w:name="_Toc423507509"/>
       <w:r>
         <w:t xml:space="preserve">4.3.4 </w:t>
       </w:r>
@@ -17465,10 +17822,12 @@
       <w:pPr>
         <w:pStyle w:val="Ttulo1"/>
       </w:pPr>
+      <w:bookmarkStart w:id="64" w:name="_Toc423507510"/>
       <w:r>
         <w:lastRenderedPageBreak/>
         <w:t>CAPÍTULO V: APORTE PRÁCTICO</w:t>
       </w:r>
+      <w:bookmarkEnd w:id="64"/>
     </w:p>
     <w:p>
       <w:pPr>
@@ -17508,9 +17867,11 @@
       <w:pPr>
         <w:pStyle w:val="Ttulo2"/>
       </w:pPr>
+      <w:bookmarkStart w:id="65" w:name="_Toc423507511"/>
       <w:r>
         <w:t>5.1 Análisis de requisitos</w:t>
       </w:r>
+      <w:bookmarkEnd w:id="65"/>
     </w:p>
     <w:p>
       <w:pPr>
@@ -17797,10 +18158,6 @@
           </mc:Choice>
           <mc:Fallback>
             <w:pict>
-              <v:shapetype id="_x0000_t202" coordsize="21600,21600" o:spt="202" path="m,l,21600r21600,l21600,xe">
-                <v:stroke joinstyle="miter"/>
-                <v:path gradientshapeok="t" o:connecttype="rect"/>
-              </v:shapetype>
               <v:shape id="_x0000_s1028" type="#_x0000_t202" style="position:absolute;left:0;text-align:left;margin-left:99.35pt;margin-top:50.6pt;width:267.95pt;height:110.6pt;z-index:251663360;visibility:visible;mso-wrap-style:square;mso-width-percent:0;mso-height-percent:200;mso-wrap-distance-left:9pt;mso-wrap-distance-top:3.6pt;mso-wrap-distance-right:9pt;mso-wrap-distance-bottom:3.6pt;mso-position-horizontal:absolute;mso-position-horizontal-relative:margin;mso-position-vertical:absolute;mso-position-vertical-relative:text;mso-width-percent:0;mso-height-percent:200;mso-width-relative:margin;mso-height-relative:margin;v-text-anchor:top" o:gfxdata="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">
                 <v:textbox style="mso-fit-shape-to-text:t">
                   <w:txbxContent>
@@ -18284,9 +18641,9 @@
               </wp:anchor>
             </w:drawing>
           </mc:Choice>
-          <mc:Fallback xmlns:w15="http://schemas.microsoft.com/office/word/2012/wordml">
+          <mc:Fallback>
             <w:pict>
-              <v:shape w14:anchorId="79C72150" id="_x0000_s1029" type="#_x0000_t202" style="position:absolute;left:0;text-align:left;margin-left:0;margin-top:78pt;width:267.95pt;height:110.6pt;z-index:251665408;visibility:visible;mso-wrap-style:square;mso-width-percent:0;mso-height-percent:200;mso-wrap-distance-left:9pt;mso-wrap-distance-top:3.6pt;mso-wrap-distance-right:9pt;mso-wrap-distance-bottom:3.6pt;mso-position-horizontal:center;mso-position-horizontal-relative:margin;mso-position-vertical:absolute;mso-position-vertical-relative:text;mso-width-percent:0;mso-height-percent:200;mso-width-relative:margin;mso-height-relative:margin;v-text-anchor:top" o:gfxdata="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">
+              <v:shape id="_x0000_s1029" type="#_x0000_t202" style="position:absolute;left:0;text-align:left;margin-left:0;margin-top:78pt;width:267.95pt;height:110.6pt;z-index:251665408;visibility:visible;mso-wrap-style:square;mso-width-percent:0;mso-height-percent:200;mso-wrap-distance-left:9pt;mso-wrap-distance-top:3.6pt;mso-wrap-distance-right:9pt;mso-wrap-distance-bottom:3.6pt;mso-position-horizontal:center;mso-position-horizontal-relative:margin;mso-position-vertical:absolute;mso-position-vertical-relative:text;mso-width-percent:0;mso-height-percent:200;mso-width-relative:margin;mso-height-relative:margin;v-text-anchor:top" o:gfxdata="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">
                 <v:textbox style="mso-fit-shape-to-text:t">
                   <w:txbxContent>
                     <w:p>
@@ -18341,24 +18698,7 @@
                           <w:rFonts w:ascii="Georgia" w:hAnsi="Georgia"/>
                         </w:rPr>
                         <w:tab/>
-                      </w:r>
-                      <w:r>
-                        <w:rPr>
-                          <w:rFonts w:ascii="Georgia" w:hAnsi="Georgia"/>
-                        </w:rPr>
-                        <w:t>1.3</w:t>
-                      </w:r>
-                      <w:r>
-                        <w:rPr>
-                          <w:rFonts w:ascii="Georgia" w:hAnsi="Georgia"/>
-                        </w:rPr>
-                        <w:t xml:space="preserve">. </w:t>
-                      </w:r>
-                      <w:r>
-                        <w:rPr>
-                          <w:rFonts w:ascii="Georgia" w:hAnsi="Georgia"/>
-                        </w:rPr>
-                        <w:t>Visión global del documento</w:t>
+                        <w:t>1.3. Visión global del documento</w:t>
                       </w:r>
                     </w:p>
                     <w:p>
@@ -18427,13 +18767,7 @@
                           <w:rFonts w:ascii="Georgia" w:hAnsi="Georgia"/>
                         </w:rPr>
                         <w:tab/>
-                        <w:t xml:space="preserve">2.4. </w:t>
-                      </w:r>
-                      <w:r>
-                        <w:rPr>
-                          <w:rFonts w:ascii="Georgia" w:hAnsi="Georgia"/>
-                        </w:rPr>
-                        <w:t>Restricciones</w:t>
+                        <w:t>2.4. Restricciones</w:t>
                       </w:r>
                     </w:p>
                     <w:p>
@@ -18474,13 +18808,7 @@
                         <w:rPr>
                           <w:rFonts w:ascii="Georgia" w:hAnsi="Georgia"/>
                         </w:rPr>
-                        <w:t>3. Requisitos espec</w:t>
-                      </w:r>
-                      <w:r>
-                        <w:rPr>
-                          <w:rFonts w:ascii="Georgia" w:hAnsi="Georgia"/>
-                        </w:rPr>
-                        <w:t>íficos</w:t>
+                        <w:t>3. Requisitos específicos</w:t>
                       </w:r>
                     </w:p>
                   </w:txbxContent>
@@ -18700,9 +19028,11 @@
       <w:pPr>
         <w:pStyle w:val="Ttulo3"/>
       </w:pPr>
+      <w:bookmarkStart w:id="66" w:name="_Toc423507512"/>
       <w:r>
         <w:t>5.1.1 Introducción</w:t>
       </w:r>
+      <w:bookmarkEnd w:id="66"/>
     </w:p>
     <w:p>
       <w:pPr>
@@ -18994,9 +19324,11 @@
       <w:pPr>
         <w:pStyle w:val="Ttulo3"/>
       </w:pPr>
+      <w:bookmarkStart w:id="67" w:name="_Toc423507513"/>
       <w:r>
         <w:t>5.1.2 Descripción general</w:t>
       </w:r>
+      <w:bookmarkEnd w:id="67"/>
     </w:p>
     <w:p>
       <w:pPr>
@@ -19595,19 +19927,7 @@
                               <w:rPr>
                                 <w:rFonts w:ascii="Georgia" w:hAnsi="Georgia"/>
                               </w:rPr>
-                              <w:t xml:space="preserve">Pregunta al equipo </w:t>
-                            </w:r>
-                            <w:r>
-                              <w:rPr>
-                                <w:rFonts w:ascii="Georgia" w:hAnsi="Georgia"/>
-                              </w:rPr>
-                              <w:t>“si tú puedes tomar un número óptimo de personas para esta historia (no tan pocos</w:t>
-                            </w:r>
-                            <w:r>
-                              <w:rPr>
-                                <w:rFonts w:ascii="Georgia" w:hAnsi="Georgia"/>
-                              </w:rPr>
-                              <w:t xml:space="preserve"> ni tantos, normalmente dos), y los encierras en un cuarto con mucha comida y trabajo completamente sin distracciones, ¿luego de cuántos días vendrán con una implementación terminada, demostrable, </w:t>
+                              <w:t xml:space="preserve">Pregunta al equipo “si tú puedes tomar un número óptimo de personas para esta historia (no tan pocos ni tantos, normalmente dos), y los encierras en un cuarto con mucha comida y trabajo completamente sin distracciones, ¿luego de cuántos días vendrán con una implementación terminada, demostrable, </w:t>
                             </w:r>
                             <w:proofErr w:type="spellStart"/>
                             <w:r>
@@ -19621,19 +19941,7 @@
                               <w:rPr>
                                 <w:rFonts w:ascii="Georgia" w:hAnsi="Georgia"/>
                               </w:rPr>
-                              <w:t xml:space="preserve"> y liberable?</w:t>
-                            </w:r>
-                            <w:r>
-                              <w:rPr>
-                                <w:rFonts w:ascii="Georgia" w:hAnsi="Georgia"/>
-                              </w:rPr>
-                              <w:t>”</w:t>
-                            </w:r>
-                            <w:r>
-                              <w:rPr>
-                                <w:rFonts w:ascii="Georgia" w:hAnsi="Georgia"/>
-                              </w:rPr>
-                              <w:t xml:space="preserve"> Si la respuesta es tres personas en aproximadamente cuatro días, entonces el tiempo estimado inicial sería de 12 puntos.</w:t>
+                              <w:t xml:space="preserve"> y liberable?” Si la respuesta es tres personas en aproximadamente cuatro días, entonces el tiempo estimado inicial sería de 12 puntos.</w:t>
                             </w:r>
                           </w:p>
                           <w:p>
@@ -19669,10 +19977,6 @@
           </mc:Choice>
           <mc:Fallback>
             <w:pict>
-              <v:shapetype id="_x0000_t202" coordsize="21600,21600" o:spt="202" path="m,l,21600r21600,l21600,xe">
-                <v:stroke joinstyle="miter"/>
-                <v:path gradientshapeok="t" o:connecttype="rect"/>
-              </v:shapetype>
               <v:shape id="_x0000_s1030" type="#_x0000_t202" style="position:absolute;left:0;text-align:left;margin-left:79.2pt;margin-top:6.5pt;width:267.95pt;height:110.6pt;z-index:251667456;visibility:visible;mso-wrap-style:square;mso-width-percent:0;mso-height-percent:200;mso-wrap-distance-left:9pt;mso-wrap-distance-top:3.6pt;mso-wrap-distance-right:9pt;mso-wrap-distance-bottom:3.6pt;mso-position-horizontal:absolute;mso-position-horizontal-relative:margin;mso-position-vertical:absolute;mso-position-vertical-relative:text;mso-width-percent:0;mso-height-percent:200;mso-width-relative:margin;mso-height-relative:margin;v-text-anchor:top" o:gfxdata="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">
                 <v:textbox style="mso-fit-shape-to-text:t">
                   <w:txbxContent>
@@ -19687,19 +19991,7 @@
                         <w:rPr>
                           <w:rFonts w:ascii="Georgia" w:hAnsi="Georgia"/>
                         </w:rPr>
-                        <w:t xml:space="preserve">Pregunta al equipo </w:t>
-                      </w:r>
-                      <w:r>
-                        <w:rPr>
-                          <w:rFonts w:ascii="Georgia" w:hAnsi="Georgia"/>
-                        </w:rPr>
-                        <w:t>“si tú puedes tomar un número óptimo de personas para esta historia (no tan pocos</w:t>
-                      </w:r>
-                      <w:r>
-                        <w:rPr>
-                          <w:rFonts w:ascii="Georgia" w:hAnsi="Georgia"/>
-                        </w:rPr>
-                        <w:t xml:space="preserve"> ni tantos, normalmente dos), y los encierras en un cuarto con mucha comida y trabajo completamente sin distracciones, ¿luego de cuántos días vendrán con una implementación terminada, demostrable, </w:t>
+                        <w:t xml:space="preserve">Pregunta al equipo “si tú puedes tomar un número óptimo de personas para esta historia (no tan pocos ni tantos, normalmente dos), y los encierras en un cuarto con mucha comida y trabajo completamente sin distracciones, ¿luego de cuántos días vendrán con una implementación terminada, demostrable, </w:t>
                       </w:r>
                       <w:proofErr w:type="spellStart"/>
                       <w:r>
@@ -19713,19 +20005,7 @@
                         <w:rPr>
                           <w:rFonts w:ascii="Georgia" w:hAnsi="Georgia"/>
                         </w:rPr>
-                        <w:t xml:space="preserve"> y liberable?</w:t>
-                      </w:r>
-                      <w:r>
-                        <w:rPr>
-                          <w:rFonts w:ascii="Georgia" w:hAnsi="Georgia"/>
-                        </w:rPr>
-                        <w:t>”</w:t>
-                      </w:r>
-                      <w:r>
-                        <w:rPr>
-                          <w:rFonts w:ascii="Georgia" w:hAnsi="Georgia"/>
-                        </w:rPr>
-                        <w:t xml:space="preserve"> Si la respuesta es tres personas en aproximadamente cuatro días, entonces el tiempo estimado inicial sería de 12 puntos.</w:t>
+                        <w:t xml:space="preserve"> y liberable?” Si la respuesta es tres personas en aproximadamente cuatro días, entonces el tiempo estimado inicial sería de 12 puntos.</w:t>
                       </w:r>
                     </w:p>
                     <w:p>
@@ -20784,8 +21064,6 @@
       <w:pPr>
         <w:pStyle w:val="Ttulo4"/>
       </w:pPr>
-      <w:bookmarkStart w:id="64" w:name="_GoBack"/>
-      <w:bookmarkEnd w:id="64"/>
       <w:r>
         <w:t>Características del usuario</w:t>
       </w:r>
@@ -20958,7 +21236,21 @@
           <w:rFonts w:ascii="Georgia" w:hAnsi="Georgia"/>
           <w:szCs w:val="22"/>
         </w:rPr>
-        <w:t xml:space="preserve">, es poco viable comprobar el correcto funcionamiento de la aplicación en todos ellos. Lo más factible sería realizar pruebas sobre aquellos dispositivos más conocidos en el mercado. Para este caso se utiliza un dispositivo Sony </w:t>
+        <w:t xml:space="preserve">, es poco viable comprobar el correcto funcionamiento de la aplicación en todos ellos. Lo más factible sería realizar pruebas sobre aquellos dispositivos más conocidos en el mercado. Para este caso se </w:t>
+      </w:r>
+      <w:r>
+        <w:rPr>
+          <w:rFonts w:ascii="Georgia" w:hAnsi="Georgia"/>
+          <w:szCs w:val="22"/>
+        </w:rPr>
+        <w:t>utilizó</w:t>
+      </w:r>
+      <w:r>
+        <w:rPr>
+          <w:rFonts w:ascii="Georgia" w:hAnsi="Georgia"/>
+          <w:szCs w:val="22"/>
+        </w:rPr>
+        <w:t xml:space="preserve"> un dispositivo Sony </w:t>
       </w:r>
       <w:proofErr w:type="spellStart"/>
       <w:r>
@@ -20974,7 +21266,21 @@
           <w:rFonts w:ascii="Georgia" w:hAnsi="Georgia"/>
           <w:szCs w:val="22"/>
         </w:rPr>
-        <w:t xml:space="preserve"> Z1 Compact D5503.</w:t>
+        <w:t xml:space="preserve"> </w:t>
+      </w:r>
+      <w:r>
+        <w:rPr>
+          <w:rFonts w:ascii="Georgia" w:hAnsi="Georgia"/>
+          <w:szCs w:val="22"/>
+        </w:rPr>
+        <w:t xml:space="preserve">modelo </w:t>
+      </w:r>
+      <w:r>
+        <w:rPr>
+          <w:rFonts w:ascii="Georgia" w:hAnsi="Georgia"/>
+          <w:szCs w:val="22"/>
+        </w:rPr>
+        <w:t>Z1 Compact D5503.</w:t>
       </w:r>
     </w:p>
     <w:p>
@@ -21146,9 +21452,11 @@
       <w:pPr>
         <w:pStyle w:val="Ttulo3"/>
       </w:pPr>
+      <w:bookmarkStart w:id="68" w:name="_Toc423507514"/>
       <w:r>
         <w:t>5.1.3 Requisitos específicos</w:t>
       </w:r>
+      <w:bookmarkEnd w:id="68"/>
     </w:p>
     <w:p>
       <w:pPr>
@@ -21162,21 +21470,229 @@
       <w:pPr>
         <w:rPr>
           <w:rFonts w:ascii="Georgia" w:hAnsi="Georgia"/>
-        </w:rPr>
-      </w:pPr>
-      <w:r>
-        <w:rPr>
-          <w:rFonts w:ascii="Georgia" w:hAnsi="Georgia"/>
+          <w:i/>
+        </w:rPr>
+      </w:pPr>
+      <w:r>
+        <w:rPr>
+          <w:rFonts w:ascii="Georgia" w:hAnsi="Georgia"/>
+          <w:i/>
         </w:rPr>
         <w:t>Interfaces de usuario</w:t>
       </w:r>
     </w:p>
     <w:p>
       <w:pPr>
-        <w:rPr>
-          <w:rFonts w:ascii="Georgia" w:hAnsi="Georgia"/>
-        </w:rPr>
-      </w:pPr>
+        <w:jc w:val="both"/>
+        <w:rPr>
+          <w:rFonts w:ascii="Georgia" w:hAnsi="Georgia"/>
+        </w:rPr>
+      </w:pPr>
+      <w:r>
+        <w:rPr>
+          <w:rFonts w:ascii="Georgia" w:hAnsi="Georgia"/>
+        </w:rPr>
+        <w:t>L</w:t>
+      </w:r>
+      <w:r>
+        <w:rPr>
+          <w:rFonts w:ascii="Georgia" w:hAnsi="Georgia"/>
+        </w:rPr>
+        <w:t>as vistas que se muestran al usuario deben ser lo más intuitivas posibles, indicando al usuario en todo momento</w:t>
+      </w:r>
+      <w:r>
+        <w:rPr>
+          <w:rFonts w:ascii="Georgia" w:hAnsi="Georgia"/>
+        </w:rPr>
+        <w:t xml:space="preserve"> que puede hacer para proceder a utilizar la aplicación. En ningún caso se mostrarán más de tres botones, exceptuando la lista de facultades.</w:t>
+      </w:r>
+    </w:p>
+    <w:p>
+      <w:pPr>
+        <w:jc w:val="both"/>
+        <w:rPr>
+          <w:rFonts w:ascii="Georgia" w:hAnsi="Georgia"/>
+        </w:rPr>
+      </w:pPr>
+      <w:r>
+        <w:rPr>
+          <w:rFonts w:ascii="Georgia" w:hAnsi="Georgia"/>
+        </w:rPr>
+        <w:t xml:space="preserve">La sobreimpresión de los paneles flotantes sobre los puntos de interés </w:t>
+      </w:r>
+      <w:proofErr w:type="spellStart"/>
+      <w:r>
+        <w:rPr>
+          <w:rFonts w:ascii="Georgia" w:hAnsi="Georgia"/>
+        </w:rPr>
+        <w:t>geolocalizados</w:t>
+      </w:r>
+      <w:proofErr w:type="spellEnd"/>
+      <w:r>
+        <w:rPr>
+          <w:rFonts w:ascii="Georgia" w:hAnsi="Georgia"/>
+        </w:rPr>
+        <w:t xml:space="preserve"> debe </w:t>
+      </w:r>
+      <w:r>
+        <w:rPr>
+          <w:rFonts w:ascii="Georgia" w:hAnsi="Georgia"/>
+        </w:rPr>
+        <w:t xml:space="preserve">realizarse </w:t>
+      </w:r>
+      <w:r>
+        <w:rPr>
+          <w:rFonts w:ascii="Georgia" w:hAnsi="Georgia"/>
+        </w:rPr>
+        <w:t>de manera que</w:t>
+      </w:r>
+      <w:r>
+        <w:rPr>
+          <w:rFonts w:ascii="Georgia" w:hAnsi="Georgia"/>
+        </w:rPr>
+        <w:t xml:space="preserve"> </w:t>
+      </w:r>
+      <w:r>
+        <w:rPr>
+          <w:rFonts w:ascii="Georgia" w:hAnsi="Georgia"/>
+        </w:rPr>
+        <w:t>estén alineados con el punto de interés real.</w:t>
+      </w:r>
+    </w:p>
+    <w:p>
+      <w:pPr>
+        <w:jc w:val="both"/>
+        <w:rPr>
+          <w:rFonts w:ascii="Georgia" w:hAnsi="Georgia"/>
+        </w:rPr>
+      </w:pPr>
+      <w:r>
+        <w:rPr>
+          <w:rFonts w:ascii="Georgia" w:hAnsi="Georgia"/>
+        </w:rPr>
+        <w:t xml:space="preserve">El panel flotante </w:t>
+      </w:r>
+      <w:r>
+        <w:rPr>
+          <w:rFonts w:ascii="Georgia" w:hAnsi="Georgia"/>
+        </w:rPr>
+        <w:t>que aparece en la vista principal</w:t>
+      </w:r>
+      <w:r>
+        <w:rPr>
+          <w:rFonts w:ascii="Georgia" w:hAnsi="Georgia"/>
+        </w:rPr>
+        <w:t xml:space="preserve"> muestra </w:t>
+      </w:r>
+      <w:r>
+        <w:rPr>
+          <w:rFonts w:ascii="Georgia" w:hAnsi="Georgia"/>
+        </w:rPr>
+        <w:t>el nombre de la facultad, la distancia con respecto al usuario, el logo de la aplicación y un marcador de colores según la categoría de los eventos registrados en la facultad</w:t>
+      </w:r>
+      <w:r>
+        <w:rPr>
+          <w:rFonts w:ascii="Georgia" w:hAnsi="Georgia"/>
+        </w:rPr>
+        <w:t xml:space="preserve"> (figura </w:t>
+      </w:r>
+      <w:r>
+        <w:rPr>
+          <w:rFonts w:ascii="Georgia" w:hAnsi="Georgia"/>
+        </w:rPr>
+        <w:t>16)</w:t>
+      </w:r>
+      <w:r>
+        <w:rPr>
+          <w:rFonts w:ascii="Georgia" w:hAnsi="Georgia"/>
+        </w:rPr>
+        <w:t>.</w:t>
+      </w:r>
+    </w:p>
+    <w:p>
+      <w:pPr>
+        <w:jc w:val="both"/>
+        <w:rPr>
+          <w:rFonts w:ascii="Georgia" w:hAnsi="Georgia"/>
+        </w:rPr>
+      </w:pPr>
+    </w:p>
+    <w:p>
+      <w:pPr>
+        <w:jc w:val="center"/>
+        <w:rPr>
+          <w:rFonts w:ascii="Georgia" w:hAnsi="Georgia"/>
+        </w:rPr>
+      </w:pPr>
+      <w:r>
+        <w:rPr>
+          <w:rFonts w:ascii="Georgia" w:hAnsi="Georgia"/>
+          <w:sz w:val="18"/>
+        </w:rPr>
+        <w:t>Figura 16</w:t>
+      </w:r>
+      <w:r>
+        <w:rPr>
+          <w:rFonts w:ascii="Georgia" w:hAnsi="Georgia"/>
+          <w:sz w:val="18"/>
+        </w:rPr>
+        <w:t xml:space="preserve">: </w:t>
+      </w:r>
+      <w:r>
+        <w:rPr>
+          <w:rFonts w:ascii="Georgia" w:hAnsi="Georgia"/>
+          <w:sz w:val="18"/>
+        </w:rPr>
+        <w:t>Panel flotante</w:t>
+      </w:r>
+    </w:p>
+    <w:p>
+      <w:pPr>
+        <w:jc w:val="both"/>
+        <w:rPr>
+          <w:rFonts w:ascii="Georgia" w:hAnsi="Georgia"/>
+        </w:rPr>
+      </w:pPr>
+    </w:p>
+    <w:p>
+      <w:pPr>
+        <w:jc w:val="both"/>
+        <w:rPr>
+          <w:rFonts w:ascii="Georgia" w:hAnsi="Georgia"/>
+        </w:rPr>
+      </w:pPr>
+      <w:r>
+        <w:rPr>
+          <w:rFonts w:ascii="Georgia" w:hAnsi="Georgia"/>
+        </w:rPr>
+        <w:t>Las vistas que están disponibles para el usuario son las que ofrece la librería VISION SDK</w:t>
+      </w:r>
+      <w:r>
+        <w:rPr>
+          <w:rFonts w:ascii="Georgia" w:hAnsi="Georgia"/>
+        </w:rPr>
+        <w:t xml:space="preserve"> y fueron personalizadas para el desarrollo de este aplicativo</w:t>
+      </w:r>
+      <w:r>
+        <w:rPr>
+          <w:rFonts w:ascii="Georgia" w:hAnsi="Georgia"/>
+        </w:rPr>
+        <w:t xml:space="preserve"> son las siguientes. </w:t>
+      </w:r>
+      <w:r>
+        <w:rPr>
+          <w:rFonts w:ascii="Georgia" w:hAnsi="Georgia"/>
+        </w:rPr>
+        <w:t>En la vista de Lista</w:t>
+      </w:r>
+      <w:r>
+        <w:rPr>
+          <w:rFonts w:ascii="Georgia" w:hAnsi="Georgia"/>
+        </w:rPr>
+        <w:t xml:space="preserve"> (figura 17), vista de paneles (figura 18), vista de flechas (figura 19)</w:t>
+      </w:r>
+      <w:bookmarkStart w:id="69" w:name="_GoBack"/>
+      <w:bookmarkEnd w:id="69"/>
     </w:p>
     <w:p>
       <w:pPr>
@@ -21186,9 +21702,9 @@
           <w:rFonts w:ascii="Georgia" w:hAnsi="Georgia"/>
         </w:rPr>
       </w:pPr>
-      <w:bookmarkStart w:id="65" w:name="h.js259dhv4xov" w:colFirst="0" w:colLast="0"/>
-      <w:bookmarkStart w:id="66" w:name="_Toc422939107"/>
-      <w:bookmarkEnd w:id="65"/>
+      <w:bookmarkStart w:id="70" w:name="h.js259dhv4xov" w:colFirst="0" w:colLast="0"/>
+      <w:bookmarkStart w:id="71" w:name="_Toc423507515"/>
+      <w:bookmarkEnd w:id="70"/>
       <w:r>
         <w:rPr>
           <w:rFonts w:ascii="Georgia" w:hAnsi="Georgia"/>
@@ -21201,7 +21717,7 @@
         </w:rPr>
         <w:t xml:space="preserve"> BIBLIOGRÁFICAS</w:t>
       </w:r>
-      <w:bookmarkEnd w:id="66"/>
+      <w:bookmarkEnd w:id="71"/>
     </w:p>
     <w:p>
       <w:pPr>
@@ -21323,6 +21839,7 @@
           <w:sz w:val="20"/>
           <w:lang w:val="en-US"/>
         </w:rPr>
+        <w:lastRenderedPageBreak/>
         <w:t>[2]</w:t>
       </w:r>
       <w:r>
@@ -22641,6 +23158,7 @@
           <w:sz w:val="20"/>
           <w:lang w:val="en-US"/>
         </w:rPr>
+        <w:lastRenderedPageBreak/>
         <w:t>[15]</w:t>
       </w:r>
       <w:r>
@@ -23082,7 +23600,6 @@
           <w:rFonts w:ascii="Georgia" w:hAnsi="Georgia"/>
           <w:sz w:val="20"/>
         </w:rPr>
-        <w:lastRenderedPageBreak/>
         <w:t>[19]</w:t>
       </w:r>
       <w:r>
@@ -23680,7 +24197,7 @@
             <w:szCs w:val="18"/>
             <w:lang w:val="es-ES"/>
           </w:rPr>
-          <w:t>42</w:t>
+          <w:t>40</w:t>
         </w:r>
         <w:r>
           <w:rPr>
@@ -26010,7 +26527,7 @@
   <a:extraClrSchemeLst/>
   <a:extLst>
     <a:ext uri="{05A4C25C-085E-4340-85A3-A5531E510DB2}">
-      <thm15:themeFamily xmlns="" xmlns:thm15="http://schemas.microsoft.com/office/thememl/2012/main" name="Office Theme" id="{62F939B6-93AF-4DB8-9C6B-D6C7DFDC589F}" vid="{4A3C46E8-61CC-4603-A589-7422A47A8E4A}"/>
+      <thm15:themeFamily xmlns:thm15="http://schemas.microsoft.com/office/thememl/2012/main" xmlns="" name="Office Theme" id="{62F939B6-93AF-4DB8-9C6B-D6C7DFDC589F}" vid="{4A3C46E8-61CC-4603-A589-7422A47A8E4A}"/>
     </a:ext>
   </a:extLst>
 </a:theme>
@@ -26021,7 +26538,7 @@
 </file>
 
 <file path=customXml/itemProps1.xml><?xml version="1.0" encoding="utf-8"?>
-<ds:datastoreItem xmlns:ds="http://schemas.openxmlformats.org/officeDocument/2006/customXml" ds:itemID="{AEA6BDFD-0462-4328-B285-7254A771AEC0}">
+<ds:datastoreItem xmlns:ds="http://schemas.openxmlformats.org/officeDocument/2006/customXml" ds:itemID="{21AF33B8-A7FF-4312-B28D-B300AA520247}">
   <ds:schemaRefs>
     <ds:schemaRef ds:uri="http://schemas.openxmlformats.org/officeDocument/2006/bibliography"/>
   </ds:schemaRefs>

</xml_diff>

<commit_message>
Se agregaron contenidos hasta el punto Interfaces de Software
</commit_message>
<xml_diff>
--- a/Tesis.docx
+++ b/Tesis.docx
@@ -21683,16 +21683,920 @@
         <w:rPr>
           <w:rFonts w:ascii="Georgia" w:hAnsi="Georgia"/>
         </w:rPr>
-        <w:t>En la vista de Lista</w:t>
-      </w:r>
-      <w:r>
-        <w:rPr>
-          <w:rFonts w:ascii="Georgia" w:hAnsi="Georgia"/>
-        </w:rPr>
-        <w:t xml:space="preserve"> (figura 17), vista de paneles (figura 18), vista de flechas (figura 19)</w:t>
-      </w:r>
+        <w:t>L</w:t>
+      </w:r>
+      <w:r>
+        <w:rPr>
+          <w:rFonts w:ascii="Georgia" w:hAnsi="Georgia"/>
+        </w:rPr>
+        <w:t xml:space="preserve">a vista de </w:t>
+      </w:r>
+      <w:r>
+        <w:rPr>
+          <w:rFonts w:ascii="Georgia" w:hAnsi="Georgia"/>
+        </w:rPr>
+        <w:t>l</w:t>
+      </w:r>
+      <w:r>
+        <w:rPr>
+          <w:rFonts w:ascii="Georgia" w:hAnsi="Georgia"/>
+        </w:rPr>
+        <w:t>ista</w:t>
+      </w:r>
+      <w:r>
+        <w:rPr>
+          <w:rFonts w:ascii="Georgia" w:hAnsi="Georgia"/>
+        </w:rPr>
+        <w:t xml:space="preserve"> (figura 17), </w:t>
+      </w:r>
+      <w:r>
+        <w:rPr>
+          <w:rFonts w:ascii="Georgia" w:hAnsi="Georgia"/>
+        </w:rPr>
+        <w:t xml:space="preserve">la </w:t>
+      </w:r>
+      <w:r>
+        <w:rPr>
+          <w:rFonts w:ascii="Georgia" w:hAnsi="Georgia"/>
+        </w:rPr>
+        <w:t xml:space="preserve">vista principal  de paneles </w:t>
+      </w:r>
+      <w:r>
+        <w:rPr>
+          <w:rFonts w:ascii="Georgia" w:hAnsi="Georgia"/>
+        </w:rPr>
+        <w:t xml:space="preserve">(figura 18), </w:t>
+      </w:r>
+      <w:r>
+        <w:rPr>
+          <w:rFonts w:ascii="Georgia" w:hAnsi="Georgia"/>
+        </w:rPr>
+        <w:t xml:space="preserve">la </w:t>
+      </w:r>
+      <w:r>
+        <w:rPr>
+          <w:rFonts w:ascii="Georgia" w:hAnsi="Georgia"/>
+        </w:rPr>
+        <w:t>vista de flechas (figura 19)</w:t>
+      </w:r>
+      <w:r>
+        <w:rPr>
+          <w:rFonts w:ascii="Georgia" w:hAnsi="Georgia"/>
+        </w:rPr>
+        <w:t xml:space="preserve"> y la vista de radar (figura 20)</w:t>
+      </w:r>
+      <w:r>
+        <w:rPr>
+          <w:rFonts w:ascii="Georgia" w:hAnsi="Georgia"/>
+        </w:rPr>
+        <w:t>.</w:t>
+      </w:r>
+    </w:p>
+    <w:p>
+      <w:pPr>
+        <w:jc w:val="both"/>
+        <w:rPr>
+          <w:rFonts w:ascii="Georgia" w:hAnsi="Georgia"/>
+        </w:rPr>
+      </w:pPr>
+    </w:p>
+    <w:p>
+      <w:pPr>
+        <w:jc w:val="center"/>
+        <w:rPr>
+          <w:rFonts w:ascii="Georgia" w:hAnsi="Georgia"/>
+        </w:rPr>
+      </w:pPr>
+      <w:r>
+        <w:rPr>
+          <w:rFonts w:ascii="Georgia" w:hAnsi="Georgia"/>
+          <w:sz w:val="18"/>
+        </w:rPr>
+        <w:t>Figura 17</w:t>
+      </w:r>
+      <w:r>
+        <w:rPr>
+          <w:rFonts w:ascii="Georgia" w:hAnsi="Georgia"/>
+          <w:sz w:val="18"/>
+        </w:rPr>
+        <w:t xml:space="preserve">: </w:t>
+      </w:r>
+      <w:r>
+        <w:rPr>
+          <w:rFonts w:ascii="Georgia" w:hAnsi="Georgia"/>
+          <w:sz w:val="18"/>
+        </w:rPr>
+        <w:t>Vista de lista</w:t>
+      </w:r>
+    </w:p>
+    <w:p>
+      <w:pPr>
+        <w:jc w:val="both"/>
+        <w:rPr>
+          <w:rFonts w:ascii="Georgia" w:hAnsi="Georgia"/>
+        </w:rPr>
+      </w:pPr>
+    </w:p>
+    <w:p>
+      <w:pPr>
+        <w:jc w:val="both"/>
+        <w:rPr>
+          <w:rFonts w:ascii="Georgia" w:hAnsi="Georgia"/>
+        </w:rPr>
+      </w:pPr>
+    </w:p>
+    <w:p>
+      <w:pPr>
+        <w:jc w:val="center"/>
+        <w:rPr>
+          <w:rFonts w:ascii="Georgia" w:hAnsi="Georgia"/>
+        </w:rPr>
+      </w:pPr>
+      <w:r>
+        <w:rPr>
+          <w:rFonts w:ascii="Georgia" w:hAnsi="Georgia"/>
+          <w:sz w:val="18"/>
+        </w:rPr>
+        <w:t>Figura 18</w:t>
+      </w:r>
+      <w:r>
+        <w:rPr>
+          <w:rFonts w:ascii="Georgia" w:hAnsi="Georgia"/>
+          <w:sz w:val="18"/>
+        </w:rPr>
+        <w:t xml:space="preserve">: </w:t>
+      </w:r>
+      <w:r>
+        <w:rPr>
+          <w:rFonts w:ascii="Georgia" w:hAnsi="Georgia"/>
+          <w:sz w:val="18"/>
+        </w:rPr>
+        <w:t>Vista de p</w:t>
+      </w:r>
+      <w:r>
+        <w:rPr>
+          <w:rFonts w:ascii="Georgia" w:hAnsi="Georgia"/>
+          <w:sz w:val="18"/>
+        </w:rPr>
+        <w:t>anales</w:t>
+      </w:r>
+    </w:p>
+    <w:p>
+      <w:pPr>
+        <w:jc w:val="both"/>
+        <w:rPr>
+          <w:rFonts w:ascii="Georgia" w:hAnsi="Georgia"/>
+        </w:rPr>
+      </w:pPr>
+    </w:p>
+    <w:p>
+      <w:pPr>
+        <w:jc w:val="both"/>
+        <w:rPr>
+          <w:rFonts w:ascii="Georgia" w:hAnsi="Georgia"/>
+        </w:rPr>
+      </w:pPr>
+    </w:p>
+    <w:p>
+      <w:pPr>
+        <w:jc w:val="center"/>
+        <w:rPr>
+          <w:rFonts w:ascii="Georgia" w:hAnsi="Georgia"/>
+        </w:rPr>
+      </w:pPr>
+      <w:r>
+        <w:rPr>
+          <w:rFonts w:ascii="Georgia" w:hAnsi="Georgia"/>
+          <w:sz w:val="18"/>
+        </w:rPr>
+        <w:t>Figura 1</w:t>
+      </w:r>
+      <w:r>
+        <w:rPr>
+          <w:rFonts w:ascii="Georgia" w:hAnsi="Georgia"/>
+          <w:sz w:val="18"/>
+        </w:rPr>
+        <w:t>9</w:t>
+      </w:r>
+      <w:r>
+        <w:rPr>
+          <w:rFonts w:ascii="Georgia" w:hAnsi="Georgia"/>
+          <w:sz w:val="18"/>
+        </w:rPr>
+        <w:t xml:space="preserve">: </w:t>
+      </w:r>
+      <w:r>
+        <w:rPr>
+          <w:rFonts w:ascii="Georgia" w:hAnsi="Georgia"/>
+          <w:sz w:val="18"/>
+        </w:rPr>
+        <w:t xml:space="preserve">Vista de </w:t>
+      </w:r>
+      <w:r>
+        <w:rPr>
+          <w:rFonts w:ascii="Georgia" w:hAnsi="Georgia"/>
+          <w:sz w:val="18"/>
+        </w:rPr>
+        <w:t>flechas</w:t>
+      </w:r>
+    </w:p>
+    <w:p>
+      <w:pPr>
+        <w:jc w:val="both"/>
+        <w:rPr>
+          <w:rFonts w:ascii="Georgia" w:hAnsi="Georgia"/>
+        </w:rPr>
+      </w:pPr>
+    </w:p>
+    <w:p>
+      <w:pPr>
+        <w:jc w:val="both"/>
+        <w:rPr>
+          <w:rFonts w:ascii="Georgia" w:hAnsi="Georgia"/>
+        </w:rPr>
+      </w:pPr>
+    </w:p>
+    <w:p>
+      <w:pPr>
+        <w:jc w:val="center"/>
+        <w:rPr>
+          <w:rFonts w:ascii="Georgia" w:hAnsi="Georgia"/>
+        </w:rPr>
+      </w:pPr>
+      <w:r>
+        <w:rPr>
+          <w:rFonts w:ascii="Georgia" w:hAnsi="Georgia"/>
+          <w:sz w:val="18"/>
+        </w:rPr>
+        <w:t xml:space="preserve">Figura </w:t>
+      </w:r>
+      <w:r>
+        <w:rPr>
+          <w:rFonts w:ascii="Georgia" w:hAnsi="Georgia"/>
+          <w:sz w:val="18"/>
+        </w:rPr>
+        <w:t>20</w:t>
+      </w:r>
+      <w:r>
+        <w:rPr>
+          <w:rFonts w:ascii="Georgia" w:hAnsi="Georgia"/>
+          <w:sz w:val="18"/>
+        </w:rPr>
+        <w:t xml:space="preserve">: </w:t>
+      </w:r>
+      <w:r>
+        <w:rPr>
+          <w:rFonts w:ascii="Georgia" w:hAnsi="Georgia"/>
+          <w:sz w:val="18"/>
+        </w:rPr>
+        <w:t xml:space="preserve">Vista de </w:t>
+      </w:r>
+      <w:r>
+        <w:rPr>
+          <w:rFonts w:ascii="Georgia" w:hAnsi="Georgia"/>
+          <w:sz w:val="18"/>
+        </w:rPr>
+        <w:t>radar</w:t>
+      </w:r>
+    </w:p>
+    <w:p>
+      <w:pPr>
+        <w:jc w:val="both"/>
+        <w:rPr>
+          <w:rFonts w:ascii="Georgia" w:hAnsi="Georgia"/>
+        </w:rPr>
+      </w:pPr>
+    </w:p>
+    <w:p>
+      <w:pPr>
+        <w:jc w:val="both"/>
+        <w:rPr>
+          <w:rFonts w:ascii="Georgia" w:hAnsi="Georgia"/>
+        </w:rPr>
+      </w:pPr>
+      <w:r>
+        <w:rPr>
+          <w:rFonts w:ascii="Georgia" w:hAnsi="Georgia"/>
+        </w:rPr>
+        <w:t>Todas estas vistas pertenecen a la librería VISION SDK y están disponibles para su personalización, al agregar o eliminar funcionalidades.</w:t>
+      </w:r>
+    </w:p>
+    <w:p>
+      <w:pPr>
+        <w:jc w:val="both"/>
+        <w:rPr>
+          <w:rFonts w:ascii="Georgia" w:hAnsi="Georgia"/>
+        </w:rPr>
+      </w:pPr>
+      <w:r>
+        <w:rPr>
+          <w:rFonts w:ascii="Georgia" w:hAnsi="Georgia"/>
+        </w:rPr>
+        <w:t xml:space="preserve">Se deberá dar al usuario la posibilidad de que él mismo </w:t>
+      </w:r>
+      <w:r>
+        <w:rPr>
+          <w:rFonts w:ascii="Georgia" w:hAnsi="Georgia"/>
+        </w:rPr>
+        <w:t>seleccione la lista de eventos registrados para una facultad y que no aparezcan en la misma vista principal (figura 18). De esta manera, si el usuario sólo está interesado en los eventos registrados, por poner un ejemplo, en la facultad de ingeniería de sistemas e informática, el mismo usuario verá varios paneles sobre la vista principal, pero no la totalidad de los eventos en cada panel. Este evento se gatilla luego de realizar un toque sobre el panel que indica Facultad de Ing. de Sistemas e Informática.</w:t>
+      </w:r>
+    </w:p>
+    <w:p>
+      <w:pPr>
+        <w:jc w:val="both"/>
+        <w:rPr>
+          <w:rFonts w:ascii="Georgia" w:hAnsi="Georgia"/>
+        </w:rPr>
+      </w:pPr>
+      <w:r>
+        <w:rPr>
+          <w:rFonts w:ascii="Georgia" w:hAnsi="Georgia"/>
+        </w:rPr>
+        <w:t>El usuario podrá interactuar entre las diferentes vistas personalizadas para la aplicación, la</w:t>
+      </w:r>
+      <w:r>
+        <w:rPr>
+          <w:rFonts w:ascii="Georgia" w:hAnsi="Georgia"/>
+        </w:rPr>
+        <w:t>s</w:t>
+      </w:r>
+      <w:r>
+        <w:rPr>
+          <w:rFonts w:ascii="Georgia" w:hAnsi="Georgia"/>
+        </w:rPr>
+        <w:t xml:space="preserve"> cuáles difieren dependiendo de la posición en la que se encuentre el móvil</w:t>
+      </w:r>
+      <w:r>
+        <w:rPr>
+          <w:rFonts w:ascii="Georgia" w:hAnsi="Georgia"/>
+        </w:rPr>
+        <w:t>, como se aprecia en las figuras 21 y 22.</w:t>
+      </w:r>
+    </w:p>
+    <w:p>
+      <w:pPr>
+        <w:jc w:val="both"/>
+        <w:rPr>
+          <w:rFonts w:ascii="Georgia" w:hAnsi="Georgia"/>
+        </w:rPr>
+      </w:pPr>
+    </w:p>
+    <w:p>
+      <w:pPr>
+        <w:jc w:val="center"/>
+        <w:rPr>
+          <w:rFonts w:ascii="Georgia" w:hAnsi="Georgia"/>
+        </w:rPr>
+      </w:pPr>
+      <w:r>
+        <w:rPr>
+          <w:rFonts w:ascii="Georgia" w:hAnsi="Georgia"/>
+          <w:sz w:val="18"/>
+        </w:rPr>
+        <w:t xml:space="preserve">Figura </w:t>
+      </w:r>
+      <w:r>
+        <w:rPr>
+          <w:rFonts w:ascii="Georgia" w:hAnsi="Georgia"/>
+          <w:sz w:val="18"/>
+        </w:rPr>
+        <w:t>21</w:t>
+      </w:r>
+      <w:r>
+        <w:rPr>
+          <w:rFonts w:ascii="Georgia" w:hAnsi="Georgia"/>
+          <w:sz w:val="18"/>
+        </w:rPr>
+        <w:t xml:space="preserve">: </w:t>
+      </w:r>
+      <w:r>
+        <w:rPr>
+          <w:rFonts w:ascii="Georgia" w:hAnsi="Georgia"/>
+          <w:sz w:val="18"/>
+        </w:rPr>
+        <w:t xml:space="preserve">Vistas disponibles en la aplicación con la cámara </w:t>
+      </w:r>
+      <w:r>
+        <w:rPr>
+          <w:rFonts w:ascii="Georgia" w:hAnsi="Georgia"/>
+          <w:sz w:val="18"/>
+        </w:rPr>
+        <w:t>posterior</w:t>
+      </w:r>
+      <w:r>
+        <w:rPr>
+          <w:rFonts w:ascii="Georgia" w:hAnsi="Georgia"/>
+          <w:sz w:val="18"/>
+        </w:rPr>
+        <w:t xml:space="preserve"> apuntando al horizonte</w:t>
+      </w:r>
+    </w:p>
+    <w:p>
+      <w:pPr>
+        <w:jc w:val="both"/>
+        <w:rPr>
+          <w:rFonts w:ascii="Georgia" w:hAnsi="Georgia"/>
+        </w:rPr>
+      </w:pPr>
+    </w:p>
+    <w:p>
+      <w:pPr>
+        <w:jc w:val="both"/>
+        <w:rPr>
+          <w:rFonts w:ascii="Georgia" w:hAnsi="Georgia"/>
+        </w:rPr>
+      </w:pPr>
+    </w:p>
+    <w:p>
+      <w:pPr>
+        <w:jc w:val="center"/>
+        <w:rPr>
+          <w:rFonts w:ascii="Georgia" w:hAnsi="Georgia"/>
+        </w:rPr>
+      </w:pPr>
+      <w:r>
+        <w:rPr>
+          <w:rFonts w:ascii="Georgia" w:hAnsi="Georgia"/>
+          <w:sz w:val="18"/>
+        </w:rPr>
+        <w:t>Figura 2</w:t>
+      </w:r>
+      <w:r>
+        <w:rPr>
+          <w:rFonts w:ascii="Georgia" w:hAnsi="Georgia"/>
+          <w:sz w:val="18"/>
+        </w:rPr>
+        <w:t>2</w:t>
+      </w:r>
+      <w:r>
+        <w:rPr>
+          <w:rFonts w:ascii="Georgia" w:hAnsi="Georgia"/>
+          <w:sz w:val="18"/>
+        </w:rPr>
+        <w:t xml:space="preserve">: </w:t>
+      </w:r>
+      <w:r>
+        <w:rPr>
+          <w:rFonts w:ascii="Georgia" w:hAnsi="Georgia"/>
+          <w:sz w:val="18"/>
+        </w:rPr>
+        <w:t xml:space="preserve">Vistas disponibles </w:t>
+      </w:r>
+      <w:r>
+        <w:rPr>
+          <w:rFonts w:ascii="Georgia" w:hAnsi="Georgia"/>
+          <w:sz w:val="18"/>
+        </w:rPr>
+        <w:t>en la aplicación</w:t>
+      </w:r>
+      <w:r>
+        <w:rPr>
+          <w:rFonts w:ascii="Georgia" w:hAnsi="Georgia"/>
+          <w:sz w:val="18"/>
+        </w:rPr>
+        <w:t xml:space="preserve"> con la cámara </w:t>
+      </w:r>
+      <w:r>
+        <w:rPr>
+          <w:rFonts w:ascii="Georgia" w:hAnsi="Georgia"/>
+          <w:sz w:val="18"/>
+        </w:rPr>
+        <w:t>posterior</w:t>
+      </w:r>
+      <w:r>
+        <w:rPr>
+          <w:rFonts w:ascii="Georgia" w:hAnsi="Georgia"/>
+          <w:sz w:val="18"/>
+        </w:rPr>
+        <w:t xml:space="preserve"> </w:t>
+      </w:r>
+      <w:r>
+        <w:rPr>
+          <w:rFonts w:ascii="Georgia" w:hAnsi="Georgia"/>
+          <w:sz w:val="18"/>
+        </w:rPr>
+        <w:t>dirigida al suelo</w:t>
+      </w:r>
+    </w:p>
+    <w:p>
+      <w:pPr>
+        <w:jc w:val="both"/>
+        <w:rPr>
+          <w:rFonts w:ascii="Georgia" w:hAnsi="Georgia"/>
+        </w:rPr>
+      </w:pPr>
+    </w:p>
+    <w:p>
+      <w:pPr>
+        <w:jc w:val="both"/>
+        <w:rPr>
+          <w:rFonts w:ascii="Georgia" w:hAnsi="Georgia"/>
+        </w:rPr>
+      </w:pPr>
+      <w:r>
+        <w:rPr>
+          <w:rFonts w:ascii="Georgia" w:hAnsi="Georgia"/>
+        </w:rPr>
+        <w:t>Todas las vistas personalizadas disponibles en la aplicación no tienen ningún tipo de restricción con respecto a la posición del móvil, esto quiere decir, que si se coloca el dispositivo apuntando con al horizonte y luego se desplaza la visión hacia el piso la aplicación cambiará de vista automáticamente de paneles a flechas. Con respecto a la vista de flechas esta se activa siempre que la cámara trasera del móvil apunte al piso directamente, esto es, la posición horizontal con respecto al suelo debe ser de esa manera, si se colocara el dispositivo en la misma posición horizontal pero con la cámara trasera apuntando al cielo, la vista activa sería la de paneles y las opciones disponibles serían las mismas que aparecen en la figura 21.</w:t>
+      </w:r>
+    </w:p>
+    <w:p>
+      <w:pPr>
+        <w:jc w:val="both"/>
+        <w:rPr>
+          <w:rFonts w:ascii="Georgia" w:hAnsi="Georgia"/>
+        </w:rPr>
+      </w:pPr>
+      <w:r>
+        <w:rPr>
+          <w:rFonts w:ascii="Georgia" w:hAnsi="Georgia"/>
+        </w:rPr>
+        <w:t>La interacción posible o exigida al usuario no debe exceder</w:t>
+      </w:r>
+      <w:r>
+        <w:rPr>
+          <w:rFonts w:ascii="Georgia" w:hAnsi="Georgia"/>
+        </w:rPr>
+        <w:t xml:space="preserve"> la cantidad de </w:t>
+      </w:r>
+      <w:r>
+        <w:rPr>
+          <w:rFonts w:ascii="Georgia" w:hAnsi="Georgia"/>
+        </w:rPr>
+        <w:t>dos acciones</w:t>
+      </w:r>
+      <w:r>
+        <w:rPr>
+          <w:rFonts w:ascii="Georgia" w:hAnsi="Georgia"/>
+        </w:rPr>
+        <w:t xml:space="preserve"> por </w:t>
+      </w:r>
+      <w:r>
+        <w:rPr>
+          <w:rFonts w:ascii="Georgia" w:hAnsi="Georgia"/>
+        </w:rPr>
+        <w:t>vista</w:t>
+      </w:r>
+      <w:r>
+        <w:rPr>
+          <w:rFonts w:ascii="Georgia" w:hAnsi="Georgia"/>
+        </w:rPr>
+        <w:t>.</w:t>
+      </w:r>
+      <w:r>
+        <w:rPr>
+          <w:rFonts w:ascii="Georgia" w:hAnsi="Georgia"/>
+        </w:rPr>
+        <w:t xml:space="preserve"> Es decir que para pasar de una vista a otra el usuario sólo deberá realizar dos acciones como máximo, ya sea pulsando un botón desplegable</w:t>
+      </w:r>
+      <w:r>
+        <w:rPr>
+          <w:rFonts w:ascii="Georgia" w:hAnsi="Georgia"/>
+        </w:rPr>
+        <w:t xml:space="preserve"> y luego escogiendo alguna de las opciones disponibles, </w:t>
+      </w:r>
+      <w:proofErr w:type="spellStart"/>
+      <w:r>
+        <w:rPr>
+          <w:rFonts w:ascii="Georgia" w:hAnsi="Georgia"/>
+        </w:rPr>
+        <w:t>clickar</w:t>
+      </w:r>
+      <w:proofErr w:type="spellEnd"/>
+      <w:r>
+        <w:rPr>
+          <w:rFonts w:ascii="Georgia" w:hAnsi="Georgia"/>
+        </w:rPr>
+        <w:t xml:space="preserve"> en algún punto de la pantalla. Esto se aplicará en todas las vistas.</w:t>
+      </w:r>
+    </w:p>
+    <w:p>
+      <w:pPr>
+        <w:jc w:val="both"/>
+        <w:rPr>
+          <w:rFonts w:ascii="Georgia" w:hAnsi="Georgia"/>
+        </w:rPr>
+      </w:pPr>
+    </w:p>
+    <w:p>
+      <w:pPr>
+        <w:jc w:val="both"/>
+        <w:rPr>
+          <w:rFonts w:ascii="Georgia" w:hAnsi="Georgia"/>
+          <w:i/>
+        </w:rPr>
+      </w:pPr>
+      <w:r>
+        <w:rPr>
+          <w:rFonts w:ascii="Georgia" w:hAnsi="Georgia"/>
+          <w:i/>
+        </w:rPr>
+        <w:t>Interfaces de Hardware</w:t>
+      </w:r>
+    </w:p>
+    <w:p>
+      <w:pPr>
+        <w:jc w:val="both"/>
+        <w:rPr>
+          <w:rFonts w:ascii="Georgia" w:hAnsi="Georgia"/>
+        </w:rPr>
+      </w:pPr>
+      <w:r>
+        <w:rPr>
+          <w:rFonts w:ascii="Georgia" w:hAnsi="Georgia"/>
+        </w:rPr>
+        <w:t>El aplicativo hará uso de la cámara trasera del teléfono m</w:t>
+      </w:r>
+      <w:r>
+        <w:rPr>
+          <w:rFonts w:ascii="Georgia" w:hAnsi="Georgia"/>
+        </w:rPr>
+        <w:t>óvil, la cuál será utiliza como visor para la vista principal de paneles.</w:t>
+      </w:r>
+    </w:p>
+    <w:p>
+      <w:pPr>
+        <w:jc w:val="both"/>
+        <w:rPr>
+          <w:rFonts w:ascii="Georgia" w:hAnsi="Georgia"/>
+        </w:rPr>
+      </w:pPr>
+      <w:r>
+        <w:rPr>
+          <w:rFonts w:ascii="Georgia" w:hAnsi="Georgia"/>
+        </w:rPr>
+        <w:t xml:space="preserve">La aplicación hará uso de las señales GPS para </w:t>
+      </w:r>
+      <w:proofErr w:type="spellStart"/>
+      <w:r>
+        <w:rPr>
+          <w:rFonts w:ascii="Georgia" w:hAnsi="Georgia"/>
+        </w:rPr>
+        <w:t>geolocalizar</w:t>
+      </w:r>
+      <w:proofErr w:type="spellEnd"/>
+      <w:r>
+        <w:rPr>
+          <w:rFonts w:ascii="Georgia" w:hAnsi="Georgia"/>
+        </w:rPr>
+        <w:t xml:space="preserve"> al usuario y a los puntos de interés para identificar a las facultades la ciudad universitaria. Este requisito es indispensable para que el aplicativo muestre la información correcta con respecto a la </w:t>
+      </w:r>
+      <w:proofErr w:type="spellStart"/>
+      <w:r>
+        <w:rPr>
+          <w:rFonts w:ascii="Georgia" w:hAnsi="Georgia"/>
+        </w:rPr>
+        <w:t>geolocalización</w:t>
+      </w:r>
+      <w:proofErr w:type="spellEnd"/>
+      <w:r>
+        <w:rPr>
+          <w:rFonts w:ascii="Georgia" w:hAnsi="Georgia"/>
+        </w:rPr>
+        <w:t>.</w:t>
+      </w:r>
+    </w:p>
+    <w:p>
+      <w:pPr>
+        <w:jc w:val="both"/>
+        <w:rPr>
+          <w:rFonts w:ascii="Georgia" w:hAnsi="Georgia"/>
+        </w:rPr>
+      </w:pPr>
+      <w:r>
+        <w:rPr>
+          <w:rFonts w:ascii="Georgia" w:hAnsi="Georgia"/>
+        </w:rPr>
+        <w:t xml:space="preserve">El terminal deberá tener conexión a internet, ya sea mediante transmisión de datos como por </w:t>
+      </w:r>
+      <w:proofErr w:type="spellStart"/>
+      <w:r>
+        <w:rPr>
+          <w:rFonts w:ascii="Georgia" w:hAnsi="Georgia"/>
+        </w:rPr>
+        <w:t>WiFi</w:t>
+      </w:r>
+      <w:proofErr w:type="spellEnd"/>
+      <w:r>
+        <w:rPr>
+          <w:rFonts w:ascii="Georgia" w:hAnsi="Georgia"/>
+        </w:rPr>
+        <w:t>. La aplicación seguirá funcionando a pesar de no tener conexión, pero no podrá acceder a ninguna información con respecto a la lista de eventos registrados.</w:t>
+      </w:r>
+    </w:p>
+    <w:p>
+      <w:pPr>
+        <w:jc w:val="both"/>
+        <w:rPr>
+          <w:rFonts w:ascii="Georgia" w:hAnsi="Georgia"/>
+        </w:rPr>
+      </w:pPr>
+      <w:r>
+        <w:rPr>
+          <w:rFonts w:ascii="Georgia" w:hAnsi="Georgia"/>
+        </w:rPr>
+        <w:lastRenderedPageBreak/>
+        <w:t>El aplicativo hará uso de la brújula, por lo que el dispositivo móvil deberá tener disponible el servicio de los sensores.</w:t>
+      </w:r>
+    </w:p>
+    <w:p>
+      <w:pPr>
+        <w:jc w:val="both"/>
+        <w:rPr>
+          <w:rFonts w:ascii="Georgia" w:hAnsi="Georgia"/>
+        </w:rPr>
+      </w:pPr>
       <w:bookmarkStart w:id="69" w:name="_GoBack"/>
       <w:bookmarkEnd w:id="69"/>
+    </w:p>
+    <w:p>
+      <w:pPr>
+        <w:jc w:val="both"/>
+        <w:rPr>
+          <w:rFonts w:ascii="Georgia" w:hAnsi="Georgia"/>
+          <w:i/>
+        </w:rPr>
+      </w:pPr>
+      <w:r>
+        <w:rPr>
+          <w:rFonts w:ascii="Georgia" w:hAnsi="Georgia"/>
+          <w:i/>
+        </w:rPr>
+        <w:t xml:space="preserve">Interfaces de </w:t>
+      </w:r>
+      <w:r>
+        <w:rPr>
+          <w:rFonts w:ascii="Georgia" w:hAnsi="Georgia"/>
+          <w:i/>
+        </w:rPr>
+        <w:t>Software</w:t>
+      </w:r>
+    </w:p>
+    <w:p>
+      <w:pPr>
+        <w:jc w:val="both"/>
+        <w:rPr>
+          <w:rFonts w:ascii="Georgia" w:hAnsi="Georgia"/>
+        </w:rPr>
+      </w:pPr>
+      <w:r>
+        <w:rPr>
+          <w:rFonts w:ascii="Georgia" w:hAnsi="Georgia"/>
+        </w:rPr>
+        <w:t>La aplicación no debe usar ninguna librería que no sea la de la librería estándar</w:t>
+      </w:r>
+      <w:r>
+        <w:rPr>
+          <w:rFonts w:ascii="Georgia" w:hAnsi="Georgia"/>
+        </w:rPr>
+        <w:t xml:space="preserve"> de </w:t>
+      </w:r>
+      <w:proofErr w:type="spellStart"/>
+      <w:r>
+        <w:rPr>
+          <w:rFonts w:ascii="Georgia" w:hAnsi="Georgia"/>
+        </w:rPr>
+        <w:t>Android</w:t>
+      </w:r>
+      <w:proofErr w:type="spellEnd"/>
+      <w:r>
+        <w:rPr>
+          <w:rFonts w:ascii="Georgia" w:hAnsi="Georgia"/>
+        </w:rPr>
+        <w:t xml:space="preserve"> y la de VISION SDK.</w:t>
+      </w:r>
+    </w:p>
+    <w:p>
+      <w:pPr>
+        <w:jc w:val="both"/>
+        <w:rPr>
+          <w:rFonts w:ascii="Georgia" w:hAnsi="Georgia"/>
+        </w:rPr>
+      </w:pPr>
+      <w:r>
+        <w:rPr>
+          <w:rFonts w:ascii="Georgia" w:hAnsi="Georgia"/>
+        </w:rPr>
+        <w:t xml:space="preserve">Los puntos de interés se representan mediante la clase </w:t>
+      </w:r>
+      <w:proofErr w:type="spellStart"/>
+      <w:r>
+        <w:rPr>
+          <w:rFonts w:ascii="Georgia" w:hAnsi="Georgia"/>
+        </w:rPr>
+        <w:t>VisoraGeoPoi</w:t>
+      </w:r>
+      <w:proofErr w:type="spellEnd"/>
+      <w:r>
+        <w:rPr>
+          <w:rFonts w:ascii="Georgia" w:hAnsi="Georgia"/>
+        </w:rPr>
+        <w:t xml:space="preserve">, la clase </w:t>
+      </w:r>
+      <w:proofErr w:type="spellStart"/>
+      <w:r>
+        <w:rPr>
+          <w:rFonts w:ascii="Georgia" w:hAnsi="Georgia"/>
+        </w:rPr>
+        <w:t>VisoraARManager</w:t>
+      </w:r>
+      <w:proofErr w:type="spellEnd"/>
+      <w:r>
+        <w:rPr>
+          <w:rFonts w:ascii="Georgia" w:hAnsi="Georgia"/>
+        </w:rPr>
+        <w:t xml:space="preserve"> </w:t>
+      </w:r>
+      <w:r>
+        <w:rPr>
+          <w:rFonts w:ascii="Georgia" w:hAnsi="Georgia"/>
+        </w:rPr>
+        <w:t>para gestionar el origen de los datos de la aplicación.</w:t>
+      </w:r>
+      <w:r>
+        <w:rPr>
+          <w:rFonts w:ascii="Georgia" w:hAnsi="Georgia"/>
+        </w:rPr>
+        <w:t xml:space="preserve"> Estas clases serán explicadas a detalle en el apartado de Diseño.</w:t>
+      </w:r>
+    </w:p>
+    <w:p>
+      <w:pPr>
+        <w:jc w:val="both"/>
+        <w:rPr>
+          <w:rFonts w:ascii="Georgia" w:hAnsi="Georgia"/>
+        </w:rPr>
+      </w:pPr>
+      <w:r>
+        <w:rPr>
+          <w:rFonts w:ascii="Georgia" w:hAnsi="Georgia"/>
+        </w:rPr>
+        <w:t xml:space="preserve">La aplicación podrá consumir como </w:t>
+      </w:r>
+      <w:proofErr w:type="gramStart"/>
+      <w:r>
+        <w:rPr>
+          <w:rFonts w:ascii="Georgia" w:hAnsi="Georgia"/>
+        </w:rPr>
+        <w:t>mucho</w:t>
+      </w:r>
+      <w:proofErr w:type="gramEnd"/>
+      <w:r>
+        <w:rPr>
+          <w:rFonts w:ascii="Georgia" w:hAnsi="Georgia"/>
+        </w:rPr>
+        <w:t xml:space="preserve"> 13 megabytes de memoria RAM, es un requisito impuesto por el sistema operativo </w:t>
+      </w:r>
+      <w:proofErr w:type="spellStart"/>
+      <w:r>
+        <w:rPr>
+          <w:rFonts w:ascii="Georgia" w:hAnsi="Georgia"/>
+        </w:rPr>
+        <w:t>Android</w:t>
+      </w:r>
+      <w:proofErr w:type="spellEnd"/>
+      <w:r>
+        <w:rPr>
+          <w:rFonts w:ascii="Georgia" w:hAnsi="Georgia"/>
+        </w:rPr>
+        <w:t>. Puesto que</w:t>
+      </w:r>
+      <w:r>
+        <w:rPr>
+          <w:rFonts w:ascii="Georgia" w:hAnsi="Georgia"/>
+        </w:rPr>
+        <w:t xml:space="preserve"> los elementos que m</w:t>
+      </w:r>
+      <w:r>
+        <w:rPr>
+          <w:rFonts w:ascii="Georgia" w:hAnsi="Georgia"/>
+        </w:rPr>
+        <w:t>ás recursos consumen son</w:t>
+      </w:r>
+      <w:r>
+        <w:rPr>
+          <w:rFonts w:ascii="Georgia" w:hAnsi="Georgia"/>
+        </w:rPr>
+        <w:t xml:space="preserve"> la cámara posterior</w:t>
+      </w:r>
+      <w:r>
+        <w:rPr>
+          <w:rFonts w:ascii="Georgia" w:hAnsi="Georgia"/>
+        </w:rPr>
+        <w:t xml:space="preserve"> y</w:t>
+      </w:r>
+      <w:r>
+        <w:rPr>
+          <w:rFonts w:ascii="Georgia" w:hAnsi="Georgia"/>
+        </w:rPr>
+        <w:t xml:space="preserve"> los receptores GPS</w:t>
+      </w:r>
+      <w:r>
+        <w:rPr>
+          <w:rFonts w:ascii="Georgia" w:hAnsi="Georgia"/>
+        </w:rPr>
+        <w:t>.</w:t>
+      </w:r>
     </w:p>
     <w:p>
       <w:pPr>
@@ -21839,7 +22743,6 @@
           <w:sz w:val="20"/>
           <w:lang w:val="en-US"/>
         </w:rPr>
-        <w:lastRenderedPageBreak/>
         <w:t>[2]</w:t>
       </w:r>
       <w:r>
@@ -23158,7 +24061,6 @@
           <w:sz w:val="20"/>
           <w:lang w:val="en-US"/>
         </w:rPr>
-        <w:lastRenderedPageBreak/>
         <w:t>[15]</w:t>
       </w:r>
       <w:r>
@@ -24031,6 +24933,7 @@
           <w:rFonts w:ascii="Georgia" w:hAnsi="Georgia"/>
           <w:sz w:val="20"/>
         </w:rPr>
+        <w:lastRenderedPageBreak/>
         <w:t>[24] Especificación de Requisitos según el estándar de IEEE 830</w:t>
       </w:r>
     </w:p>
@@ -24197,7 +25100,7 @@
             <w:szCs w:val="18"/>
             <w:lang w:val="es-ES"/>
           </w:rPr>
-          <w:t>40</w:t>
+          <w:t>42</w:t>
         </w:r>
         <w:r>
           <w:rPr>
@@ -26527,7 +27430,7 @@
   <a:extraClrSchemeLst/>
   <a:extLst>
     <a:ext uri="{05A4C25C-085E-4340-85A3-A5531E510DB2}">
-      <thm15:themeFamily xmlns:thm15="http://schemas.microsoft.com/office/thememl/2012/main" xmlns="" name="Office Theme" id="{62F939B6-93AF-4DB8-9C6B-D6C7DFDC589F}" vid="{4A3C46E8-61CC-4603-A589-7422A47A8E4A}"/>
+      <thm15:themeFamily xmlns="" xmlns:thm15="http://schemas.microsoft.com/office/thememl/2012/main" name="Office Theme" id="{62F939B6-93AF-4DB8-9C6B-D6C7DFDC589F}" vid="{4A3C46E8-61CC-4603-A589-7422A47A8E4A}"/>
     </a:ext>
   </a:extLst>
 </a:theme>
@@ -26538,7 +27441,7 @@
 </file>
 
 <file path=customXml/itemProps1.xml><?xml version="1.0" encoding="utf-8"?>
-<ds:datastoreItem xmlns:ds="http://schemas.openxmlformats.org/officeDocument/2006/customXml" ds:itemID="{21AF33B8-A7FF-4312-B28D-B300AA520247}">
+<ds:datastoreItem xmlns:ds="http://schemas.openxmlformats.org/officeDocument/2006/customXml" ds:itemID="{24681EE3-40B4-4567-B1FE-6A7CF34D6D44}">
   <ds:schemaRefs>
     <ds:schemaRef ds:uri="http://schemas.openxmlformats.org/officeDocument/2006/bibliography"/>
   </ds:schemaRefs>

</xml_diff>

<commit_message>
Se agregaron imagenes pendientes
</commit_message>
<xml_diff>
--- a/Tesis.docx
+++ b/Tesis.docx
@@ -21611,6 +21611,98 @@
     </w:p>
     <w:p>
       <w:pPr>
+        <w:jc w:val="center"/>
+        <w:rPr>
+          <w:rFonts w:ascii="Georgia" w:hAnsi="Georgia"/>
+        </w:rPr>
+      </w:pPr>
+      <w:r>
+        <w:rPr>
+          <w:rFonts w:ascii="Georgia" w:hAnsi="Georgia"/>
+          <w:noProof/>
+        </w:rPr>
+        <w:drawing>
+          <wp:inline distT="0" distB="0" distL="0" distR="0">
+            <wp:extent cx="3019847" cy="2067214"/>
+            <wp:effectExtent l="19050" t="19050" r="28575" b="28575"/>
+            <wp:docPr id="21" name="0 Imagen"/>
+            <wp:cNvGraphicFramePr>
+              <a:graphicFrameLocks xmlns:a="http://schemas.openxmlformats.org/drawingml/2006/main" noChangeAspect="1"/>
+            </wp:cNvGraphicFramePr>
+            <a:graphic xmlns:a="http://schemas.openxmlformats.org/drawingml/2006/main">
+              <a:graphicData uri="http://schemas.openxmlformats.org/drawingml/2006/picture">
+                <pic:pic xmlns:pic="http://schemas.openxmlformats.org/drawingml/2006/picture">
+                  <pic:nvPicPr>
+                    <pic:cNvPr id="0" name="panel flotante.png"/>
+                    <pic:cNvPicPr/>
+                  </pic:nvPicPr>
+                  <pic:blipFill>
+                    <a:blip r:embed="rId29">
+                      <a:extLst>
+                        <a:ext uri="{28A0092B-C50C-407E-A947-70E740481C1C}">
+                          <a14:useLocalDpi xmlns:a14="http://schemas.microsoft.com/office/drawing/2010/main" val="0"/>
+                        </a:ext>
+                      </a:extLst>
+                    </a:blip>
+                    <a:stretch>
+                      <a:fillRect/>
+                    </a:stretch>
+                  </pic:blipFill>
+                  <pic:spPr>
+                    <a:xfrm>
+                      <a:off x="0" y="0"/>
+                      <a:ext cx="3019847" cy="2067214"/>
+                    </a:xfrm>
+                    <a:prstGeom prst="rect">
+                      <a:avLst/>
+                    </a:prstGeom>
+                    <a:ln w="19050">
+                      <a:solidFill>
+                        <a:schemeClr val="tx1">
+                          <a:lumMod val="95000"/>
+                          <a:lumOff val="5000"/>
+                        </a:schemeClr>
+                      </a:solidFill>
+                    </a:ln>
+                  </pic:spPr>
+                </pic:pic>
+              </a:graphicData>
+            </a:graphic>
+          </wp:inline>
+        </w:drawing>
+      </w:r>
+    </w:p>
+    <w:p>
+      <w:pPr>
+        <w:jc w:val="center"/>
+        <w:rPr>
+          <w:rFonts w:ascii="Georgia" w:hAnsi="Georgia"/>
+        </w:rPr>
+      </w:pPr>
+      <w:r>
+        <w:rPr>
+          <w:rFonts w:ascii="Georgia" w:hAnsi="Georgia"/>
+          <w:sz w:val="18"/>
+        </w:rPr>
+        <w:t>Figura 16</w:t>
+      </w:r>
+      <w:r>
+        <w:rPr>
+          <w:rFonts w:ascii="Georgia" w:hAnsi="Georgia"/>
+          <w:sz w:val="18"/>
+        </w:rPr>
+        <w:t xml:space="preserve">: </w:t>
+      </w:r>
+      <w:r>
+        <w:rPr>
+          <w:rFonts w:ascii="Georgia" w:hAnsi="Georgia"/>
+          <w:sz w:val="18"/>
+        </w:rPr>
+        <w:t>Panel flotante</w:t>
+      </w:r>
+    </w:p>
+    <w:p>
+      <w:pPr>
         <w:jc w:val="both"/>
         <w:rPr>
           <w:rFonts w:ascii="Georgia" w:hAnsi="Georgia"/>
@@ -21619,6 +21711,104 @@
     </w:p>
     <w:p>
       <w:pPr>
+        <w:jc w:val="both"/>
+        <w:rPr>
+          <w:rFonts w:ascii="Georgia" w:hAnsi="Georgia"/>
+        </w:rPr>
+      </w:pPr>
+      <w:r>
+        <w:rPr>
+          <w:rFonts w:ascii="Georgia" w:hAnsi="Georgia"/>
+        </w:rPr>
+        <w:t>Las vistas que están disponibles para el usuario son las que ofrece la librería VISION SDK</w:t>
+      </w:r>
+      <w:r>
+        <w:rPr>
+          <w:rFonts w:ascii="Georgia" w:hAnsi="Georgia"/>
+        </w:rPr>
+        <w:t xml:space="preserve"> y fueron personalizadas para el desarrollo de este aplicativo</w:t>
+      </w:r>
+      <w:r>
+        <w:rPr>
+          <w:rFonts w:ascii="Georgia" w:hAnsi="Georgia"/>
+        </w:rPr>
+        <w:t xml:space="preserve"> son las siguientes. </w:t>
+      </w:r>
+      <w:r>
+        <w:rPr>
+          <w:rFonts w:ascii="Georgia" w:hAnsi="Georgia"/>
+        </w:rPr>
+        <w:t>L</w:t>
+      </w:r>
+      <w:r>
+        <w:rPr>
+          <w:rFonts w:ascii="Georgia" w:hAnsi="Georgia"/>
+        </w:rPr>
+        <w:t xml:space="preserve">a vista de </w:t>
+      </w:r>
+      <w:r>
+        <w:rPr>
+          <w:rFonts w:ascii="Georgia" w:hAnsi="Georgia"/>
+        </w:rPr>
+        <w:t>l</w:t>
+      </w:r>
+      <w:r>
+        <w:rPr>
+          <w:rFonts w:ascii="Georgia" w:hAnsi="Georgia"/>
+        </w:rPr>
+        <w:t>ista</w:t>
+      </w:r>
+      <w:r>
+        <w:rPr>
+          <w:rFonts w:ascii="Georgia" w:hAnsi="Georgia"/>
+        </w:rPr>
+        <w:t xml:space="preserve"> (figura 17), </w:t>
+      </w:r>
+      <w:r>
+        <w:rPr>
+          <w:rFonts w:ascii="Georgia" w:hAnsi="Georgia"/>
+        </w:rPr>
+        <w:t xml:space="preserve">la </w:t>
+      </w:r>
+      <w:r>
+        <w:rPr>
+          <w:rFonts w:ascii="Georgia" w:hAnsi="Georgia"/>
+        </w:rPr>
+        <w:t xml:space="preserve">vista principal  de paneles </w:t>
+      </w:r>
+      <w:r>
+        <w:rPr>
+          <w:rFonts w:ascii="Georgia" w:hAnsi="Georgia"/>
+        </w:rPr>
+        <w:t xml:space="preserve">(figura 18), </w:t>
+      </w:r>
+      <w:r>
+        <w:rPr>
+          <w:rFonts w:ascii="Georgia" w:hAnsi="Georgia"/>
+        </w:rPr>
+        <w:t xml:space="preserve">la </w:t>
+      </w:r>
+      <w:r>
+        <w:rPr>
+          <w:rFonts w:ascii="Georgia" w:hAnsi="Georgia"/>
+        </w:rPr>
+        <w:t>vista de flechas (figura 19)</w:t>
+      </w:r>
+      <w:r>
+        <w:rPr>
+          <w:rFonts w:ascii="Georgia" w:hAnsi="Georgia"/>
+        </w:rPr>
+        <w:t xml:space="preserve"> y la vista de radar (figura 20)</w:t>
+      </w:r>
+      <w:r>
+        <w:rPr>
+          <w:rFonts w:ascii="Georgia" w:hAnsi="Georgia"/>
+        </w:rPr>
+        <w:t>.</w:t>
+      </w:r>
+    </w:p>
+    <w:p>
+      <w:pPr>
         <w:jc w:val="center"/>
         <w:rPr>
           <w:rFonts w:ascii="Georgia" w:hAnsi="Georgia"/>
@@ -21627,9 +21817,72 @@
       <w:r>
         <w:rPr>
           <w:rFonts w:ascii="Georgia" w:hAnsi="Georgia"/>
+          <w:noProof/>
+        </w:rPr>
+        <w:drawing>
+          <wp:inline distT="0" distB="0" distL="0" distR="0">
+            <wp:extent cx="4987642" cy="2805550"/>
+            <wp:effectExtent l="19050" t="19050" r="22860" b="13970"/>
+            <wp:docPr id="22" name="0 Imagen"/>
+            <wp:cNvGraphicFramePr>
+              <a:graphicFrameLocks xmlns:a="http://schemas.openxmlformats.org/drawingml/2006/main" noChangeAspect="1"/>
+            </wp:cNvGraphicFramePr>
+            <a:graphic xmlns:a="http://schemas.openxmlformats.org/drawingml/2006/main">
+              <a:graphicData uri="http://schemas.openxmlformats.org/drawingml/2006/picture">
+                <pic:pic xmlns:pic="http://schemas.openxmlformats.org/drawingml/2006/picture">
+                  <pic:nvPicPr>
+                    <pic:cNvPr id="0" name="vista lista.png"/>
+                    <pic:cNvPicPr/>
+                  </pic:nvPicPr>
+                  <pic:blipFill>
+                    <a:blip r:embed="rId30" cstate="print">
+                      <a:extLst>
+                        <a:ext uri="{28A0092B-C50C-407E-A947-70E740481C1C}">
+                          <a14:useLocalDpi xmlns:a14="http://schemas.microsoft.com/office/drawing/2010/main" val="0"/>
+                        </a:ext>
+                      </a:extLst>
+                    </a:blip>
+                    <a:stretch>
+                      <a:fillRect/>
+                    </a:stretch>
+                  </pic:blipFill>
+                  <pic:spPr>
+                    <a:xfrm>
+                      <a:off x="0" y="0"/>
+                      <a:ext cx="5002034" cy="2813645"/>
+                    </a:xfrm>
+                    <a:prstGeom prst="rect">
+                      <a:avLst/>
+                    </a:prstGeom>
+                    <a:ln w="19050">
+                      <a:solidFill>
+                        <a:schemeClr val="tx1">
+                          <a:lumMod val="95000"/>
+                          <a:lumOff val="5000"/>
+                        </a:schemeClr>
+                      </a:solidFill>
+                    </a:ln>
+                  </pic:spPr>
+                </pic:pic>
+              </a:graphicData>
+            </a:graphic>
+          </wp:inline>
+        </w:drawing>
+      </w:r>
+    </w:p>
+    <w:p>
+      <w:pPr>
+        <w:jc w:val="center"/>
+        <w:rPr>
+          <w:rFonts w:ascii="Georgia" w:hAnsi="Georgia"/>
+        </w:rPr>
+      </w:pPr>
+      <w:r>
+        <w:rPr>
+          <w:rFonts w:ascii="Georgia" w:hAnsi="Georgia"/>
           <w:sz w:val="18"/>
         </w:rPr>
-        <w:t>Figura 16</w:t>
+        <w:t>Figura 17</w:t>
       </w:r>
       <w:r>
         <w:rPr>
@@ -21643,7 +21896,7 @@
           <w:rFonts w:ascii="Georgia" w:hAnsi="Georgia"/>
           <w:sz w:val="18"/>
         </w:rPr>
-        <w:t>Panel flotante</w:t>
+        <w:t>Vista de lista</w:t>
       </w:r>
     </w:p>
     <w:p>
@@ -21661,95 +21914,41 @@
           <w:rFonts w:ascii="Georgia" w:hAnsi="Georgia"/>
         </w:rPr>
       </w:pPr>
-      <w:r>
-        <w:rPr>
-          <w:rFonts w:ascii="Georgia" w:hAnsi="Georgia"/>
-        </w:rPr>
-        <w:t>Las vistas que están disponibles para el usuario son las que ofrece la librería VISION SDK</w:t>
-      </w:r>
-      <w:r>
-        <w:rPr>
-          <w:rFonts w:ascii="Georgia" w:hAnsi="Georgia"/>
-        </w:rPr>
-        <w:t xml:space="preserve"> y fueron personalizadas para el desarrollo de este aplicativo</w:t>
-      </w:r>
-      <w:r>
-        <w:rPr>
-          <w:rFonts w:ascii="Georgia" w:hAnsi="Georgia"/>
-        </w:rPr>
-        <w:t xml:space="preserve"> son las siguientes. </w:t>
-      </w:r>
-      <w:r>
-        <w:rPr>
-          <w:rFonts w:ascii="Georgia" w:hAnsi="Georgia"/>
-        </w:rPr>
-        <w:t>L</w:t>
-      </w:r>
-      <w:r>
-        <w:rPr>
-          <w:rFonts w:ascii="Georgia" w:hAnsi="Georgia"/>
-        </w:rPr>
-        <w:t xml:space="preserve">a vista de </w:t>
-      </w:r>
-      <w:r>
-        <w:rPr>
-          <w:rFonts w:ascii="Georgia" w:hAnsi="Georgia"/>
-        </w:rPr>
-        <w:t>l</w:t>
-      </w:r>
-      <w:r>
-        <w:rPr>
-          <w:rFonts w:ascii="Georgia" w:hAnsi="Georgia"/>
-        </w:rPr>
-        <w:t>ista</w:t>
-      </w:r>
-      <w:r>
-        <w:rPr>
-          <w:rFonts w:ascii="Georgia" w:hAnsi="Georgia"/>
-        </w:rPr>
-        <w:t xml:space="preserve"> (figura 17), </w:t>
-      </w:r>
-      <w:r>
-        <w:rPr>
-          <w:rFonts w:ascii="Georgia" w:hAnsi="Georgia"/>
-        </w:rPr>
-        <w:t xml:space="preserve">la </w:t>
-      </w:r>
-      <w:r>
-        <w:rPr>
-          <w:rFonts w:ascii="Georgia" w:hAnsi="Georgia"/>
-        </w:rPr>
-        <w:t xml:space="preserve">vista principal  de paneles </w:t>
-      </w:r>
-      <w:r>
-        <w:rPr>
-          <w:rFonts w:ascii="Georgia" w:hAnsi="Georgia"/>
-        </w:rPr>
-        <w:t xml:space="preserve">(figura 18), </w:t>
-      </w:r>
-      <w:r>
-        <w:rPr>
-          <w:rFonts w:ascii="Georgia" w:hAnsi="Georgia"/>
-        </w:rPr>
-        <w:t xml:space="preserve">la </w:t>
-      </w:r>
-      <w:r>
-        <w:rPr>
-          <w:rFonts w:ascii="Georgia" w:hAnsi="Georgia"/>
-        </w:rPr>
-        <w:t>vista de flechas (figura 19)</w:t>
-      </w:r>
-      <w:r>
-        <w:rPr>
-          <w:rFonts w:ascii="Georgia" w:hAnsi="Georgia"/>
-        </w:rPr>
-        <w:t xml:space="preserve"> y la vista de radar (figura 20)</w:t>
-      </w:r>
-      <w:r>
-        <w:rPr>
-          <w:rFonts w:ascii="Georgia" w:hAnsi="Georgia"/>
-        </w:rPr>
-        <w:t>.</w:t>
+    </w:p>
+    <w:p>
+      <w:pPr>
+        <w:jc w:val="center"/>
+        <w:rPr>
+          <w:rFonts w:ascii="Georgia" w:hAnsi="Georgia"/>
+        </w:rPr>
+      </w:pPr>
+      <w:r>
+        <w:rPr>
+          <w:rFonts w:ascii="Georgia" w:hAnsi="Georgia"/>
+          <w:sz w:val="18"/>
+        </w:rPr>
+        <w:t>Figura 18</w:t>
+      </w:r>
+      <w:r>
+        <w:rPr>
+          <w:rFonts w:ascii="Georgia" w:hAnsi="Georgia"/>
+          <w:sz w:val="18"/>
+        </w:rPr>
+        <w:t xml:space="preserve">: </w:t>
+      </w:r>
+      <w:r>
+        <w:rPr>
+          <w:rFonts w:ascii="Georgia" w:hAnsi="Georgia"/>
+          <w:sz w:val="18"/>
+        </w:rPr>
+        <w:t>Vista de p</w:t>
+      </w:r>
+      <w:r>
+        <w:rPr>
+          <w:rFonts w:ascii="Georgia" w:hAnsi="Georgia"/>
+          <w:sz w:val="18"/>
+        </w:rPr>
+        <w:t>anales</w:t>
       </w:r>
     </w:p>
     <w:p>
@@ -21770,9 +21969,73 @@
       <w:r>
         <w:rPr>
           <w:rFonts w:ascii="Georgia" w:hAnsi="Georgia"/>
+          <w:noProof/>
+        </w:rPr>
+        <w:lastRenderedPageBreak/>
+        <w:drawing>
+          <wp:inline distT="0" distB="0" distL="0" distR="0">
+            <wp:extent cx="2798866" cy="4975762"/>
+            <wp:effectExtent l="19050" t="19050" r="20955" b="15875"/>
+            <wp:docPr id="24" name="0 Imagen"/>
+            <wp:cNvGraphicFramePr>
+              <a:graphicFrameLocks xmlns:a="http://schemas.openxmlformats.org/drawingml/2006/main" noChangeAspect="1"/>
+            </wp:cNvGraphicFramePr>
+            <a:graphic xmlns:a="http://schemas.openxmlformats.org/drawingml/2006/main">
+              <a:graphicData uri="http://schemas.openxmlformats.org/drawingml/2006/picture">
+                <pic:pic xmlns:pic="http://schemas.openxmlformats.org/drawingml/2006/picture">
+                  <pic:nvPicPr>
+                    <pic:cNvPr id="0" name="vista flechas.png"/>
+                    <pic:cNvPicPr/>
+                  </pic:nvPicPr>
+                  <pic:blipFill>
+                    <a:blip r:embed="rId31" cstate="print">
+                      <a:extLst>
+                        <a:ext uri="{28A0092B-C50C-407E-A947-70E740481C1C}">
+                          <a14:useLocalDpi xmlns:a14="http://schemas.microsoft.com/office/drawing/2010/main" val="0"/>
+                        </a:ext>
+                      </a:extLst>
+                    </a:blip>
+                    <a:stretch>
+                      <a:fillRect/>
+                    </a:stretch>
+                  </pic:blipFill>
+                  <pic:spPr>
+                    <a:xfrm>
+                      <a:off x="0" y="0"/>
+                      <a:ext cx="2798866" cy="4975762"/>
+                    </a:xfrm>
+                    <a:prstGeom prst="rect">
+                      <a:avLst/>
+                    </a:prstGeom>
+                    <a:ln w="19050">
+                      <a:solidFill>
+                        <a:schemeClr val="tx1">
+                          <a:lumMod val="95000"/>
+                          <a:lumOff val="5000"/>
+                        </a:schemeClr>
+                      </a:solidFill>
+                    </a:ln>
+                  </pic:spPr>
+                </pic:pic>
+              </a:graphicData>
+            </a:graphic>
+          </wp:inline>
+        </w:drawing>
+      </w:r>
+    </w:p>
+    <w:p>
+      <w:pPr>
+        <w:jc w:val="center"/>
+        <w:rPr>
+          <w:rFonts w:ascii="Georgia" w:hAnsi="Georgia"/>
+        </w:rPr>
+      </w:pPr>
+      <w:r>
+        <w:rPr>
+          <w:rFonts w:ascii="Georgia" w:hAnsi="Georgia"/>
           <w:sz w:val="18"/>
         </w:rPr>
-        <w:t>Figura 17</w:t>
+        <w:t>Figura 19</w:t>
       </w:r>
       <w:r>
         <w:rPr>
@@ -21786,7 +22049,7 @@
           <w:rFonts w:ascii="Georgia" w:hAnsi="Georgia"/>
           <w:sz w:val="18"/>
         </w:rPr>
-        <w:t>Vista de lista</w:t>
+        <w:t>Vista de flechas</w:t>
       </w:r>
     </w:p>
     <w:p>
@@ -21799,14 +22062,6 @@
     </w:p>
     <w:p>
       <w:pPr>
-        <w:jc w:val="both"/>
-        <w:rPr>
-          <w:rFonts w:ascii="Georgia" w:hAnsi="Georgia"/>
-        </w:rPr>
-      </w:pPr>
-    </w:p>
-    <w:p>
-      <w:pPr>
         <w:jc w:val="center"/>
         <w:rPr>
           <w:rFonts w:ascii="Georgia" w:hAnsi="Georgia"/>
@@ -21815,605 +22070,500 @@
       <w:r>
         <w:rPr>
           <w:rFonts w:ascii="Georgia" w:hAnsi="Georgia"/>
-          <w:sz w:val="18"/>
-        </w:rPr>
-        <w:t>Figura 18</w:t>
-      </w:r>
-      <w:r>
-        <w:rPr>
-          <w:rFonts w:ascii="Georgia" w:hAnsi="Georgia"/>
-          <w:sz w:val="18"/>
-        </w:rPr>
-        <w:t xml:space="preserve">: </w:t>
-      </w:r>
-      <w:r>
-        <w:rPr>
-          <w:rFonts w:ascii="Georgia" w:hAnsi="Georgia"/>
-          <w:sz w:val="18"/>
-        </w:rPr>
-        <w:t>Vista de p</w:t>
-      </w:r>
-      <w:r>
-        <w:rPr>
-          <w:rFonts w:ascii="Georgia" w:hAnsi="Georgia"/>
-          <w:sz w:val="18"/>
-        </w:rPr>
-        <w:t>anales</w:t>
-      </w:r>
-    </w:p>
-    <w:p>
-      <w:pPr>
-        <w:jc w:val="both"/>
-        <w:rPr>
-          <w:rFonts w:ascii="Georgia" w:hAnsi="Georgia"/>
-        </w:rPr>
-      </w:pPr>
-    </w:p>
-    <w:p>
-      <w:pPr>
-        <w:jc w:val="both"/>
-        <w:rPr>
-          <w:rFonts w:ascii="Georgia" w:hAnsi="Georgia"/>
-        </w:rPr>
-      </w:pPr>
-    </w:p>
-    <w:p>
-      <w:pPr>
-        <w:jc w:val="center"/>
-        <w:rPr>
-          <w:rFonts w:ascii="Georgia" w:hAnsi="Georgia"/>
-        </w:rPr>
-      </w:pPr>
-      <w:r>
-        <w:rPr>
-          <w:rFonts w:ascii="Georgia" w:hAnsi="Georgia"/>
-          <w:sz w:val="18"/>
-        </w:rPr>
-        <w:t>Figura 1</w:t>
-      </w:r>
-      <w:r>
-        <w:rPr>
-          <w:rFonts w:ascii="Georgia" w:hAnsi="Georgia"/>
-          <w:sz w:val="18"/>
-        </w:rPr>
-        <w:t>9</w:t>
-      </w:r>
-      <w:r>
-        <w:rPr>
-          <w:rFonts w:ascii="Georgia" w:hAnsi="Georgia"/>
-          <w:sz w:val="18"/>
-        </w:rPr>
-        <w:t xml:space="preserve">: </w:t>
-      </w:r>
-      <w:r>
-        <w:rPr>
-          <w:rFonts w:ascii="Georgia" w:hAnsi="Georgia"/>
-          <w:sz w:val="18"/>
-        </w:rPr>
-        <w:t xml:space="preserve">Vista de </w:t>
-      </w:r>
-      <w:r>
-        <w:rPr>
-          <w:rFonts w:ascii="Georgia" w:hAnsi="Georgia"/>
-          <w:sz w:val="18"/>
-        </w:rPr>
-        <w:t>flechas</w:t>
-      </w:r>
-    </w:p>
-    <w:p>
-      <w:pPr>
-        <w:jc w:val="both"/>
-        <w:rPr>
-          <w:rFonts w:ascii="Georgia" w:hAnsi="Georgia"/>
-        </w:rPr>
-      </w:pPr>
-    </w:p>
-    <w:p>
-      <w:pPr>
-        <w:jc w:val="both"/>
-        <w:rPr>
-          <w:rFonts w:ascii="Georgia" w:hAnsi="Georgia"/>
-        </w:rPr>
-      </w:pPr>
-    </w:p>
-    <w:p>
-      <w:pPr>
-        <w:jc w:val="center"/>
-        <w:rPr>
-          <w:rFonts w:ascii="Georgia" w:hAnsi="Georgia"/>
-        </w:rPr>
-      </w:pPr>
-      <w:r>
-        <w:rPr>
-          <w:rFonts w:ascii="Georgia" w:hAnsi="Georgia"/>
-          <w:sz w:val="18"/>
-        </w:rPr>
-        <w:t xml:space="preserve">Figura </w:t>
-      </w:r>
-      <w:r>
-        <w:rPr>
-          <w:rFonts w:ascii="Georgia" w:hAnsi="Georgia"/>
-          <w:sz w:val="18"/>
-        </w:rPr>
-        <w:t>20</w:t>
-      </w:r>
-      <w:r>
-        <w:rPr>
-          <w:rFonts w:ascii="Georgia" w:hAnsi="Georgia"/>
-          <w:sz w:val="18"/>
-        </w:rPr>
-        <w:t xml:space="preserve">: </w:t>
-      </w:r>
-      <w:r>
-        <w:rPr>
-          <w:rFonts w:ascii="Georgia" w:hAnsi="Georgia"/>
-          <w:sz w:val="18"/>
-        </w:rPr>
-        <w:t xml:space="preserve">Vista de </w:t>
-      </w:r>
-      <w:r>
-        <w:rPr>
-          <w:rFonts w:ascii="Georgia" w:hAnsi="Georgia"/>
-          <w:sz w:val="18"/>
-        </w:rPr>
-        <w:t>radar</w:t>
-      </w:r>
-    </w:p>
-    <w:p>
-      <w:pPr>
-        <w:jc w:val="both"/>
-        <w:rPr>
-          <w:rFonts w:ascii="Georgia" w:hAnsi="Georgia"/>
-        </w:rPr>
-      </w:pPr>
-    </w:p>
-    <w:p>
-      <w:pPr>
-        <w:jc w:val="both"/>
-        <w:rPr>
-          <w:rFonts w:ascii="Georgia" w:hAnsi="Georgia"/>
-        </w:rPr>
-      </w:pPr>
-      <w:r>
-        <w:rPr>
-          <w:rFonts w:ascii="Georgia" w:hAnsi="Georgia"/>
-        </w:rPr>
-        <w:t>Todas estas vistas pertenecen a la librería VISION SDK y están disponibles para su personalización, al agregar o eliminar funcionalidades.</w:t>
-      </w:r>
-    </w:p>
-    <w:p>
-      <w:pPr>
-        <w:jc w:val="both"/>
-        <w:rPr>
-          <w:rFonts w:ascii="Georgia" w:hAnsi="Georgia"/>
-        </w:rPr>
-      </w:pPr>
-      <w:r>
-        <w:rPr>
-          <w:rFonts w:ascii="Georgia" w:hAnsi="Georgia"/>
-        </w:rPr>
-        <w:t xml:space="preserve">Se deberá dar al usuario la posibilidad de que él mismo </w:t>
-      </w:r>
-      <w:r>
-        <w:rPr>
-          <w:rFonts w:ascii="Georgia" w:hAnsi="Georgia"/>
-        </w:rPr>
-        <w:t>seleccione la lista de eventos registrados para una facultad y que no aparezcan en la misma vista principal (figura 18). De esta manera, si el usuario sólo está interesado en los eventos registrados, por poner un ejemplo, en la facultad de ingeniería de sistemas e informática, el mismo usuario verá varios paneles sobre la vista principal, pero no la totalidad de los eventos en cada panel. Este evento se gatilla luego de realizar un toque sobre el panel que indica Facultad de Ing. de Sistemas e Informática.</w:t>
-      </w:r>
-    </w:p>
-    <w:p>
-      <w:pPr>
-        <w:jc w:val="both"/>
-        <w:rPr>
-          <w:rFonts w:ascii="Georgia" w:hAnsi="Georgia"/>
-        </w:rPr>
-      </w:pPr>
-      <w:r>
-        <w:rPr>
-          <w:rFonts w:ascii="Georgia" w:hAnsi="Georgia"/>
-        </w:rPr>
-        <w:t>El usuario podrá interactuar entre las diferentes vistas personalizadas para la aplicación, la</w:t>
-      </w:r>
-      <w:r>
-        <w:rPr>
-          <w:rFonts w:ascii="Georgia" w:hAnsi="Georgia"/>
-        </w:rPr>
-        <w:t>s</w:t>
-      </w:r>
-      <w:r>
-        <w:rPr>
-          <w:rFonts w:ascii="Georgia" w:hAnsi="Georgia"/>
-        </w:rPr>
-        <w:t xml:space="preserve"> cuáles difieren dependiendo de la posición en la que se encuentre el móvil</w:t>
-      </w:r>
-      <w:r>
-        <w:rPr>
-          <w:rFonts w:ascii="Georgia" w:hAnsi="Georgia"/>
-        </w:rPr>
-        <w:t>, como se aprecia en las figuras 21 y 22.</w:t>
-      </w:r>
-    </w:p>
-    <w:p>
-      <w:pPr>
-        <w:jc w:val="both"/>
-        <w:rPr>
-          <w:rFonts w:ascii="Georgia" w:hAnsi="Georgia"/>
-        </w:rPr>
-      </w:pPr>
-    </w:p>
-    <w:p>
-      <w:pPr>
-        <w:jc w:val="center"/>
-        <w:rPr>
-          <w:rFonts w:ascii="Georgia" w:hAnsi="Georgia"/>
-        </w:rPr>
-      </w:pPr>
-      <w:r>
-        <w:rPr>
-          <w:rFonts w:ascii="Georgia" w:hAnsi="Georgia"/>
-          <w:sz w:val="18"/>
-        </w:rPr>
-        <w:t xml:space="preserve">Figura </w:t>
-      </w:r>
-      <w:r>
-        <w:rPr>
-          <w:rFonts w:ascii="Georgia" w:hAnsi="Georgia"/>
-          <w:sz w:val="18"/>
-        </w:rPr>
-        <w:t>21</w:t>
-      </w:r>
-      <w:r>
-        <w:rPr>
-          <w:rFonts w:ascii="Georgia" w:hAnsi="Georgia"/>
-          <w:sz w:val="18"/>
-        </w:rPr>
-        <w:t xml:space="preserve">: </w:t>
-      </w:r>
-      <w:r>
-        <w:rPr>
-          <w:rFonts w:ascii="Georgia" w:hAnsi="Georgia"/>
-          <w:sz w:val="18"/>
-        </w:rPr>
-        <w:t xml:space="preserve">Vistas disponibles en la aplicación con la cámara </w:t>
-      </w:r>
-      <w:r>
-        <w:rPr>
-          <w:rFonts w:ascii="Georgia" w:hAnsi="Georgia"/>
-          <w:sz w:val="18"/>
-        </w:rPr>
-        <w:t>posterior</w:t>
-      </w:r>
-      <w:r>
-        <w:rPr>
-          <w:rFonts w:ascii="Georgia" w:hAnsi="Georgia"/>
-          <w:sz w:val="18"/>
-        </w:rPr>
-        <w:t xml:space="preserve"> apuntando al horizonte</w:t>
-      </w:r>
-    </w:p>
-    <w:p>
-      <w:pPr>
-        <w:jc w:val="both"/>
-        <w:rPr>
-          <w:rFonts w:ascii="Georgia" w:hAnsi="Georgia"/>
-        </w:rPr>
-      </w:pPr>
-    </w:p>
-    <w:p>
-      <w:pPr>
-        <w:jc w:val="both"/>
-        <w:rPr>
-          <w:rFonts w:ascii="Georgia" w:hAnsi="Georgia"/>
-        </w:rPr>
-      </w:pPr>
-    </w:p>
-    <w:p>
-      <w:pPr>
-        <w:jc w:val="center"/>
-        <w:rPr>
-          <w:rFonts w:ascii="Georgia" w:hAnsi="Georgia"/>
-        </w:rPr>
-      </w:pPr>
-      <w:r>
-        <w:rPr>
-          <w:rFonts w:ascii="Georgia" w:hAnsi="Georgia"/>
-          <w:sz w:val="18"/>
-        </w:rPr>
-        <w:t>Figura 2</w:t>
-      </w:r>
-      <w:r>
-        <w:rPr>
-          <w:rFonts w:ascii="Georgia" w:hAnsi="Georgia"/>
-          <w:sz w:val="18"/>
-        </w:rPr>
-        <w:t>2</w:t>
-      </w:r>
-      <w:r>
-        <w:rPr>
-          <w:rFonts w:ascii="Georgia" w:hAnsi="Georgia"/>
-          <w:sz w:val="18"/>
-        </w:rPr>
-        <w:t xml:space="preserve">: </w:t>
-      </w:r>
-      <w:r>
-        <w:rPr>
-          <w:rFonts w:ascii="Georgia" w:hAnsi="Georgia"/>
-          <w:sz w:val="18"/>
-        </w:rPr>
-        <w:t xml:space="preserve">Vistas disponibles </w:t>
-      </w:r>
-      <w:r>
-        <w:rPr>
-          <w:rFonts w:ascii="Georgia" w:hAnsi="Georgia"/>
-          <w:sz w:val="18"/>
-        </w:rPr>
-        <w:t>en la aplicación</w:t>
-      </w:r>
-      <w:r>
-        <w:rPr>
-          <w:rFonts w:ascii="Georgia" w:hAnsi="Georgia"/>
-          <w:sz w:val="18"/>
-        </w:rPr>
-        <w:t xml:space="preserve"> con la cámara </w:t>
-      </w:r>
-      <w:r>
-        <w:rPr>
-          <w:rFonts w:ascii="Georgia" w:hAnsi="Georgia"/>
-          <w:sz w:val="18"/>
-        </w:rPr>
-        <w:t>posterior</w:t>
-      </w:r>
-      <w:r>
-        <w:rPr>
-          <w:rFonts w:ascii="Georgia" w:hAnsi="Georgia"/>
-          <w:sz w:val="18"/>
-        </w:rPr>
-        <w:t xml:space="preserve"> </w:t>
-      </w:r>
-      <w:r>
-        <w:rPr>
-          <w:rFonts w:ascii="Georgia" w:hAnsi="Georgia"/>
-          <w:sz w:val="18"/>
-        </w:rPr>
-        <w:t>dirigida al suelo</w:t>
-      </w:r>
-    </w:p>
-    <w:p>
-      <w:pPr>
-        <w:jc w:val="both"/>
-        <w:rPr>
-          <w:rFonts w:ascii="Georgia" w:hAnsi="Georgia"/>
-        </w:rPr>
-      </w:pPr>
-    </w:p>
-    <w:p>
-      <w:pPr>
-        <w:jc w:val="both"/>
-        <w:rPr>
-          <w:rFonts w:ascii="Georgia" w:hAnsi="Georgia"/>
-        </w:rPr>
-      </w:pPr>
-      <w:r>
-        <w:rPr>
-          <w:rFonts w:ascii="Georgia" w:hAnsi="Georgia"/>
-        </w:rPr>
-        <w:t>Todas las vistas personalizadas disponibles en la aplicación no tienen ningún tipo de restricción con respecto a la posición del móvil, esto quiere decir, que si se coloca el dispositivo apuntando con al horizonte y luego se desplaza la visión hacia el piso la aplicación cambiará de vista automáticamente de paneles a flechas. Con respecto a la vista de flechas esta se activa siempre que la cámara trasera del móvil apunte al piso directamente, esto es, la posición horizontal con respecto al suelo debe ser de esa manera, si se colocara el dispositivo en la misma posición horizontal pero con la cámara trasera apuntando al cielo, la vista activa sería la de paneles y las opciones disponibles serían las mismas que aparecen en la figura 21.</w:t>
-      </w:r>
-    </w:p>
-    <w:p>
-      <w:pPr>
-        <w:jc w:val="both"/>
-        <w:rPr>
-          <w:rFonts w:ascii="Georgia" w:hAnsi="Georgia"/>
-        </w:rPr>
-      </w:pPr>
-      <w:r>
-        <w:rPr>
-          <w:rFonts w:ascii="Georgia" w:hAnsi="Georgia"/>
-        </w:rPr>
-        <w:t>La interacción posible o exigida al usuario no debe exceder</w:t>
-      </w:r>
-      <w:r>
-        <w:rPr>
-          <w:rFonts w:ascii="Georgia" w:hAnsi="Georgia"/>
-        </w:rPr>
-        <w:t xml:space="preserve"> la cantidad de </w:t>
-      </w:r>
-      <w:r>
-        <w:rPr>
-          <w:rFonts w:ascii="Georgia" w:hAnsi="Georgia"/>
-        </w:rPr>
-        <w:t>dos acciones</w:t>
-      </w:r>
-      <w:r>
-        <w:rPr>
-          <w:rFonts w:ascii="Georgia" w:hAnsi="Georgia"/>
-        </w:rPr>
-        <w:t xml:space="preserve"> por </w:t>
-      </w:r>
-      <w:r>
-        <w:rPr>
-          <w:rFonts w:ascii="Georgia" w:hAnsi="Georgia"/>
-        </w:rPr>
-        <w:t>vista</w:t>
-      </w:r>
-      <w:r>
-        <w:rPr>
-          <w:rFonts w:ascii="Georgia" w:hAnsi="Georgia"/>
-        </w:rPr>
-        <w:t>.</w:t>
-      </w:r>
-      <w:r>
-        <w:rPr>
-          <w:rFonts w:ascii="Georgia" w:hAnsi="Georgia"/>
-        </w:rPr>
-        <w:t xml:space="preserve"> Es decir que para pasar de una vista a otra el usuario sólo deberá realizar dos acciones como máximo, ya sea pulsando un botón desplegable</w:t>
-      </w:r>
-      <w:r>
-        <w:rPr>
-          <w:rFonts w:ascii="Georgia" w:hAnsi="Georgia"/>
-        </w:rPr>
-        <w:t xml:space="preserve"> y luego escogiendo alguna de las opciones disponibles, </w:t>
-      </w:r>
-      <w:proofErr w:type="spellStart"/>
-      <w:r>
-        <w:rPr>
-          <w:rFonts w:ascii="Georgia" w:hAnsi="Georgia"/>
-        </w:rPr>
-        <w:t>clickar</w:t>
-      </w:r>
-      <w:proofErr w:type="spellEnd"/>
-      <w:r>
-        <w:rPr>
-          <w:rFonts w:ascii="Georgia" w:hAnsi="Georgia"/>
-        </w:rPr>
-        <w:t xml:space="preserve"> en algún punto de la pantalla. Esto se aplicará en todas las vistas.</w:t>
-      </w:r>
-    </w:p>
-    <w:p>
-      <w:pPr>
-        <w:jc w:val="both"/>
-        <w:rPr>
-          <w:rFonts w:ascii="Georgia" w:hAnsi="Georgia"/>
-        </w:rPr>
-      </w:pPr>
-    </w:p>
-    <w:p>
-      <w:pPr>
-        <w:jc w:val="both"/>
-        <w:rPr>
-          <w:rFonts w:ascii="Georgia" w:hAnsi="Georgia"/>
-          <w:i/>
-        </w:rPr>
-      </w:pPr>
-      <w:r>
-        <w:rPr>
-          <w:rFonts w:ascii="Georgia" w:hAnsi="Georgia"/>
-          <w:i/>
-        </w:rPr>
-        <w:t>Interfaces de Hardware</w:t>
-      </w:r>
-    </w:p>
-    <w:p>
-      <w:pPr>
-        <w:jc w:val="both"/>
-        <w:rPr>
-          <w:rFonts w:ascii="Georgia" w:hAnsi="Georgia"/>
-        </w:rPr>
-      </w:pPr>
-      <w:r>
-        <w:rPr>
-          <w:rFonts w:ascii="Georgia" w:hAnsi="Georgia"/>
-        </w:rPr>
-        <w:t>El aplicativo hará uso de la cámara trasera del teléfono m</w:t>
-      </w:r>
-      <w:r>
-        <w:rPr>
-          <w:rFonts w:ascii="Georgia" w:hAnsi="Georgia"/>
-        </w:rPr>
-        <w:t>óvil, la cuál será utiliza como visor para la vista principal de paneles.</w:t>
-      </w:r>
-    </w:p>
-    <w:p>
-      <w:pPr>
-        <w:jc w:val="both"/>
-        <w:rPr>
-          <w:rFonts w:ascii="Georgia" w:hAnsi="Georgia"/>
-        </w:rPr>
-      </w:pPr>
-      <w:r>
-        <w:rPr>
-          <w:rFonts w:ascii="Georgia" w:hAnsi="Georgia"/>
-        </w:rPr>
-        <w:t xml:space="preserve">La aplicación hará uso de las señales GPS para </w:t>
-      </w:r>
-      <w:proofErr w:type="spellStart"/>
-      <w:r>
-        <w:rPr>
-          <w:rFonts w:ascii="Georgia" w:hAnsi="Georgia"/>
-        </w:rPr>
-        <w:t>geolocalizar</w:t>
-      </w:r>
-      <w:proofErr w:type="spellEnd"/>
-      <w:r>
-        <w:rPr>
-          <w:rFonts w:ascii="Georgia" w:hAnsi="Georgia"/>
-        </w:rPr>
-        <w:t xml:space="preserve"> al usuario y a los puntos de interés para identificar a las facultades la ciudad universitaria. Este requisito es indispensable para que el aplicativo muestre la información correcta con respecto a la </w:t>
-      </w:r>
-      <w:proofErr w:type="spellStart"/>
-      <w:r>
-        <w:rPr>
-          <w:rFonts w:ascii="Georgia" w:hAnsi="Georgia"/>
-        </w:rPr>
-        <w:t>geolocalización</w:t>
-      </w:r>
-      <w:proofErr w:type="spellEnd"/>
-      <w:r>
-        <w:rPr>
-          <w:rFonts w:ascii="Georgia" w:hAnsi="Georgia"/>
-        </w:rPr>
-        <w:t>.</w:t>
-      </w:r>
-    </w:p>
-    <w:p>
-      <w:pPr>
-        <w:jc w:val="both"/>
-        <w:rPr>
-          <w:rFonts w:ascii="Georgia" w:hAnsi="Georgia"/>
-        </w:rPr>
-      </w:pPr>
-      <w:r>
-        <w:rPr>
-          <w:rFonts w:ascii="Georgia" w:hAnsi="Georgia"/>
-        </w:rPr>
-        <w:t xml:space="preserve">El terminal deberá tener conexión a internet, ya sea mediante transmisión de datos como por </w:t>
-      </w:r>
-      <w:proofErr w:type="spellStart"/>
-      <w:r>
-        <w:rPr>
-          <w:rFonts w:ascii="Georgia" w:hAnsi="Georgia"/>
-        </w:rPr>
-        <w:t>WiFi</w:t>
-      </w:r>
-      <w:proofErr w:type="spellEnd"/>
-      <w:r>
-        <w:rPr>
-          <w:rFonts w:ascii="Georgia" w:hAnsi="Georgia"/>
-        </w:rPr>
-        <w:t>. La aplicación seguirá funcionando a pesar de no tener conexión, pero no podrá acceder a ninguna información con respecto a la lista de eventos registrados.</w:t>
-      </w:r>
-    </w:p>
-    <w:p>
-      <w:pPr>
-        <w:jc w:val="both"/>
-        <w:rPr>
-          <w:rFonts w:ascii="Georgia" w:hAnsi="Georgia"/>
-        </w:rPr>
-      </w:pPr>
-      <w:r>
-        <w:rPr>
-          <w:rFonts w:ascii="Georgia" w:hAnsi="Georgia"/>
+          <w:noProof/>
         </w:rPr>
         <w:lastRenderedPageBreak/>
-        <w:t>El aplicativo hará uso de la brújula, por lo que el dispositivo móvil deberá tener disponible el servicio de los sensores.</w:t>
-      </w:r>
-    </w:p>
-    <w:p>
-      <w:pPr>
-        <w:jc w:val="both"/>
-        <w:rPr>
-          <w:rFonts w:ascii="Georgia" w:hAnsi="Georgia"/>
-        </w:rPr>
-      </w:pPr>
+        <w:drawing>
+          <wp:inline distT="0" distB="0" distL="0" distR="0">
+            <wp:extent cx="2845624" cy="5058890"/>
+            <wp:effectExtent l="19050" t="19050" r="12065" b="27940"/>
+            <wp:docPr id="25" name="0 Imagen"/>
+            <wp:cNvGraphicFramePr>
+              <a:graphicFrameLocks xmlns:a="http://schemas.openxmlformats.org/drawingml/2006/main" noChangeAspect="1"/>
+            </wp:cNvGraphicFramePr>
+            <a:graphic xmlns:a="http://schemas.openxmlformats.org/drawingml/2006/main">
+              <a:graphicData uri="http://schemas.openxmlformats.org/drawingml/2006/picture">
+                <pic:pic xmlns:pic="http://schemas.openxmlformats.org/drawingml/2006/picture">
+                  <pic:nvPicPr>
+                    <pic:cNvPr id="0" name="vista radar.png"/>
+                    <pic:cNvPicPr/>
+                  </pic:nvPicPr>
+                  <pic:blipFill>
+                    <a:blip r:embed="rId32" cstate="print">
+                      <a:extLst>
+                        <a:ext uri="{28A0092B-C50C-407E-A947-70E740481C1C}">
+                          <a14:useLocalDpi xmlns:a14="http://schemas.microsoft.com/office/drawing/2010/main" val="0"/>
+                        </a:ext>
+                      </a:extLst>
+                    </a:blip>
+                    <a:stretch>
+                      <a:fillRect/>
+                    </a:stretch>
+                  </pic:blipFill>
+                  <pic:spPr>
+                    <a:xfrm>
+                      <a:off x="0" y="0"/>
+                      <a:ext cx="2856209" cy="5077708"/>
+                    </a:xfrm>
+                    <a:prstGeom prst="rect">
+                      <a:avLst/>
+                    </a:prstGeom>
+                    <a:ln w="19050">
+                      <a:solidFill>
+                        <a:schemeClr val="tx1">
+                          <a:lumMod val="95000"/>
+                          <a:lumOff val="5000"/>
+                        </a:schemeClr>
+                      </a:solidFill>
+                    </a:ln>
+                  </pic:spPr>
+                </pic:pic>
+              </a:graphicData>
+            </a:graphic>
+          </wp:inline>
+        </w:drawing>
+      </w:r>
       <w:bookmarkStart w:id="69" w:name="_GoBack"/>
       <w:bookmarkEnd w:id="69"/>
     </w:p>
     <w:p>
       <w:pPr>
+        <w:jc w:val="center"/>
+        <w:rPr>
+          <w:rFonts w:ascii="Georgia" w:hAnsi="Georgia"/>
+        </w:rPr>
+      </w:pPr>
+      <w:r>
+        <w:rPr>
+          <w:rFonts w:ascii="Georgia" w:hAnsi="Georgia"/>
+          <w:sz w:val="18"/>
+        </w:rPr>
+        <w:t>Figura 20</w:t>
+      </w:r>
+      <w:r>
+        <w:rPr>
+          <w:rFonts w:ascii="Georgia" w:hAnsi="Georgia"/>
+          <w:sz w:val="18"/>
+        </w:rPr>
+        <w:t xml:space="preserve">: </w:t>
+      </w:r>
+      <w:r>
+        <w:rPr>
+          <w:rFonts w:ascii="Georgia" w:hAnsi="Georgia"/>
+          <w:sz w:val="18"/>
+        </w:rPr>
+        <w:t>Vista de radar</w:t>
+      </w:r>
+    </w:p>
+    <w:p>
+      <w:pPr>
         <w:jc w:val="both"/>
         <w:rPr>
           <w:rFonts w:ascii="Georgia" w:hAnsi="Georgia"/>
+        </w:rPr>
+      </w:pPr>
+    </w:p>
+    <w:p>
+      <w:pPr>
+        <w:jc w:val="both"/>
+        <w:rPr>
+          <w:rFonts w:ascii="Georgia" w:hAnsi="Georgia"/>
+        </w:rPr>
+      </w:pPr>
+      <w:r>
+        <w:rPr>
+          <w:rFonts w:ascii="Georgia" w:hAnsi="Georgia"/>
+        </w:rPr>
+        <w:t>Todas estas vistas pertenecen a la librería VISION SDK y están disponibles para su personalización, al agregar o eliminar funcionalidades.</w:t>
+      </w:r>
+    </w:p>
+    <w:p>
+      <w:pPr>
+        <w:jc w:val="both"/>
+        <w:rPr>
+          <w:rFonts w:ascii="Georgia" w:hAnsi="Georgia"/>
+        </w:rPr>
+      </w:pPr>
+      <w:r>
+        <w:rPr>
+          <w:rFonts w:ascii="Georgia" w:hAnsi="Georgia"/>
+        </w:rPr>
+        <w:t xml:space="preserve">Se deberá dar al usuario la posibilidad de que él mismo </w:t>
+      </w:r>
+      <w:r>
+        <w:rPr>
+          <w:rFonts w:ascii="Georgia" w:hAnsi="Georgia"/>
+        </w:rPr>
+        <w:t>seleccione la lista de eventos registrados para una facultad y que no aparezcan en la misma vista principal (figura 18). De esta manera, si el usuario sólo está interesado en los eventos registrados, por poner un ejemplo, en la facultad de ingeniería de sistemas e informática, el mismo usuario verá varios paneles sobre la vista principal, pero no la totalidad de los eventos en cada panel. Este evento se gatilla luego de realizar un toque sobre el panel que indica Facultad de Ing. de Sistemas e Informática.</w:t>
+      </w:r>
+    </w:p>
+    <w:p>
+      <w:pPr>
+        <w:jc w:val="both"/>
+        <w:rPr>
+          <w:rFonts w:ascii="Georgia" w:hAnsi="Georgia"/>
+        </w:rPr>
+      </w:pPr>
+      <w:r>
+        <w:rPr>
+          <w:rFonts w:ascii="Georgia" w:hAnsi="Georgia"/>
+        </w:rPr>
+        <w:t>El usuario podrá interactuar entre las diferentes vistas personalizadas para la aplicación, la</w:t>
+      </w:r>
+      <w:r>
+        <w:rPr>
+          <w:rFonts w:ascii="Georgia" w:hAnsi="Georgia"/>
+        </w:rPr>
+        <w:t>s</w:t>
+      </w:r>
+      <w:r>
+        <w:rPr>
+          <w:rFonts w:ascii="Georgia" w:hAnsi="Georgia"/>
+        </w:rPr>
+        <w:t xml:space="preserve"> cuáles difieren dependiendo de la posición en la que se encuentre el móvil</w:t>
+      </w:r>
+      <w:r>
+        <w:rPr>
+          <w:rFonts w:ascii="Georgia" w:hAnsi="Georgia"/>
+        </w:rPr>
+        <w:t>, como se aprecia en las figuras 21 y 22.</w:t>
+      </w:r>
+    </w:p>
+    <w:p>
+      <w:pPr>
+        <w:jc w:val="center"/>
+        <w:rPr>
+          <w:rFonts w:ascii="Georgia" w:hAnsi="Georgia"/>
+        </w:rPr>
+      </w:pPr>
+      <w:r>
+        <w:rPr>
+          <w:rFonts w:ascii="Georgia" w:hAnsi="Georgia"/>
+          <w:noProof/>
+        </w:rPr>
+        <w:lastRenderedPageBreak/>
+        <w:drawing>
+          <wp:inline distT="0" distB="0" distL="0" distR="0">
+            <wp:extent cx="3034810" cy="1080655"/>
+            <wp:effectExtent l="19050" t="19050" r="13335" b="24765"/>
+            <wp:docPr id="23" name="0 Imagen"/>
+            <wp:cNvGraphicFramePr>
+              <a:graphicFrameLocks xmlns:a="http://schemas.openxmlformats.org/drawingml/2006/main" noChangeAspect="1"/>
+            </wp:cNvGraphicFramePr>
+            <a:graphic xmlns:a="http://schemas.openxmlformats.org/drawingml/2006/main">
+              <a:graphicData uri="http://schemas.openxmlformats.org/drawingml/2006/picture">
+                <pic:pic xmlns:pic="http://schemas.openxmlformats.org/drawingml/2006/picture">
+                  <pic:nvPicPr>
+                    <pic:cNvPr id="0" name="vista cámara hacia horizonte.png"/>
+                    <pic:cNvPicPr/>
+                  </pic:nvPicPr>
+                  <pic:blipFill rotWithShape="1">
+                    <a:blip r:embed="rId33">
+                      <a:extLst>
+                        <a:ext uri="{28A0092B-C50C-407E-A947-70E740481C1C}">
+                          <a14:useLocalDpi xmlns:a14="http://schemas.microsoft.com/office/drawing/2010/main" val="0"/>
+                        </a:ext>
+                      </a:extLst>
+                    </a:blip>
+                    <a:srcRect l="48843" t="67616"/>
+                    <a:stretch/>
+                  </pic:blipFill>
+                  <pic:spPr bwMode="auto">
+                    <a:xfrm>
+                      <a:off x="0" y="0"/>
+                      <a:ext cx="3034807" cy="1080654"/>
+                    </a:xfrm>
+                    <a:prstGeom prst="rect">
+                      <a:avLst/>
+                    </a:prstGeom>
+                    <a:ln w="19050">
+                      <a:solidFill>
+                        <a:schemeClr val="tx1">
+                          <a:lumMod val="95000"/>
+                          <a:lumOff val="5000"/>
+                        </a:schemeClr>
+                      </a:solidFill>
+                    </a:ln>
+                    <a:extLst>
+                      <a:ext uri="{53640926-AAD7-44D8-BBD7-CCE9431645EC}">
+                        <a14:shadowObscured xmlns:a14="http://schemas.microsoft.com/office/drawing/2010/main"/>
+                      </a:ext>
+                    </a:extLst>
+                  </pic:spPr>
+                </pic:pic>
+              </a:graphicData>
+            </a:graphic>
+          </wp:inline>
+        </w:drawing>
+      </w:r>
+    </w:p>
+    <w:p>
+      <w:pPr>
+        <w:jc w:val="center"/>
+        <w:rPr>
+          <w:rFonts w:ascii="Georgia" w:hAnsi="Georgia"/>
+        </w:rPr>
+      </w:pPr>
+      <w:r>
+        <w:rPr>
+          <w:rFonts w:ascii="Georgia" w:hAnsi="Georgia"/>
+          <w:sz w:val="18"/>
+        </w:rPr>
+        <w:t>Figura 21</w:t>
+      </w:r>
+      <w:r>
+        <w:rPr>
+          <w:rFonts w:ascii="Georgia" w:hAnsi="Georgia"/>
+          <w:sz w:val="18"/>
+        </w:rPr>
+        <w:t xml:space="preserve">: </w:t>
+      </w:r>
+      <w:r>
+        <w:rPr>
+          <w:rFonts w:ascii="Georgia" w:hAnsi="Georgia"/>
+          <w:sz w:val="18"/>
+        </w:rPr>
+        <w:t xml:space="preserve">Vistas disponibles en la aplicación con la cámara </w:t>
+      </w:r>
+      <w:r>
+        <w:rPr>
+          <w:rFonts w:ascii="Georgia" w:hAnsi="Georgia"/>
+          <w:sz w:val="18"/>
+        </w:rPr>
+        <w:t>posterior</w:t>
+      </w:r>
+      <w:r>
+        <w:rPr>
+          <w:rFonts w:ascii="Georgia" w:hAnsi="Georgia"/>
+          <w:sz w:val="18"/>
+        </w:rPr>
+        <w:t xml:space="preserve"> apuntando al horizonte</w:t>
+      </w:r>
+    </w:p>
+    <w:p>
+      <w:pPr>
+        <w:jc w:val="both"/>
+        <w:rPr>
+          <w:rFonts w:ascii="Georgia" w:hAnsi="Georgia"/>
+        </w:rPr>
+      </w:pPr>
+    </w:p>
+    <w:p>
+      <w:pPr>
+        <w:jc w:val="center"/>
+        <w:rPr>
+          <w:rFonts w:ascii="Georgia" w:hAnsi="Georgia"/>
+        </w:rPr>
+      </w:pPr>
+      <w:r>
+        <w:rPr>
+          <w:rFonts w:ascii="Georgia" w:hAnsi="Georgia"/>
+          <w:noProof/>
+        </w:rPr>
+        <w:drawing>
+          <wp:inline distT="0" distB="0" distL="0" distR="0">
+            <wp:extent cx="2956956" cy="1112322"/>
+            <wp:effectExtent l="19050" t="19050" r="15240" b="12065"/>
+            <wp:docPr id="20" name="0 Imagen"/>
+            <wp:cNvGraphicFramePr>
+              <a:graphicFrameLocks xmlns:a="http://schemas.openxmlformats.org/drawingml/2006/main" noChangeAspect="1"/>
+            </wp:cNvGraphicFramePr>
+            <a:graphic xmlns:a="http://schemas.openxmlformats.org/drawingml/2006/main">
+              <a:graphicData uri="http://schemas.openxmlformats.org/drawingml/2006/picture">
+                <pic:pic xmlns:pic="http://schemas.openxmlformats.org/drawingml/2006/picture">
+                  <pic:nvPicPr>
+                    <pic:cNvPr id="0" name="vista cámara hacia el piso.png"/>
+                    <pic:cNvPicPr/>
+                  </pic:nvPicPr>
+                  <pic:blipFill rotWithShape="1">
+                    <a:blip r:embed="rId34" cstate="print">
+                      <a:extLst>
+                        <a:ext uri="{28A0092B-C50C-407E-A947-70E740481C1C}">
+                          <a14:useLocalDpi xmlns:a14="http://schemas.microsoft.com/office/drawing/2010/main" val="0"/>
+                        </a:ext>
+                      </a:extLst>
+                    </a:blip>
+                    <a:srcRect t="78840"/>
+                    <a:stretch/>
+                  </pic:blipFill>
+                  <pic:spPr bwMode="auto">
+                    <a:xfrm>
+                      <a:off x="0" y="0"/>
+                      <a:ext cx="2979985" cy="1120985"/>
+                    </a:xfrm>
+                    <a:prstGeom prst="rect">
+                      <a:avLst/>
+                    </a:prstGeom>
+                    <a:ln w="19050" cap="flat" cmpd="sng" algn="ctr">
+                      <a:solidFill>
+                        <a:sysClr val="windowText" lastClr="000000"/>
+                      </a:solidFill>
+                      <a:prstDash val="solid"/>
+                      <a:round/>
+                      <a:headEnd type="none" w="med" len="med"/>
+                      <a:tailEnd type="none" w="med" len="med"/>
+                    </a:ln>
+                    <a:extLst>
+                      <a:ext uri="{53640926-AAD7-44D8-BBD7-CCE9431645EC}">
+                        <a14:shadowObscured xmlns:a14="http://schemas.microsoft.com/office/drawing/2010/main"/>
+                      </a:ext>
+                    </a:extLst>
+                  </pic:spPr>
+                </pic:pic>
+              </a:graphicData>
+            </a:graphic>
+          </wp:inline>
+        </w:drawing>
+      </w:r>
+    </w:p>
+    <w:p>
+      <w:pPr>
+        <w:jc w:val="center"/>
+        <w:rPr>
+          <w:rFonts w:ascii="Georgia" w:hAnsi="Georgia"/>
+        </w:rPr>
+      </w:pPr>
+      <w:r>
+        <w:rPr>
+          <w:rFonts w:ascii="Georgia" w:hAnsi="Georgia"/>
+          <w:sz w:val="18"/>
+        </w:rPr>
+        <w:t>Figura 22</w:t>
+      </w:r>
+      <w:r>
+        <w:rPr>
+          <w:rFonts w:ascii="Georgia" w:hAnsi="Georgia"/>
+          <w:sz w:val="18"/>
+        </w:rPr>
+        <w:t xml:space="preserve">: </w:t>
+      </w:r>
+      <w:r>
+        <w:rPr>
+          <w:rFonts w:ascii="Georgia" w:hAnsi="Georgia"/>
+          <w:sz w:val="18"/>
+        </w:rPr>
+        <w:t xml:space="preserve">Vistas disponibles en la aplicación con la cámara </w:t>
+      </w:r>
+      <w:r>
+        <w:rPr>
+          <w:rFonts w:ascii="Georgia" w:hAnsi="Georgia"/>
+          <w:sz w:val="18"/>
+        </w:rPr>
+        <w:t>posterior</w:t>
+      </w:r>
+      <w:r>
+        <w:rPr>
+          <w:rFonts w:ascii="Georgia" w:hAnsi="Georgia"/>
+          <w:sz w:val="18"/>
+        </w:rPr>
+        <w:t xml:space="preserve"> dirigida al suelo</w:t>
+      </w:r>
+    </w:p>
+    <w:p>
+      <w:pPr>
+        <w:jc w:val="both"/>
+        <w:rPr>
+          <w:rFonts w:ascii="Georgia" w:hAnsi="Georgia"/>
+        </w:rPr>
+      </w:pPr>
+    </w:p>
+    <w:p>
+      <w:pPr>
+        <w:jc w:val="both"/>
+        <w:rPr>
+          <w:rFonts w:ascii="Georgia" w:hAnsi="Georgia"/>
+        </w:rPr>
+      </w:pPr>
+      <w:r>
+        <w:rPr>
+          <w:rFonts w:ascii="Georgia" w:hAnsi="Georgia"/>
+        </w:rPr>
+        <w:t>Todas las vistas personalizadas disponibles en la aplicación no tienen ningún tipo de restricción con respecto a la posición del móvil, esto quiere decir, que si se coloca el dispositivo apuntando con al horizonte y luego se desplaza la visión hacia el piso la aplicación cambiará de vista automáticamente de paneles a flechas. Con respecto a la vista de flechas esta se activa siempre que la cámara trasera del móvil apunte al piso directamente, esto es, la posición horizontal con respecto al suelo debe ser de esa manera, si se colocara el dispositivo en la misma posición horizontal pero con la cámara trasera apuntando al cielo, la vista activa sería la de paneles y las opciones disponibles serían las mismas que aparecen en la figura 21.</w:t>
+      </w:r>
+    </w:p>
+    <w:p>
+      <w:pPr>
+        <w:jc w:val="both"/>
+        <w:rPr>
+          <w:rFonts w:ascii="Georgia" w:hAnsi="Georgia"/>
+        </w:rPr>
+      </w:pPr>
+      <w:r>
+        <w:rPr>
+          <w:rFonts w:ascii="Georgia" w:hAnsi="Georgia"/>
+        </w:rPr>
+        <w:t>La interacción posible o exigida al usuario no debe exceder</w:t>
+      </w:r>
+      <w:r>
+        <w:rPr>
+          <w:rFonts w:ascii="Georgia" w:hAnsi="Georgia"/>
+        </w:rPr>
+        <w:t xml:space="preserve"> la cantidad de </w:t>
+      </w:r>
+      <w:r>
+        <w:rPr>
+          <w:rFonts w:ascii="Georgia" w:hAnsi="Georgia"/>
+        </w:rPr>
+        <w:t>dos acciones</w:t>
+      </w:r>
+      <w:r>
+        <w:rPr>
+          <w:rFonts w:ascii="Georgia" w:hAnsi="Georgia"/>
+        </w:rPr>
+        <w:t xml:space="preserve"> por </w:t>
+      </w:r>
+      <w:r>
+        <w:rPr>
+          <w:rFonts w:ascii="Georgia" w:hAnsi="Georgia"/>
+        </w:rPr>
+        <w:t>vista</w:t>
+      </w:r>
+      <w:r>
+        <w:rPr>
+          <w:rFonts w:ascii="Georgia" w:hAnsi="Georgia"/>
+        </w:rPr>
+        <w:t>.</w:t>
+      </w:r>
+      <w:r>
+        <w:rPr>
+          <w:rFonts w:ascii="Georgia" w:hAnsi="Georgia"/>
+        </w:rPr>
+        <w:t xml:space="preserve"> Es decir que para pasar de una vista a otra el usuario sólo deberá realizar dos acciones como máximo, ya sea pulsando un botón desplegable</w:t>
+      </w:r>
+      <w:r>
+        <w:rPr>
+          <w:rFonts w:ascii="Georgia" w:hAnsi="Georgia"/>
+        </w:rPr>
+        <w:t xml:space="preserve"> y luego escogiendo alguna de las opciones disponibles, </w:t>
+      </w:r>
+      <w:proofErr w:type="spellStart"/>
+      <w:r>
+        <w:rPr>
+          <w:rFonts w:ascii="Georgia" w:hAnsi="Georgia"/>
+        </w:rPr>
+        <w:t>clickar</w:t>
+      </w:r>
+      <w:proofErr w:type="spellEnd"/>
+      <w:r>
+        <w:rPr>
+          <w:rFonts w:ascii="Georgia" w:hAnsi="Georgia"/>
+        </w:rPr>
+        <w:t xml:space="preserve"> en algún punto de la pantalla. Esto se aplicará en todas las vistas.</w:t>
+      </w:r>
+    </w:p>
+    <w:p>
+      <w:pPr>
+        <w:jc w:val="both"/>
+        <w:rPr>
+          <w:rFonts w:ascii="Georgia" w:hAnsi="Georgia"/>
+        </w:rPr>
+      </w:pPr>
+    </w:p>
+    <w:p>
+      <w:pPr>
+        <w:jc w:val="both"/>
+        <w:rPr>
+          <w:rFonts w:ascii="Georgia" w:hAnsi="Georgia"/>
           <w:i/>
         </w:rPr>
       </w:pPr>
@@ -22422,6 +22572,134 @@
           <w:rFonts w:ascii="Georgia" w:hAnsi="Georgia"/>
           <w:i/>
         </w:rPr>
+        <w:t>Interfaces de Hardware</w:t>
+      </w:r>
+    </w:p>
+    <w:p>
+      <w:pPr>
+        <w:jc w:val="both"/>
+        <w:rPr>
+          <w:rFonts w:ascii="Georgia" w:hAnsi="Georgia"/>
+        </w:rPr>
+      </w:pPr>
+      <w:r>
+        <w:rPr>
+          <w:rFonts w:ascii="Georgia" w:hAnsi="Georgia"/>
+        </w:rPr>
+        <w:t>El aplicativo hará uso de la cámara trasera del teléfono m</w:t>
+      </w:r>
+      <w:r>
+        <w:rPr>
+          <w:rFonts w:ascii="Georgia" w:hAnsi="Georgia"/>
+        </w:rPr>
+        <w:t>óvil, la cuál será utiliza como visor para la vista principal de paneles.</w:t>
+      </w:r>
+    </w:p>
+    <w:p>
+      <w:pPr>
+        <w:jc w:val="both"/>
+        <w:rPr>
+          <w:rFonts w:ascii="Georgia" w:hAnsi="Georgia"/>
+        </w:rPr>
+      </w:pPr>
+      <w:r>
+        <w:rPr>
+          <w:rFonts w:ascii="Georgia" w:hAnsi="Georgia"/>
+        </w:rPr>
+        <w:t xml:space="preserve">La aplicación hará uso de las señales GPS para </w:t>
+      </w:r>
+      <w:proofErr w:type="spellStart"/>
+      <w:r>
+        <w:rPr>
+          <w:rFonts w:ascii="Georgia" w:hAnsi="Georgia"/>
+        </w:rPr>
+        <w:t>geolocalizar</w:t>
+      </w:r>
+      <w:proofErr w:type="spellEnd"/>
+      <w:r>
+        <w:rPr>
+          <w:rFonts w:ascii="Georgia" w:hAnsi="Georgia"/>
+        </w:rPr>
+        <w:t xml:space="preserve"> al usuario y a los puntos de interés para identificar a las facultades la ciudad universitaria. Este requisito es indispensable para que el aplicativo muestre la información correcta con respecto a la </w:t>
+      </w:r>
+      <w:proofErr w:type="spellStart"/>
+      <w:r>
+        <w:rPr>
+          <w:rFonts w:ascii="Georgia" w:hAnsi="Georgia"/>
+        </w:rPr>
+        <w:t>geolocalización</w:t>
+      </w:r>
+      <w:proofErr w:type="spellEnd"/>
+      <w:r>
+        <w:rPr>
+          <w:rFonts w:ascii="Georgia" w:hAnsi="Georgia"/>
+        </w:rPr>
+        <w:t>.</w:t>
+      </w:r>
+    </w:p>
+    <w:p>
+      <w:pPr>
+        <w:jc w:val="both"/>
+        <w:rPr>
+          <w:rFonts w:ascii="Georgia" w:hAnsi="Georgia"/>
+        </w:rPr>
+      </w:pPr>
+      <w:r>
+        <w:rPr>
+          <w:rFonts w:ascii="Georgia" w:hAnsi="Georgia"/>
+        </w:rPr>
+        <w:t xml:space="preserve">El terminal deberá tener conexión a internet, ya sea mediante transmisión de datos como por </w:t>
+      </w:r>
+      <w:proofErr w:type="spellStart"/>
+      <w:r>
+        <w:rPr>
+          <w:rFonts w:ascii="Georgia" w:hAnsi="Georgia"/>
+        </w:rPr>
+        <w:t>WiFi</w:t>
+      </w:r>
+      <w:proofErr w:type="spellEnd"/>
+      <w:r>
+        <w:rPr>
+          <w:rFonts w:ascii="Georgia" w:hAnsi="Georgia"/>
+        </w:rPr>
+        <w:t>. La aplicación seguirá funcionando a pesar de no tener conexión, pero no podrá acceder a ninguna información con respecto a la lista de eventos registrados.</w:t>
+      </w:r>
+    </w:p>
+    <w:p>
+      <w:pPr>
+        <w:jc w:val="both"/>
+        <w:rPr>
+          <w:rFonts w:ascii="Georgia" w:hAnsi="Georgia"/>
+        </w:rPr>
+      </w:pPr>
+      <w:r>
+        <w:rPr>
+          <w:rFonts w:ascii="Georgia" w:hAnsi="Georgia"/>
+        </w:rPr>
+        <w:t>El aplicativo hará uso de la brújula, por lo que el dispositivo móvil deberá tener disponible el servicio de los sensores.</w:t>
+      </w:r>
+    </w:p>
+    <w:p>
+      <w:pPr>
+        <w:jc w:val="both"/>
+        <w:rPr>
+          <w:rFonts w:ascii="Georgia" w:hAnsi="Georgia"/>
+        </w:rPr>
+      </w:pPr>
+    </w:p>
+    <w:p>
+      <w:pPr>
+        <w:jc w:val="both"/>
+        <w:rPr>
+          <w:rFonts w:ascii="Georgia" w:hAnsi="Georgia"/>
+          <w:i/>
+        </w:rPr>
+      </w:pPr>
+      <w:r>
+        <w:rPr>
+          <w:rFonts w:ascii="Georgia" w:hAnsi="Georgia"/>
+          <w:i/>
+        </w:rPr>
         <w:t xml:space="preserve">Interfaces de </w:t>
       </w:r>
       <w:r>
@@ -22477,6 +22755,7 @@
         <w:rPr>
           <w:rFonts w:ascii="Georgia" w:hAnsi="Georgia"/>
         </w:rPr>
+        <w:lastRenderedPageBreak/>
         <w:t xml:space="preserve">Los puntos de interés se representan mediante la clase </w:t>
       </w:r>
       <w:proofErr w:type="spellStart"/>
@@ -22596,6 +22875,44 @@
           <w:rFonts w:ascii="Georgia" w:hAnsi="Georgia"/>
         </w:rPr>
         <w:t>.</w:t>
+      </w:r>
+    </w:p>
+    <w:p>
+      <w:pPr>
+        <w:jc w:val="both"/>
+        <w:rPr>
+          <w:rFonts w:ascii="Georgia" w:hAnsi="Georgia"/>
+        </w:rPr>
+      </w:pPr>
+    </w:p>
+    <w:p>
+      <w:pPr>
+        <w:jc w:val="both"/>
+        <w:rPr>
+          <w:rFonts w:ascii="Georgia" w:hAnsi="Georgia"/>
+          <w:i/>
+        </w:rPr>
+      </w:pPr>
+      <w:r>
+        <w:rPr>
+          <w:rFonts w:ascii="Georgia" w:hAnsi="Georgia"/>
+          <w:i/>
+        </w:rPr>
+        <w:t>Interfaces de Comunicación</w:t>
+      </w:r>
+    </w:p>
+    <w:p>
+      <w:pPr>
+        <w:jc w:val="both"/>
+        <w:rPr>
+          <w:rFonts w:ascii="Georgia" w:hAnsi="Georgia"/>
+        </w:rPr>
+      </w:pPr>
+      <w:r>
+        <w:rPr>
+          <w:rFonts w:ascii="Georgia" w:hAnsi="Georgia"/>
+        </w:rPr>
+        <w:t>En cuanto a las interfaces de</w:t>
       </w:r>
     </w:p>
     <w:p>
@@ -22709,7 +23026,7 @@
           <w:u w:val="single"/>
         </w:rPr>
       </w:pPr>
-      <w:hyperlink r:id="rId29">
+      <w:hyperlink r:id="rId35">
         <w:r>
           <w:rPr>
             <w:rFonts w:ascii="Georgia" w:hAnsi="Georgia"/>
@@ -22794,7 +23111,7 @@
           <w:u w:val="single"/>
         </w:rPr>
       </w:pPr>
-      <w:hyperlink r:id="rId30">
+      <w:hyperlink r:id="rId36">
         <w:r>
           <w:rPr>
             <w:rFonts w:ascii="Georgia" w:hAnsi="Georgia"/>
@@ -23182,7 +23499,7 @@
           <w:u w:val="single"/>
         </w:rPr>
       </w:pPr>
-      <w:hyperlink r:id="rId31">
+      <w:hyperlink r:id="rId37">
         <w:r>
           <w:rPr>
             <w:rFonts w:ascii="Georgia" w:hAnsi="Georgia"/>
@@ -23320,7 +23637,7 @@
           <w:u w:val="single"/>
         </w:rPr>
       </w:pPr>
-      <w:hyperlink r:id="rId32">
+      <w:hyperlink r:id="rId38">
         <w:r>
           <w:rPr>
             <w:rFonts w:ascii="Georgia" w:hAnsi="Georgia"/>
@@ -23420,7 +23737,7 @@
           <w:u w:val="single"/>
         </w:rPr>
       </w:pPr>
-      <w:hyperlink r:id="rId33">
+      <w:hyperlink r:id="rId39">
         <w:r>
           <w:rPr>
             <w:rFonts w:ascii="Georgia" w:hAnsi="Georgia"/>
@@ -23502,7 +23819,7 @@
         </w:rPr>
         <w:t xml:space="preserve"> de 2014] </w:t>
       </w:r>
-      <w:hyperlink r:id="rId34">
+      <w:hyperlink r:id="rId40">
         <w:r>
           <w:rPr>
             <w:rFonts w:ascii="Georgia" w:hAnsi="Georgia"/>
@@ -23610,7 +23927,7 @@
           <w:lang w:val="en-US"/>
         </w:rPr>
       </w:pPr>
-      <w:hyperlink r:id="rId35">
+      <w:hyperlink r:id="rId41">
         <w:r>
           <w:rPr>
             <w:rFonts w:ascii="Georgia" w:hAnsi="Georgia"/>
@@ -23677,6 +23994,7 @@
           <w:rFonts w:ascii="Georgia" w:hAnsi="Georgia"/>
           <w:sz w:val="20"/>
         </w:rPr>
+        <w:lastRenderedPageBreak/>
         <w:t>[</w:t>
       </w:r>
       <w:proofErr w:type="gramStart"/>
@@ -23712,7 +24030,7 @@
           <w:u w:val="single"/>
         </w:rPr>
       </w:pPr>
-      <w:hyperlink r:id="rId36">
+      <w:hyperlink r:id="rId42">
         <w:r>
           <w:rPr>
             <w:rFonts w:ascii="Georgia" w:hAnsi="Georgia"/>
@@ -24222,7 +24540,7 @@
           <w:u w:val="single"/>
         </w:rPr>
       </w:pPr>
-      <w:hyperlink r:id="rId37">
+      <w:hyperlink r:id="rId43">
         <w:r>
           <w:rPr>
             <w:rFonts w:ascii="Georgia" w:hAnsi="Georgia"/>
@@ -24324,7 +24642,7 @@
           <w:u w:val="single"/>
         </w:rPr>
       </w:pPr>
-      <w:hyperlink r:id="rId38">
+      <w:hyperlink r:id="rId44">
         <w:r>
           <w:rPr>
             <w:rFonts w:ascii="Georgia" w:hAnsi="Georgia"/>
@@ -24470,7 +24788,7 @@
           <w:u w:val="single"/>
         </w:rPr>
       </w:pPr>
-      <w:hyperlink r:id="rId39">
+      <w:hyperlink r:id="rId45">
         <w:r>
           <w:rPr>
             <w:rFonts w:ascii="Georgia" w:hAnsi="Georgia"/>
@@ -24643,7 +24961,7 @@
           <w:sz w:val="20"/>
         </w:rPr>
       </w:pPr>
-      <w:hyperlink r:id="rId40" w:history="1">
+      <w:hyperlink r:id="rId46" w:history="1">
         <w:r>
           <w:rPr>
             <w:rStyle w:val="Hipervnculo"/>
@@ -24735,7 +25053,7 @@
           <w:sz w:val="20"/>
         </w:rPr>
       </w:pPr>
-      <w:hyperlink r:id="rId41" w:history="1">
+      <w:hyperlink r:id="rId47" w:history="1">
         <w:r>
           <w:rPr>
             <w:rStyle w:val="Hipervnculo"/>
@@ -24933,7 +25251,6 @@
           <w:rFonts w:ascii="Georgia" w:hAnsi="Georgia"/>
           <w:sz w:val="20"/>
         </w:rPr>
-        <w:lastRenderedPageBreak/>
         <w:t>[24] Especificación de Requisitos según el estándar de IEEE 830</w:t>
       </w:r>
     </w:p>
@@ -24975,7 +25292,7 @@
           <w:sz w:val="20"/>
         </w:rPr>
       </w:pPr>
-      <w:hyperlink r:id="rId42" w:history="1">
+      <w:hyperlink r:id="rId48" w:history="1">
         <w:r>
           <w:rPr>
             <w:rStyle w:val="Hipervnculo"/>
@@ -25003,7 +25320,7 @@
       </w:pPr>
     </w:p>
     <w:sectPr>
-      <w:footerReference w:type="default" r:id="rId43"/>
+      <w:footerReference w:type="default" r:id="rId49"/>
       <w:pgSz w:w="12240" w:h="15840"/>
       <w:pgMar w:top="1440" w:right="1440" w:bottom="1440" w:left="1440" w:header="720" w:footer="720" w:gutter="0"/>
       <w:cols w:space="720"/>
@@ -25100,7 +25417,7 @@
             <w:szCs w:val="18"/>
             <w:lang w:val="es-ES"/>
           </w:rPr>
-          <w:t>42</w:t>
+          <w:t>43</w:t>
         </w:r>
         <w:r>
           <w:rPr>
@@ -27430,7 +27747,7 @@
   <a:extraClrSchemeLst/>
   <a:extLst>
     <a:ext uri="{05A4C25C-085E-4340-85A3-A5531E510DB2}">
-      <thm15:themeFamily xmlns="" xmlns:thm15="http://schemas.microsoft.com/office/thememl/2012/main" name="Office Theme" id="{62F939B6-93AF-4DB8-9C6B-D6C7DFDC589F}" vid="{4A3C46E8-61CC-4603-A589-7422A47A8E4A}"/>
+      <thm15:themeFamily xmlns:thm15="http://schemas.microsoft.com/office/thememl/2012/main" xmlns="" name="Office Theme" id="{62F939B6-93AF-4DB8-9C6B-D6C7DFDC589F}" vid="{4A3C46E8-61CC-4603-A589-7422A47A8E4A}"/>
     </a:ext>
   </a:extLst>
 </a:theme>
@@ -27441,7 +27758,7 @@
 </file>
 
 <file path=customXml/itemProps1.xml><?xml version="1.0" encoding="utf-8"?>
-<ds:datastoreItem xmlns:ds="http://schemas.openxmlformats.org/officeDocument/2006/customXml" ds:itemID="{24681EE3-40B4-4567-B1FE-6A7CF34D6D44}">
+<ds:datastoreItem xmlns:ds="http://schemas.openxmlformats.org/officeDocument/2006/customXml" ds:itemID="{75B30DBB-3FF3-4270-AA0C-0CD59649F5B3}">
   <ds:schemaRefs>
     <ds:schemaRef ds:uri="http://schemas.openxmlformats.org/officeDocument/2006/bibliography"/>
   </ds:schemaRefs>

</xml_diff>